<commit_message>
skrev videre på journal og fjernede unødvendig style info i html
</commit_message>
<xml_diff>
--- a/programmerinsjournal.docx
+++ b/programmerinsjournal.docx
@@ -6,120 +6,40 @@
       <w:pPr>
         <w:rPr>
           <w:rFonts w:ascii="Times New Roman" w:eastAsia="Times New Roman" w:hAnsi="Times New Roman" w:cs="Times New Roman"/>
+          <w:sz w:val="90"/>
+          <w:szCs w:val="90"/>
           <w:lang w:eastAsia="da-DK"/>
         </w:rPr>
       </w:pPr>
       <w:r>
         <w:rPr>
           <w:rFonts w:ascii="Times New Roman" w:eastAsia="Times New Roman" w:hAnsi="Times New Roman" w:cs="Times New Roman"/>
+          <w:sz w:val="90"/>
+          <w:szCs w:val="90"/>
+          <w:highlight w:val="yellow"/>
           <w:lang w:eastAsia="da-DK"/>
         </w:rPr>
-        <w:fldChar w:fldCharType="begin"/>
-      </w:r>
-      <w:r>
-        <w:rPr>
-          <w:rFonts w:ascii="Times New Roman" w:eastAsia="Times New Roman" w:hAnsi="Times New Roman" w:cs="Times New Roman"/>
-          <w:lang w:eastAsia="da-DK"/>
-        </w:rPr>
-        <w:instrText xml:space="preserve"> INCLUDEPICTURE "https://p5js.org/assets/img/p5js.svg" \* MERGEFORMATINET </w:instrText>
-      </w:r>
-      <w:r>
-        <w:rPr>
-          <w:rFonts w:ascii="Times New Roman" w:eastAsia="Times New Roman" w:hAnsi="Times New Roman" w:cs="Times New Roman"/>
-          <w:lang w:eastAsia="da-DK"/>
-        </w:rPr>
-        <w:fldChar w:fldCharType="separate"/>
-      </w:r>
-      <w:r>
-        <w:rPr>
-          <w:rFonts w:ascii="Times New Roman" w:eastAsia="Times New Roman" w:hAnsi="Times New Roman" w:cs="Times New Roman"/>
-          <w:noProof/>
-          <w:lang w:eastAsia="da-DK"/>
-        </w:rPr>
-        <mc:AlternateContent>
-          <mc:Choice Requires="wps">
-            <w:drawing>
-              <wp:inline distT="0" distB="0" distL="0" distR="0" wp14:anchorId="1B206B1D" wp14:editId="0590ECF9">
-                <wp:extent cx="304800" cy="304800"/>
-                <wp:effectExtent l="0" t="0" r="0" b="0"/>
-                <wp:docPr id="1" name="Rektangel 1" descr="Billedresultat for p5.js"/>
-                <wp:cNvGraphicFramePr>
-                  <a:graphicFrameLocks xmlns:a="http://schemas.openxmlformats.org/drawingml/2006/main" noChangeAspect="1"/>
-                </wp:cNvGraphicFramePr>
-                <a:graphic xmlns:a="http://schemas.openxmlformats.org/drawingml/2006/main">
-                  <a:graphicData uri="http://schemas.microsoft.com/office/word/2010/wordprocessingShape">
-                    <wps:wsp>
-                      <wps:cNvSpPr>
-                        <a:spLocks noChangeAspect="1" noChangeArrowheads="1"/>
-                      </wps:cNvSpPr>
-                      <wps:spPr bwMode="auto">
-                        <a:xfrm>
-                          <a:off x="0" y="0"/>
-                          <a:ext cx="304800" cy="304800"/>
-                        </a:xfrm>
-                        <a:prstGeom prst="rect">
-                          <a:avLst/>
-                        </a:prstGeom>
-                        <a:noFill/>
-                        <a:ln>
-                          <a:noFill/>
-                        </a:ln>
-                        <a:extLst>
-                          <a:ext uri="{909E8E84-426E-40DD-AFC4-6F175D3DCCD1}">
-                            <a14:hiddenFill xmlns:a14="http://schemas.microsoft.com/office/drawing/2010/main">
-                              <a:solidFill>
-                                <a:srgbClr val="FFFFFF"/>
-                              </a:solidFill>
-                            </a14:hiddenFill>
-                          </a:ext>
-                          <a:ext uri="{91240B29-F687-4F45-9708-019B960494DF}">
-                            <a14:hiddenLine xmlns:a14="http://schemas.microsoft.com/office/drawing/2010/main" w="9525">
-                              <a:solidFill>
-                                <a:srgbClr val="000000"/>
-                              </a:solidFill>
-                              <a:miter lim="800000"/>
-                              <a:headEnd/>
-                              <a:tailEnd/>
-                            </a14:hiddenLine>
-                          </a:ext>
-                        </a:extLst>
-                      </wps:spPr>
-                      <wps:bodyPr rot="0" vert="horz" wrap="square" lIns="91440" tIns="45720" rIns="91440" bIns="45720" anchor="t" anchorCtr="0" upright="1">
-                        <a:noAutofit/>
-                      </wps:bodyPr>
-                    </wps:wsp>
-                  </a:graphicData>
-                </a:graphic>
-              </wp:inline>
-            </w:drawing>
-          </mc:Choice>
-          <mc:Fallback>
-            <w:pict>
-              <v:rect w14:anchorId="43417B38" id="Rektangel 1" o:spid="_x0000_s1026" alt="Billedresultat for p5.js" style="width:24pt;height:24pt;visibility:visible;mso-wrap-style:square;mso-left-percent:-10001;mso-top-percent:-10001;mso-position-horizontal:absolute;mso-position-horizontal-relative:char;mso-position-vertical:absolute;mso-position-vertical-relative:line;mso-left-percent:-10001;mso-top-percent:-10001;v-text-anchor:top" o:gfxdata="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" filled="f" stroked="f">
-                <o:lock v:ext="edit" aspectratio="t"/>
-                <w10:anchorlock/>
-              </v:rect>
-            </w:pict>
-          </mc:Fallback>
-        </mc:AlternateContent>
-      </w:r>
-      <w:r>
-        <w:rPr>
-          <w:rFonts w:ascii="Times New Roman" w:eastAsia="Times New Roman" w:hAnsi="Times New Roman" w:cs="Times New Roman"/>
-          <w:lang w:eastAsia="da-DK"/>
-        </w:rPr>
-        <w:fldChar w:fldCharType="end"/>
+        <w:t>SKRIV JAVASCRIPT PÅ EN ENS MÅDE</w:t>
       </w:r>
     </w:p>
     <w:p>
       <w:pPr>
         <w:pStyle w:val="Titel"/>
-      </w:pPr>
-      <w:r>
+        <w:rPr>
+          <w:rFonts w:ascii="Times New Roman" w:hAnsi="Times New Roman" w:cs="Times New Roman"/>
+        </w:rPr>
+      </w:pPr>
+      <w:r>
+        <w:rPr>
+          <w:rFonts w:ascii="Times New Roman" w:hAnsi="Times New Roman" w:cs="Times New Roman"/>
+        </w:rPr>
         <w:t xml:space="preserve">Grafik med </w:t>
       </w:r>
       <w:proofErr w:type="spellStart"/>
       <w:r>
+        <w:rPr>
+          <w:rFonts w:ascii="Times New Roman" w:hAnsi="Times New Roman" w:cs="Times New Roman"/>
+        </w:rPr>
         <w:t>Brainfuck</w:t>
       </w:r>
       <w:proofErr w:type="spellEnd"/>
@@ -228,6 +148,46 @@
           </wp:anchor>
         </w:drawing>
       </w:r>
+    </w:p>
+    <w:p>
+      <w:pPr>
+        <w:rPr>
+          <w:rFonts w:ascii="Times New Roman" w:hAnsi="Times New Roman" w:cs="Times New Roman"/>
+        </w:rPr>
+      </w:pPr>
+    </w:p>
+    <w:p>
+      <w:pPr>
+        <w:rPr>
+          <w:rFonts w:ascii="Times New Roman" w:hAnsi="Times New Roman" w:cs="Times New Roman"/>
+        </w:rPr>
+      </w:pPr>
+    </w:p>
+    <w:p>
+      <w:pPr>
+        <w:rPr>
+          <w:rFonts w:ascii="Times New Roman" w:hAnsi="Times New Roman" w:cs="Times New Roman"/>
+        </w:rPr>
+      </w:pPr>
+      <w:r>
+        <w:rPr>
+          <w:rFonts w:ascii="Times New Roman" w:hAnsi="Times New Roman" w:cs="Times New Roman"/>
+        </w:rPr>
+        <w:t xml:space="preserve">Navn: </w:t>
+      </w:r>
+      <w:r>
+        <w:rPr>
+          <w:rFonts w:ascii="Times New Roman" w:hAnsi="Times New Roman" w:cs="Times New Roman"/>
+        </w:rPr>
+        <w:t>Simon Lykke Andersen</w:t>
+      </w:r>
+    </w:p>
+    <w:p>
+      <w:pPr>
+        <w:rPr>
+          <w:rFonts w:ascii="Times New Roman" w:hAnsi="Times New Roman" w:cs="Times New Roman"/>
+        </w:rPr>
+      </w:pPr>
       <w:r>
         <w:rPr>
           <w:rFonts w:ascii="Times New Roman" w:eastAsia="Times New Roman" w:hAnsi="Times New Roman" w:cs="Times New Roman"/>
@@ -256,7 +216,7 @@
           <w:lang w:eastAsia="da-DK"/>
         </w:rPr>
         <w:drawing>
-          <wp:inline distT="0" distB="0" distL="0" distR="0" wp14:anchorId="5D075AB4" wp14:editId="015E02E0">
+          <wp:inline distT="0" distB="0" distL="0" distR="0" wp14:anchorId="38F62E1E" wp14:editId="575407B1">
             <wp:extent cx="2421466" cy="3789426"/>
             <wp:effectExtent l="0" t="0" r="4445" b="0"/>
             <wp:docPr id="30" name="Billede 30" descr="Billedresultat for brainfuck"/>
@@ -318,39 +278,6 @@
           <w:rFonts w:ascii="Times New Roman" w:hAnsi="Times New Roman" w:cs="Times New Roman"/>
         </w:rPr>
       </w:pPr>
-    </w:p>
-    <w:p>
-      <w:pPr>
-        <w:rPr>
-          <w:rFonts w:ascii="Times New Roman" w:hAnsi="Times New Roman" w:cs="Times New Roman"/>
-        </w:rPr>
-      </w:pPr>
-    </w:p>
-    <w:p>
-      <w:pPr>
-        <w:rPr>
-          <w:rFonts w:ascii="Times New Roman" w:hAnsi="Times New Roman" w:cs="Times New Roman"/>
-        </w:rPr>
-      </w:pPr>
-      <w:r>
-        <w:rPr>
-          <w:rFonts w:ascii="Times New Roman" w:hAnsi="Times New Roman" w:cs="Times New Roman"/>
-        </w:rPr>
-        <w:t xml:space="preserve">Navn: </w:t>
-      </w:r>
-      <w:r>
-        <w:rPr>
-          <w:rFonts w:ascii="Times New Roman" w:hAnsi="Times New Roman" w:cs="Times New Roman"/>
-        </w:rPr>
-        <w:t>Simon Lykke Andersen</w:t>
-      </w:r>
-    </w:p>
-    <w:p>
-      <w:pPr>
-        <w:rPr>
-          <w:rFonts w:ascii="Times New Roman" w:hAnsi="Times New Roman" w:cs="Times New Roman"/>
-        </w:rPr>
-      </w:pPr>
       <w:r>
         <w:rPr>
           <w:rFonts w:ascii="Times New Roman" w:hAnsi="Times New Roman" w:cs="Times New Roman"/>
@@ -387,7 +314,7 @@
         <w:rPr>
           <w:rFonts w:ascii="Times New Roman" w:hAnsi="Times New Roman" w:cs="Times New Roman"/>
         </w:rPr>
-        <w:t xml:space="preserve">Afleverings dato: </w:t>
+        <w:t xml:space="preserve">Afleveringsdato: </w:t>
       </w:r>
       <w:r>
         <w:rPr>
@@ -436,7 +363,7 @@
         <w:rPr>
           <w:rFonts w:ascii="Times New Roman" w:hAnsi="Times New Roman" w:cs="Times New Roman"/>
         </w:rPr>
-        <w:t xml:space="preserve">Afleverings sted: H.C. Ørsted Lyngby HTX, </w:t>
+        <w:t xml:space="preserve">Afleveringssted: H.C. Ørsted Lyngby HTX, </w:t>
       </w:r>
       <w:proofErr w:type="spellStart"/>
       <w:r>
@@ -1155,13 +1082,13 @@
       <w:pPr>
         <w:pStyle w:val="Overskrift1"/>
         <w:rPr>
-          <w:rFonts w:ascii="Times New Roman" w:hAnsi="Times New Roman" w:cs="Al Bayan Plain"/>
+          <w:rFonts w:ascii="Times New Roman" w:hAnsi="Times New Roman" w:cs="Times New Roman"/>
         </w:rPr>
       </w:pPr>
       <w:bookmarkStart w:id="0" w:name="_Toc4577856"/>
       <w:r>
         <w:rPr>
-          <w:rFonts w:ascii="Times New Roman" w:hAnsi="Times New Roman" w:cs="Al Bayan Plain"/>
+          <w:rFonts w:ascii="Times New Roman" w:hAnsi="Times New Roman" w:cs="Times New Roman"/>
         </w:rPr>
         <w:lastRenderedPageBreak/>
         <w:t>Synopsis</w:t>
@@ -1270,18 +1197,12 @@
         <w:rPr>
           <w:rFonts w:ascii="Times New Roman" w:hAnsi="Times New Roman" w:cs="Times New Roman"/>
         </w:rPr>
-        <w:t>), derudover er der et bånd med ”uendelig” mange</w:t>
-      </w:r>
-      <w:r>
-        <w:rPr>
-          <w:rFonts w:ascii="Times New Roman" w:hAnsi="Times New Roman" w:cs="Al Bayan Plain"/>
-        </w:rPr>
-        <w:t xml:space="preserve"> </w:t>
-      </w:r>
-      <w:proofErr w:type="spellStart"/>
-      <w:r>
-        <w:rPr>
-          <w:rFonts w:ascii="Times New Roman" w:hAnsi="Times New Roman" w:cs="Al Bayan Plain"/>
+        <w:t xml:space="preserve">), derudover er der et bånd med ”uendelig” mange </w:t>
+      </w:r>
+      <w:proofErr w:type="spellStart"/>
+      <w:r>
+        <w:rPr>
+          <w:rFonts w:ascii="Times New Roman" w:hAnsi="Times New Roman" w:cs="Times New Roman"/>
         </w:rPr>
         <w:t>unsigned</w:t>
       </w:r>
@@ -2222,6 +2143,26 @@
           <w:rFonts w:ascii="Times New Roman" w:hAnsi="Times New Roman" w:cs="Times New Roman"/>
         </w:rPr>
         <w:t>.</w:t>
+      </w:r>
+    </w:p>
+    <w:p>
+      <w:pPr>
+        <w:rPr>
+          <w:rFonts w:ascii="Times New Roman" w:hAnsi="Times New Roman" w:cs="Times New Roman"/>
+        </w:rPr>
+      </w:pPr>
+    </w:p>
+    <w:p>
+      <w:pPr>
+        <w:rPr>
+          <w:rFonts w:ascii="Times New Roman" w:hAnsi="Times New Roman" w:cs="Times New Roman"/>
+        </w:rPr>
+      </w:pPr>
+      <w:r>
+        <w:rPr>
+          <w:rFonts w:ascii="Times New Roman" w:hAnsi="Times New Roman" w:cs="Times New Roman"/>
+        </w:rPr>
+        <w:t>For at være sikker på at mit program i slutningen af dette projekt opnåede dette havde jeg defineret en række krav, der videre specificerede hvad det rent faktisk skulle til for at opnå målet.</w:t>
       </w:r>
     </w:p>
     <w:p>
@@ -2396,6 +2337,7 @@
         </w:rPr>
       </w:pPr>
       <w:bookmarkStart w:id="3" w:name="_Toc4577859"/>
+      <w:commentRangeStart w:id="4"/>
       <w:r>
         <w:rPr>
           <w:rFonts w:ascii="Times New Roman" w:hAnsi="Times New Roman" w:cs="Times New Roman"/>
@@ -2404,6 +2346,15 @@
         <w:t>Udviklingsmiljø</w:t>
       </w:r>
       <w:bookmarkEnd w:id="3"/>
+      <w:commentRangeEnd w:id="4"/>
+      <w:r>
+        <w:rPr>
+          <w:rStyle w:val="Kommentarhenvisning"/>
+          <w:rFonts w:asciiTheme="minorHAnsi" w:eastAsiaTheme="minorHAnsi" w:hAnsiTheme="minorHAnsi" w:cstheme="minorBidi"/>
+          <w:color w:val="auto"/>
+        </w:rPr>
+        <w:commentReference w:id="4"/>
+      </w:r>
     </w:p>
     <w:p>
       <w:pPr>
@@ -2518,7 +2469,7 @@
                     <pic:cNvPicPr/>
                   </pic:nvPicPr>
                   <pic:blipFill>
-                    <a:blip r:embed="rId10"/>
+                    <a:blip r:embed="rId13"/>
                     <a:stretch>
                       <a:fillRect/>
                     </a:stretch>
@@ -2647,13 +2598,13 @@
         <mc:AlternateContent>
           <mc:Choice Requires="wpi">
             <w:drawing>
-              <wp:anchor distT="0" distB="0" distL="114300" distR="114300" simplePos="0" relativeHeight="251659264" behindDoc="0" locked="0" layoutInCell="1" allowOverlap="1" wp14:anchorId="6F76F8EE" wp14:editId="4BD4BB60">
+              <wp:anchor distT="0" distB="0" distL="114300" distR="114300" simplePos="0" relativeHeight="251659264" behindDoc="0" locked="0" layoutInCell="1" allowOverlap="1" wp14:anchorId="6F76F8EE" wp14:editId="277C8F78">
                 <wp:simplePos x="0" y="0"/>
                 <wp:positionH relativeFrom="column">
-                  <wp:posOffset>3102610</wp:posOffset>
+                  <wp:posOffset>3303332</wp:posOffset>
                 </wp:positionH>
                 <wp:positionV relativeFrom="paragraph">
-                  <wp:posOffset>-202906</wp:posOffset>
+                  <wp:posOffset>-2184</wp:posOffset>
                 </wp:positionV>
                 <wp:extent cx="2852420" cy="3910036"/>
                 <wp:effectExtent l="38100" t="38100" r="30480" b="40005"/>
@@ -2662,7 +2613,7 @@
                 <wp:cNvGraphicFramePr/>
                 <a:graphic xmlns:a="http://schemas.openxmlformats.org/drawingml/2006/main">
                   <a:graphicData uri="http://schemas.microsoft.com/office/word/2010/wordprocessingInk">
-                    <w14:contentPart bwMode="auto" r:id="rId11">
+                    <w14:contentPart bwMode="auto" r:id="rId14">
                       <w14:nvContentPartPr>
                         <w14:cNvContentPartPr/>
                       </w14:nvContentPartPr>
@@ -2684,7 +2635,7 @@
           </mc:Choice>
           <mc:Fallback>
             <w:pict>
-              <v:shapetype w14:anchorId="62ED7CB0" id="_x0000_t75" coordsize="21600,21600" o:spt="75" o:preferrelative="t" path="m@4@5l@4@11@9@11@9@5xe" filled="f" stroked="f">
+              <v:shapetype w14:anchorId="0EA884DD" id="_x0000_t75" coordsize="21600,21600" o:spt="75" o:preferrelative="t" path="m@4@5l@4@11@9@11@9@5xe" filled="f" stroked="f">
                 <v:stroke joinstyle="miter"/>
                 <v:formulas>
                   <v:f eqn="if lineDrawn pixelLineWidth 0"/>
@@ -2703,8 +2654,8 @@
                 <v:path o:extrusionok="f" gradientshapeok="t" o:connecttype="rect"/>
                 <o:lock v:ext="edit" aspectratio="t"/>
               </v:shapetype>
-              <v:shape id="Håndskrift 15" o:spid="_x0000_s1026" type="#_x0000_t75" style="position:absolute;margin-left:243.6pt;margin-top:-16.7pt;width:226pt;height:309.3pt;z-index:251659264;visibility:visible;mso-wrap-style:square;mso-width-percent:0;mso-height-percent:0;mso-wrap-distance-left:9pt;mso-wrap-distance-top:0;mso-wrap-distance-right:9pt;mso-wrap-distance-bottom:0;mso-position-horizontal:absolute;mso-position-horizontal-relative:text;mso-position-vertical:absolute;mso-position-vertical-relative:text;mso-width-percent:0;mso-height-percent:0;mso-width-relative:margin;mso-height-relative:margin" o:gfxdata="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">
-                <v:imagedata r:id="rId12" o:title=""/>
+              <v:shape id="Håndskrift 15" o:spid="_x0000_s1026" type="#_x0000_t75" style="position:absolute;margin-left:259.4pt;margin-top:-.85pt;width:226pt;height:309.3pt;z-index:251659264;visibility:visible;mso-wrap-style:square;mso-width-percent:0;mso-height-percent:0;mso-wrap-distance-left:9pt;mso-wrap-distance-top:0;mso-wrap-distance-right:9pt;mso-wrap-distance-bottom:0;mso-position-horizontal:absolute;mso-position-horizontal-relative:text;mso-position-vertical:absolute;mso-position-vertical-relative:text;mso-width-percent:0;mso-height-percent:0;mso-width-relative:margin;mso-height-relative:margin" o:gfxdata="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">
+                <v:imagedata r:id="rId15" o:title=""/>
               </v:shape>
             </w:pict>
           </mc:Fallback>
@@ -2721,426 +2672,6 @@
             <wp:extent cx="5739161" cy="3586976"/>
             <wp:effectExtent l="0" t="0" r="1270" b="0"/>
             <wp:docPr id="16" name="Billede 16" descr="Et billede, der indeholder skærmbillede&#10;&#10;Automatisk genereret beskrivelse"/>
-            <wp:cNvGraphicFramePr>
-              <a:graphicFrameLocks xmlns:a="http://schemas.openxmlformats.org/drawingml/2006/main" noChangeAspect="1"/>
-            </wp:cNvGraphicFramePr>
-            <a:graphic xmlns:a="http://schemas.openxmlformats.org/drawingml/2006/main">
-              <a:graphicData uri="http://schemas.openxmlformats.org/drawingml/2006/picture">
-                <pic:pic xmlns:pic="http://schemas.openxmlformats.org/drawingml/2006/picture">
-                  <pic:nvPicPr>
-                    <pic:cNvPr id="1" name=""/>
-                    <pic:cNvPicPr/>
-                  </pic:nvPicPr>
-                  <pic:blipFill>
-                    <a:blip r:embed="rId13"/>
-                    <a:stretch>
-                      <a:fillRect/>
-                    </a:stretch>
-                  </pic:blipFill>
-                  <pic:spPr>
-                    <a:xfrm>
-                      <a:off x="0" y="0"/>
-                      <a:ext cx="5741654" cy="3588534"/>
-                    </a:xfrm>
-                    <a:prstGeom prst="rect">
-                      <a:avLst/>
-                    </a:prstGeom>
-                  </pic:spPr>
-                </pic:pic>
-              </a:graphicData>
-            </a:graphic>
-          </wp:inline>
-        </w:drawing>
-      </w:r>
-    </w:p>
-    <w:p>
-      <w:pPr>
-        <w:autoSpaceDE w:val="0"/>
-        <w:autoSpaceDN w:val="0"/>
-        <w:adjustRightInd w:val="0"/>
-        <w:rPr>
-          <w:rFonts w:ascii="Times New Roman" w:hAnsi="Times New Roman" w:cs="Times New Roman"/>
-          <w:color w:val="000000" w:themeColor="text1"/>
-        </w:rPr>
-      </w:pPr>
-      <w:proofErr w:type="spellStart"/>
-      <w:r>
-        <w:rPr>
-          <w:rFonts w:ascii="Times New Roman" w:hAnsi="Times New Roman" w:cs="Times New Roman"/>
-          <w:color w:val="000000" w:themeColor="text1"/>
-        </w:rPr>
-        <w:t>Chrome</w:t>
-      </w:r>
-      <w:proofErr w:type="spellEnd"/>
-      <w:r>
-        <w:rPr>
-          <w:rFonts w:ascii="Times New Roman" w:hAnsi="Times New Roman" w:cs="Times New Roman"/>
-          <w:color w:val="000000" w:themeColor="text1"/>
-        </w:rPr>
-        <w:t xml:space="preserve"> er en browser udviklet af Google og er en af de mest anvendte browsere i verdenen. </w:t>
-      </w:r>
-      <w:proofErr w:type="spellStart"/>
-      <w:r>
-        <w:rPr>
-          <w:rFonts w:ascii="Times New Roman" w:hAnsi="Times New Roman" w:cs="Times New Roman"/>
-          <w:color w:val="000000" w:themeColor="text1"/>
-        </w:rPr>
-        <w:t>Chrome</w:t>
-      </w:r>
-      <w:proofErr w:type="spellEnd"/>
-      <w:r>
-        <w:rPr>
-          <w:rFonts w:ascii="Times New Roman" w:hAnsi="Times New Roman" w:cs="Times New Roman"/>
-          <w:color w:val="000000" w:themeColor="text1"/>
-        </w:rPr>
-        <w:t xml:space="preserve"> er også en af de browsere med de bedste udviklingsværktøjer. Disse udviklingsværktøjer</w:t>
-      </w:r>
-      <w:r>
-        <w:rPr>
-          <w:rFonts w:ascii="Times New Roman" w:hAnsi="Times New Roman" w:cs="Times New Roman"/>
-          <w:color w:val="000000" w:themeColor="text1"/>
-        </w:rPr>
-        <w:t xml:space="preserve"> er bl.a. et værktøj, der gør det muligt at kunne finde den specifikke HTML kode, der står bag et element på en hjemmeside, ved bare at klikke/holde musen over dette element. Derudover er der en konsol, hvor JavaScript fejlmeddelelser kommer op. Denne konsol har jeg blandt andet også anvendt til traditionel </w:t>
-      </w:r>
-      <w:proofErr w:type="spellStart"/>
-      <w:r>
-        <w:rPr>
-          <w:rFonts w:ascii="Times New Roman" w:hAnsi="Times New Roman" w:cs="Times New Roman"/>
-          <w:color w:val="000000" w:themeColor="text1"/>
-        </w:rPr>
-        <w:t>debugging</w:t>
-      </w:r>
-      <w:proofErr w:type="spellEnd"/>
-      <w:r>
-        <w:rPr>
-          <w:rFonts w:ascii="Times New Roman" w:hAnsi="Times New Roman" w:cs="Times New Roman"/>
-          <w:color w:val="000000" w:themeColor="text1"/>
-        </w:rPr>
-        <w:t xml:space="preserve"> ved at udskrive værdier forskellige steder i koden ved JavaScript kommandoen ”</w:t>
-      </w:r>
-      <w:proofErr w:type="gramStart"/>
-      <w:r>
-        <w:rPr>
-          <w:rFonts w:ascii="Times New Roman" w:hAnsi="Times New Roman" w:cs="Times New Roman"/>
-          <w:color w:val="000000" w:themeColor="text1"/>
-        </w:rPr>
-        <w:t>console.log(</w:t>
-      </w:r>
-      <w:proofErr w:type="gramEnd"/>
-      <w:r>
-        <w:rPr>
-          <w:rFonts w:ascii="Times New Roman" w:hAnsi="Times New Roman" w:cs="Times New Roman"/>
-          <w:color w:val="000000" w:themeColor="text1"/>
-        </w:rPr>
-        <w:t>…)”.</w:t>
-      </w:r>
-      <w:r>
-        <w:rPr>
-          <w:rFonts w:ascii="Times New Roman" w:hAnsi="Times New Roman" w:cs="Times New Roman"/>
-        </w:rPr>
-        <w:br w:type="page"/>
-      </w:r>
-    </w:p>
-    <w:p>
-      <w:pPr>
-        <w:pStyle w:val="Overskrift1"/>
-        <w:rPr>
-          <w:rFonts w:ascii="Times New Roman" w:hAnsi="Times New Roman" w:cs="Times New Roman"/>
-        </w:rPr>
-      </w:pPr>
-      <w:bookmarkStart w:id="4" w:name="_Toc4577860"/>
-      <w:r>
-        <w:rPr>
-          <w:rFonts w:ascii="Times New Roman" w:hAnsi="Times New Roman" w:cs="Times New Roman"/>
-        </w:rPr>
-        <w:lastRenderedPageBreak/>
-        <w:t>Runtime beskrivelse</w:t>
-      </w:r>
-      <w:bookmarkEnd w:id="4"/>
-    </w:p>
-    <w:p>
-      <w:pPr>
-        <w:rPr>
-          <w:rFonts w:ascii="Times New Roman" w:hAnsi="Times New Roman" w:cs="Times New Roman"/>
-        </w:rPr>
-      </w:pPr>
-      <w:r>
-        <w:rPr>
-          <w:rFonts w:ascii="Times New Roman" w:hAnsi="Times New Roman" w:cs="Times New Roman"/>
-          <w:highlight w:val="yellow"/>
-        </w:rPr>
-        <w:t>ET AFSNIT OM HVORDAN JEG SPECIFIKT HAR UDVIDET BF</w:t>
-      </w:r>
-    </w:p>
-    <w:p>
-      <w:pPr>
-        <w:rPr>
-          <w:rFonts w:ascii="Times New Roman" w:hAnsi="Times New Roman" w:cs="Times New Roman"/>
-        </w:rPr>
-      </w:pPr>
-    </w:p>
-    <w:p>
-      <w:pPr>
-        <w:rPr>
-          <w:rFonts w:ascii="Times New Roman" w:hAnsi="Times New Roman" w:cs="Times New Roman"/>
-        </w:rPr>
-      </w:pPr>
-      <w:r>
-        <w:rPr>
-          <w:rFonts w:ascii="Times New Roman" w:hAnsi="Times New Roman" w:cs="Times New Roman"/>
-        </w:rPr>
-        <w:t xml:space="preserve">Nedenunder ses </w:t>
-      </w:r>
-      <w:r>
-        <w:rPr>
-          <w:rFonts w:ascii="Times New Roman" w:hAnsi="Times New Roman" w:cs="Times New Roman"/>
-        </w:rPr>
-        <w:t>selve hele siden. Jeg har prøvet at holde siden simpel for at gøre den så overskuelig som mulig</w:t>
-      </w:r>
-      <w:r>
-        <w:rPr>
-          <w:rFonts w:ascii="Times New Roman" w:hAnsi="Times New Roman" w:cs="Times New Roman"/>
-        </w:rPr>
-        <w:t>. Jeg vil nedenunder gå igennem de forskellige delelementer.</w:t>
-      </w:r>
-    </w:p>
-    <w:p>
-      <w:pPr>
-        <w:rPr>
-          <w:rFonts w:ascii="Times New Roman" w:hAnsi="Times New Roman" w:cs="Times New Roman"/>
-        </w:rPr>
-      </w:pPr>
-      <w:r>
-        <w:rPr>
-          <w:rFonts w:ascii="Times New Roman" w:hAnsi="Times New Roman" w:cs="Times New Roman"/>
-          <w:noProof/>
-        </w:rPr>
-        <w:drawing>
-          <wp:inline distT="0" distB="0" distL="0" distR="0" wp14:anchorId="644381D6" wp14:editId="1F5A8B6B">
-            <wp:extent cx="6116320" cy="3329940"/>
-            <wp:effectExtent l="0" t="0" r="5080" b="0"/>
-            <wp:docPr id="17" name="Billede 17"/>
-            <wp:cNvGraphicFramePr>
-              <a:graphicFrameLocks xmlns:a="http://schemas.openxmlformats.org/drawingml/2006/main" noChangeAspect="1"/>
-            </wp:cNvGraphicFramePr>
-            <a:graphic xmlns:a="http://schemas.openxmlformats.org/drawingml/2006/main">
-              <a:graphicData uri="http://schemas.openxmlformats.org/drawingml/2006/picture">
-                <pic:pic xmlns:pic="http://schemas.openxmlformats.org/drawingml/2006/picture">
-                  <pic:nvPicPr>
-                    <pic:cNvPr id="1" name=""/>
-                    <pic:cNvPicPr/>
-                  </pic:nvPicPr>
-                  <pic:blipFill>
-                    <a:blip r:embed="rId14"/>
-                    <a:stretch>
-                      <a:fillRect/>
-                    </a:stretch>
-                  </pic:blipFill>
-                  <pic:spPr>
-                    <a:xfrm>
-                      <a:off x="0" y="0"/>
-                      <a:ext cx="6116320" cy="3329940"/>
-                    </a:xfrm>
-                    <a:prstGeom prst="rect">
-                      <a:avLst/>
-                    </a:prstGeom>
-                  </pic:spPr>
-                </pic:pic>
-              </a:graphicData>
-            </a:graphic>
-          </wp:inline>
-        </w:drawing>
-      </w:r>
-    </w:p>
-    <w:p>
-      <w:pPr>
-        <w:rPr>
-          <w:rFonts w:ascii="Times New Roman" w:hAnsi="Times New Roman" w:cs="Times New Roman"/>
-        </w:rPr>
-      </w:pPr>
-      <w:r>
-        <w:rPr>
-          <w:rFonts w:ascii="Times New Roman" w:hAnsi="Times New Roman" w:cs="Times New Roman"/>
-        </w:rPr>
-        <w:t xml:space="preserve">Øverst på siden er der en lang bar, hvor der står en række tal. Dette er </w:t>
-      </w:r>
-      <w:proofErr w:type="spellStart"/>
-      <w:r>
-        <w:rPr>
-          <w:rFonts w:ascii="Times New Roman" w:hAnsi="Times New Roman" w:cs="Times New Roman"/>
-        </w:rPr>
-        <w:t>Brainfucks</w:t>
-      </w:r>
-      <w:proofErr w:type="spellEnd"/>
-      <w:r>
-        <w:rPr>
-          <w:rFonts w:ascii="Times New Roman" w:hAnsi="Times New Roman" w:cs="Times New Roman"/>
-        </w:rPr>
-        <w:t xml:space="preserve"> </w:t>
-      </w:r>
-      <w:proofErr w:type="spellStart"/>
-      <w:r>
-        <w:rPr>
-          <w:rFonts w:ascii="Times New Roman" w:hAnsi="Times New Roman" w:cs="Times New Roman"/>
-        </w:rPr>
-        <w:t>memory</w:t>
-      </w:r>
-      <w:proofErr w:type="spellEnd"/>
-      <w:r>
-        <w:rPr>
-          <w:rFonts w:ascii="Times New Roman" w:hAnsi="Times New Roman" w:cs="Times New Roman"/>
-        </w:rPr>
-        <w:t xml:space="preserve"> den såkaldte</w:t>
-      </w:r>
-      <w:r>
-        <w:rPr>
-          <w:rFonts w:ascii="Times New Roman" w:hAnsi="Times New Roman" w:cs="Times New Roman"/>
-        </w:rPr>
-        <w:t xml:space="preserve"> det jeg i synopsen kaldte båndet, hvilket jeg herfra vil kalde</w:t>
-      </w:r>
-      <w:r>
-        <w:rPr>
-          <w:rFonts w:ascii="Times New Roman" w:hAnsi="Times New Roman" w:cs="Times New Roman"/>
-        </w:rPr>
-        <w:t xml:space="preserve"> tape. Når man kører et </w:t>
-      </w:r>
-      <w:r>
-        <w:rPr>
-          <w:rFonts w:ascii="Times New Roman" w:hAnsi="Times New Roman" w:cs="Times New Roman"/>
-        </w:rPr>
-        <w:t>program,</w:t>
-      </w:r>
-      <w:r>
-        <w:rPr>
-          <w:rFonts w:ascii="Times New Roman" w:hAnsi="Times New Roman" w:cs="Times New Roman"/>
-        </w:rPr>
-        <w:t xml:space="preserve"> bliver pladsen (mere specifikt den grå baggrund) på tapen man befinder sig på rød. Som ses på billederne nedenunder. </w:t>
-      </w:r>
-      <w:r>
-        <w:rPr>
-          <w:rFonts w:ascii="Times New Roman" w:hAnsi="Times New Roman" w:cs="Times New Roman"/>
-        </w:rPr>
-        <w:t xml:space="preserve">Hvis pladsen der peges </w:t>
-      </w:r>
-      <w:r>
-        <w:rPr>
-          <w:rFonts w:ascii="Times New Roman" w:hAnsi="Times New Roman" w:cs="Times New Roman"/>
-        </w:rPr>
-        <w:t>på,</w:t>
-      </w:r>
-      <w:r>
-        <w:rPr>
-          <w:rFonts w:ascii="Times New Roman" w:hAnsi="Times New Roman" w:cs="Times New Roman"/>
-        </w:rPr>
-        <w:t xml:space="preserve"> er udenfor de ti</w:t>
-      </w:r>
-      <w:r>
-        <w:rPr>
-          <w:rFonts w:ascii="Times New Roman" w:hAnsi="Times New Roman" w:cs="Times New Roman"/>
-        </w:rPr>
-        <w:t xml:space="preserve"> (</w:t>
-      </w:r>
-      <w:r>
-        <w:rPr>
-          <w:rFonts w:ascii="Times New Roman" w:hAnsi="Times New Roman" w:cs="Times New Roman"/>
-        </w:rPr>
-        <w:t>der er lavet</w:t>
-      </w:r>
-      <w:r>
-        <w:rPr>
-          <w:rFonts w:ascii="Times New Roman" w:hAnsi="Times New Roman" w:cs="Times New Roman"/>
-        </w:rPr>
-        <w:t>)</w:t>
-      </w:r>
-      <w:r>
-        <w:rPr>
-          <w:rFonts w:ascii="Times New Roman" w:hAnsi="Times New Roman" w:cs="Times New Roman"/>
-        </w:rPr>
-        <w:t xml:space="preserve"> sættes pladsen som værende i midten, hvor tallene så bare skifter</w:t>
-      </w:r>
-      <w:r>
-        <w:rPr>
-          <w:rFonts w:ascii="Times New Roman" w:hAnsi="Times New Roman" w:cs="Times New Roman"/>
-        </w:rPr>
-        <w:t xml:space="preserve"> omkring</w:t>
-      </w:r>
-      <w:r>
-        <w:rPr>
-          <w:rFonts w:ascii="Times New Roman" w:hAnsi="Times New Roman" w:cs="Times New Roman"/>
-        </w:rPr>
-        <w:t xml:space="preserve"> pladsen</w:t>
-      </w:r>
-      <w:r>
-        <w:rPr>
-          <w:rFonts w:ascii="Times New Roman" w:hAnsi="Times New Roman" w:cs="Times New Roman"/>
-        </w:rPr>
-        <w:t>.</w:t>
-      </w:r>
-    </w:p>
-    <w:p>
-      <w:pPr>
-        <w:rPr>
-          <w:rFonts w:ascii="Times New Roman" w:hAnsi="Times New Roman" w:cs="Times New Roman"/>
-        </w:rPr>
-      </w:pPr>
-      <w:r>
-        <w:rPr>
-          <w:rFonts w:ascii="Times New Roman" w:hAnsi="Times New Roman" w:cs="Times New Roman"/>
-          <w:noProof/>
-        </w:rPr>
-        <w:drawing>
-          <wp:inline distT="0" distB="0" distL="0" distR="0" wp14:anchorId="5996C4C0" wp14:editId="52260F0D">
-            <wp:extent cx="6714490" cy="280670"/>
-            <wp:effectExtent l="0" t="0" r="3810" b="0"/>
-            <wp:docPr id="18" name="Billede 18"/>
-            <wp:cNvGraphicFramePr>
-              <a:graphicFrameLocks xmlns:a="http://schemas.openxmlformats.org/drawingml/2006/main" noChangeAspect="1"/>
-            </wp:cNvGraphicFramePr>
-            <a:graphic xmlns:a="http://schemas.openxmlformats.org/drawingml/2006/main">
-              <a:graphicData uri="http://schemas.openxmlformats.org/drawingml/2006/picture">
-                <pic:pic xmlns:pic="http://schemas.openxmlformats.org/drawingml/2006/picture">
-                  <pic:nvPicPr>
-                    <pic:cNvPr id="1" name=""/>
-                    <pic:cNvPicPr/>
-                  </pic:nvPicPr>
-                  <pic:blipFill>
-                    <a:blip r:embed="rId15"/>
-                    <a:stretch>
-                      <a:fillRect/>
-                    </a:stretch>
-                  </pic:blipFill>
-                  <pic:spPr>
-                    <a:xfrm>
-                      <a:off x="0" y="0"/>
-                      <a:ext cx="7788517" cy="325565"/>
-                    </a:xfrm>
-                    <a:prstGeom prst="rect">
-                      <a:avLst/>
-                    </a:prstGeom>
-                  </pic:spPr>
-                </pic:pic>
-              </a:graphicData>
-            </a:graphic>
-          </wp:inline>
-        </w:drawing>
-      </w:r>
-    </w:p>
-    <w:p>
-      <w:pPr>
-        <w:rPr>
-          <w:rFonts w:ascii="Times New Roman" w:hAnsi="Times New Roman" w:cs="Times New Roman"/>
-        </w:rPr>
-      </w:pPr>
-      <w:r>
-        <w:rPr>
-          <w:rFonts w:ascii="Times New Roman" w:hAnsi="Times New Roman" w:cs="Times New Roman"/>
-          <w:noProof/>
-        </w:rPr>
-        <w:drawing>
-          <wp:inline distT="0" distB="0" distL="0" distR="0" wp14:anchorId="7C68E319" wp14:editId="6A7FB916">
-            <wp:extent cx="6714657" cy="256540"/>
-            <wp:effectExtent l="0" t="0" r="3810" b="0"/>
-            <wp:docPr id="19" name="Billede 19"/>
             <wp:cNvGraphicFramePr>
               <a:graphicFrameLocks xmlns:a="http://schemas.openxmlformats.org/drawingml/2006/main" noChangeAspect="1"/>
             </wp:cNvGraphicFramePr>
@@ -3160,7 +2691,7 @@
                   <pic:spPr>
                     <a:xfrm>
                       <a:off x="0" y="0"/>
-                      <a:ext cx="7552392" cy="288546"/>
+                      <a:ext cx="5741654" cy="3588534"/>
                     </a:xfrm>
                     <a:prstGeom prst="rect">
                       <a:avLst/>
@@ -3175,34 +2706,171 @@
     </w:p>
     <w:p>
       <w:pPr>
-        <w:rPr>
-          <w:rFonts w:ascii="Times New Roman" w:hAnsi="Times New Roman" w:cs="Times New Roman"/>
-        </w:rPr>
-      </w:pPr>
-      <w:r>
-        <w:rPr>
-          <w:rFonts w:ascii="Times New Roman" w:hAnsi="Times New Roman" w:cs="Times New Roman"/>
-        </w:rPr>
-        <w:t>Nedunder tapen er et tekstvindue, hvor brugeren kan redigere koden.</w:t>
-      </w:r>
-    </w:p>
-    <w:p>
-      <w:pPr>
-        <w:rPr>
-          <w:rFonts w:ascii="Times New Roman" w:hAnsi="Times New Roman" w:cs="Times New Roman"/>
-        </w:rPr>
-      </w:pPr>
-      <w:r>
-        <w:rPr>
-          <w:rFonts w:ascii="Times New Roman" w:hAnsi="Times New Roman" w:cs="Times New Roman"/>
-          <w:noProof/>
+        <w:autoSpaceDE w:val="0"/>
+        <w:autoSpaceDN w:val="0"/>
+        <w:adjustRightInd w:val="0"/>
+        <w:rPr>
+          <w:rFonts w:ascii="Times New Roman" w:hAnsi="Times New Roman" w:cs="Times New Roman"/>
+          <w:color w:val="000000" w:themeColor="text1"/>
+        </w:rPr>
+      </w:pPr>
+      <w:proofErr w:type="spellStart"/>
+      <w:r>
+        <w:rPr>
+          <w:rFonts w:ascii="Times New Roman" w:hAnsi="Times New Roman" w:cs="Times New Roman"/>
+          <w:color w:val="000000" w:themeColor="text1"/>
+        </w:rPr>
+        <w:t>Chrome</w:t>
+      </w:r>
+      <w:proofErr w:type="spellEnd"/>
+      <w:r>
+        <w:rPr>
+          <w:rFonts w:ascii="Times New Roman" w:hAnsi="Times New Roman" w:cs="Times New Roman"/>
+          <w:color w:val="000000" w:themeColor="text1"/>
+        </w:rPr>
+        <w:t xml:space="preserve"> er en browser udviklet af Google og er en af de mest anvendte browsere i verdenen. </w:t>
+      </w:r>
+      <w:proofErr w:type="spellStart"/>
+      <w:r>
+        <w:rPr>
+          <w:rFonts w:ascii="Times New Roman" w:hAnsi="Times New Roman" w:cs="Times New Roman"/>
+          <w:color w:val="000000" w:themeColor="text1"/>
+        </w:rPr>
+        <w:t>Chrome</w:t>
+      </w:r>
+      <w:proofErr w:type="spellEnd"/>
+      <w:r>
+        <w:rPr>
+          <w:rFonts w:ascii="Times New Roman" w:hAnsi="Times New Roman" w:cs="Times New Roman"/>
+          <w:color w:val="000000" w:themeColor="text1"/>
+        </w:rPr>
+        <w:t xml:space="preserve"> er også en af de browsere med de bedste udviklingsværktøjer. Disse udviklingsværktøjer</w:t>
+      </w:r>
+      <w:r>
+        <w:rPr>
+          <w:rFonts w:ascii="Times New Roman" w:hAnsi="Times New Roman" w:cs="Times New Roman"/>
+          <w:color w:val="000000" w:themeColor="text1"/>
+        </w:rPr>
+        <w:t xml:space="preserve"> er bl.a. et værktøj, der gør det muligt at kunne finde den specifikke HTML kode, der står bag et element på en hjemmeside, ved bare at klikke/holde musen over dette element. Derudover er der en konsol, hvor JavaScript fejlmeddelelser kommer op. Denne konsol har jeg blandt andet også anvendt til traditionel </w:t>
+      </w:r>
+      <w:proofErr w:type="spellStart"/>
+      <w:r>
+        <w:rPr>
+          <w:rFonts w:ascii="Times New Roman" w:hAnsi="Times New Roman" w:cs="Times New Roman"/>
+          <w:color w:val="000000" w:themeColor="text1"/>
+        </w:rPr>
+        <w:t>debugging</w:t>
+      </w:r>
+      <w:proofErr w:type="spellEnd"/>
+      <w:r>
+        <w:rPr>
+          <w:rFonts w:ascii="Times New Roman" w:hAnsi="Times New Roman" w:cs="Times New Roman"/>
+          <w:color w:val="000000" w:themeColor="text1"/>
+        </w:rPr>
+        <w:t xml:space="preserve"> ved at udskrive værdier forskellige steder i koden ved JavaScript kommandoen ”</w:t>
+      </w:r>
+      <w:proofErr w:type="gramStart"/>
+      <w:r>
+        <w:rPr>
+          <w:rFonts w:ascii="Times New Roman" w:hAnsi="Times New Roman" w:cs="Times New Roman"/>
+          <w:color w:val="000000" w:themeColor="text1"/>
+        </w:rPr>
+        <w:t>console.log(</w:t>
+      </w:r>
+      <w:proofErr w:type="gramEnd"/>
+      <w:r>
+        <w:rPr>
+          <w:rFonts w:ascii="Times New Roman" w:hAnsi="Times New Roman" w:cs="Times New Roman"/>
+          <w:color w:val="000000" w:themeColor="text1"/>
+        </w:rPr>
+        <w:t>…)”.</w:t>
+      </w:r>
+      <w:r>
+        <w:rPr>
+          <w:rFonts w:ascii="Times New Roman" w:hAnsi="Times New Roman" w:cs="Times New Roman"/>
+        </w:rPr>
+        <w:br w:type="page"/>
+      </w:r>
+    </w:p>
+    <w:p>
+      <w:pPr>
+        <w:pStyle w:val="Overskrift1"/>
+        <w:rPr>
+          <w:rFonts w:ascii="Times New Roman" w:hAnsi="Times New Roman" w:cs="Times New Roman"/>
+        </w:rPr>
+      </w:pPr>
+      <w:bookmarkStart w:id="5" w:name="_Toc4577860"/>
+      <w:r>
+        <w:rPr>
+          <w:rFonts w:ascii="Times New Roman" w:hAnsi="Times New Roman" w:cs="Times New Roman"/>
         </w:rPr>
         <w:lastRenderedPageBreak/>
+        <w:t>Runtime beskrivelse</w:t>
+      </w:r>
+      <w:bookmarkEnd w:id="5"/>
+    </w:p>
+    <w:p>
+      <w:pPr>
+        <w:rPr>
+          <w:rFonts w:ascii="Times New Roman" w:hAnsi="Times New Roman" w:cs="Times New Roman"/>
+        </w:rPr>
+      </w:pPr>
+      <w:r>
+        <w:rPr>
+          <w:rFonts w:ascii="Times New Roman" w:hAnsi="Times New Roman" w:cs="Times New Roman"/>
+          <w:highlight w:val="yellow"/>
+        </w:rPr>
+        <w:t>ET AFSNIT OM HVORDAN JEG SPECIFIKT HAR UDVIDET BF</w:t>
+      </w:r>
+    </w:p>
+    <w:p>
+      <w:pPr>
+        <w:rPr>
+          <w:rFonts w:ascii="Times New Roman" w:hAnsi="Times New Roman" w:cs="Times New Roman"/>
+        </w:rPr>
+      </w:pPr>
+    </w:p>
+    <w:p>
+      <w:pPr>
+        <w:rPr>
+          <w:rFonts w:ascii="Times New Roman" w:hAnsi="Times New Roman" w:cs="Times New Roman"/>
+        </w:rPr>
+      </w:pPr>
+      <w:r>
+        <w:rPr>
+          <w:rFonts w:ascii="Times New Roman" w:hAnsi="Times New Roman" w:cs="Times New Roman"/>
+        </w:rPr>
+        <w:t xml:space="preserve">Nedenunder ses </w:t>
+      </w:r>
+      <w:r>
+        <w:rPr>
+          <w:rFonts w:ascii="Times New Roman" w:hAnsi="Times New Roman" w:cs="Times New Roman"/>
+        </w:rPr>
+        <w:t>selve hele siden. Jeg har prøvet at holde siden simpel for at gøre den så overskuelig som mulig</w:t>
+      </w:r>
+      <w:r>
+        <w:rPr>
+          <w:rFonts w:ascii="Times New Roman" w:hAnsi="Times New Roman" w:cs="Times New Roman"/>
+        </w:rPr>
+        <w:t>. Jeg vil nedenunder gå igennem de forskellige delelementer.</w:t>
+      </w:r>
+    </w:p>
+    <w:p>
+      <w:pPr>
+        <w:rPr>
+          <w:rFonts w:ascii="Times New Roman" w:hAnsi="Times New Roman" w:cs="Times New Roman"/>
+        </w:rPr>
+      </w:pPr>
+      <w:r>
+        <w:rPr>
+          <w:rFonts w:ascii="Times New Roman" w:hAnsi="Times New Roman" w:cs="Times New Roman"/>
+          <w:noProof/>
+        </w:rPr>
         <w:drawing>
-          <wp:inline distT="0" distB="0" distL="0" distR="0" wp14:anchorId="01FAF4B2" wp14:editId="5EE46BFA">
-            <wp:extent cx="5015715" cy="2765102"/>
-            <wp:effectExtent l="0" t="0" r="1270" b="3810"/>
-            <wp:docPr id="22" name="Billede 22" descr="Et billede, der indeholder skærmbillede&#10;&#10;Automatisk genereret beskrivelse"/>
+          <wp:inline distT="0" distB="0" distL="0" distR="0" wp14:anchorId="644381D6" wp14:editId="1F5A8B6B">
+            <wp:extent cx="6116320" cy="3329940"/>
+            <wp:effectExtent l="0" t="0" r="5080" b="0"/>
+            <wp:docPr id="17" name="Billede 17"/>
             <wp:cNvGraphicFramePr>
               <a:graphicFrameLocks xmlns:a="http://schemas.openxmlformats.org/drawingml/2006/main" noChangeAspect="1"/>
             </wp:cNvGraphicFramePr>
@@ -3222,7 +2890,7 @@
                   <pic:spPr>
                     <a:xfrm>
                       <a:off x="0" y="0"/>
-                      <a:ext cx="5053052" cy="2785685"/>
+                      <a:ext cx="6116320" cy="3329940"/>
                     </a:xfrm>
                     <a:prstGeom prst="rect">
                       <a:avLst/>
@@ -3245,7 +2913,119 @@
         <w:rPr>
           <w:rFonts w:ascii="Times New Roman" w:hAnsi="Times New Roman" w:cs="Times New Roman"/>
         </w:rPr>
-        <w:t>Under tekstvinduet er et afsnit, der under eksekvering, får samme tekst som i tekstvinduet ovenover, men det symbol, der eksekveres i det øjeblik, bliver highlightet og gjort større.</w:t>
+        <w:t xml:space="preserve">Øverst på siden er der en lang bar, hvor der står en række tal. Dette er </w:t>
+      </w:r>
+      <w:proofErr w:type="spellStart"/>
+      <w:r>
+        <w:rPr>
+          <w:rFonts w:ascii="Times New Roman" w:hAnsi="Times New Roman" w:cs="Times New Roman"/>
+        </w:rPr>
+        <w:t>Brainfucks</w:t>
+      </w:r>
+      <w:proofErr w:type="spellEnd"/>
+      <w:r>
+        <w:rPr>
+          <w:rFonts w:ascii="Times New Roman" w:hAnsi="Times New Roman" w:cs="Times New Roman"/>
+        </w:rPr>
+        <w:t xml:space="preserve"> </w:t>
+      </w:r>
+      <w:proofErr w:type="spellStart"/>
+      <w:r>
+        <w:rPr>
+          <w:rFonts w:ascii="Times New Roman" w:hAnsi="Times New Roman" w:cs="Times New Roman"/>
+        </w:rPr>
+        <w:t>memory</w:t>
+      </w:r>
+      <w:proofErr w:type="spellEnd"/>
+      <w:r>
+        <w:rPr>
+          <w:rFonts w:ascii="Times New Roman" w:hAnsi="Times New Roman" w:cs="Times New Roman"/>
+        </w:rPr>
+        <w:t xml:space="preserve"> den såkaldte</w:t>
+      </w:r>
+      <w:r>
+        <w:rPr>
+          <w:rFonts w:ascii="Times New Roman" w:hAnsi="Times New Roman" w:cs="Times New Roman"/>
+        </w:rPr>
+        <w:t xml:space="preserve"> det jeg i synopsen kaldte båndet, hvilket jeg herfra vil kalde</w:t>
+      </w:r>
+      <w:r>
+        <w:rPr>
+          <w:rFonts w:ascii="Times New Roman" w:hAnsi="Times New Roman" w:cs="Times New Roman"/>
+        </w:rPr>
+        <w:t xml:space="preserve"> tape. Når man kører et </w:t>
+      </w:r>
+      <w:r>
+        <w:rPr>
+          <w:rFonts w:ascii="Times New Roman" w:hAnsi="Times New Roman" w:cs="Times New Roman"/>
+        </w:rPr>
+        <w:t>program,</w:t>
+      </w:r>
+      <w:r>
+        <w:rPr>
+          <w:rFonts w:ascii="Times New Roman" w:hAnsi="Times New Roman" w:cs="Times New Roman"/>
+        </w:rPr>
+        <w:t xml:space="preserve"> bliver pladsen (mere specifikt den grå baggrund) på tapen man befinder sig på rød. Som ses på billederne nedenunder. </w:t>
+      </w:r>
+      <w:r>
+        <w:rPr>
+          <w:rFonts w:ascii="Times New Roman" w:hAnsi="Times New Roman" w:cs="Times New Roman"/>
+        </w:rPr>
+        <w:t xml:space="preserve">Hvis pladsen der peges </w:t>
+      </w:r>
+      <w:r>
+        <w:rPr>
+          <w:rFonts w:ascii="Times New Roman" w:hAnsi="Times New Roman" w:cs="Times New Roman"/>
+        </w:rPr>
+        <w:t>på,</w:t>
+      </w:r>
+      <w:r>
+        <w:rPr>
+          <w:rFonts w:ascii="Times New Roman" w:hAnsi="Times New Roman" w:cs="Times New Roman"/>
+        </w:rPr>
+        <w:t xml:space="preserve"> er udenfor de ti</w:t>
+      </w:r>
+      <w:r>
+        <w:rPr>
+          <w:rFonts w:ascii="Times New Roman" w:hAnsi="Times New Roman" w:cs="Times New Roman"/>
+        </w:rPr>
+        <w:t xml:space="preserve"> (</w:t>
+      </w:r>
+      <w:r>
+        <w:rPr>
+          <w:rFonts w:ascii="Times New Roman" w:hAnsi="Times New Roman" w:cs="Times New Roman"/>
+        </w:rPr>
+        <w:t>der er lavet</w:t>
+      </w:r>
+      <w:r>
+        <w:rPr>
+          <w:rFonts w:ascii="Times New Roman" w:hAnsi="Times New Roman" w:cs="Times New Roman"/>
+        </w:rPr>
+        <w:t>)</w:t>
+      </w:r>
+      <w:r>
+        <w:rPr>
+          <w:rFonts w:ascii="Times New Roman" w:hAnsi="Times New Roman" w:cs="Times New Roman"/>
+        </w:rPr>
+        <w:t xml:space="preserve"> sættes pladsen som værende i midten, hvor tallene så bare skifter</w:t>
+      </w:r>
+      <w:r>
+        <w:rPr>
+          <w:rFonts w:ascii="Times New Roman" w:hAnsi="Times New Roman" w:cs="Times New Roman"/>
+        </w:rPr>
+        <w:t xml:space="preserve"> omkring</w:t>
+      </w:r>
+      <w:r>
+        <w:rPr>
+          <w:rFonts w:ascii="Times New Roman" w:hAnsi="Times New Roman" w:cs="Times New Roman"/>
+        </w:rPr>
+        <w:t xml:space="preserve"> pladsen</w:t>
+      </w:r>
+      <w:r>
+        <w:rPr>
+          <w:rFonts w:ascii="Times New Roman" w:hAnsi="Times New Roman" w:cs="Times New Roman"/>
+        </w:rPr>
+        <w:t>.</w:t>
       </w:r>
     </w:p>
     <w:p>
@@ -3260,10 +3040,10 @@
           <w:noProof/>
         </w:rPr>
         <w:drawing>
-          <wp:inline distT="0" distB="0" distL="0" distR="0" wp14:anchorId="1BABCD4F" wp14:editId="3A8C1636">
-            <wp:extent cx="4538133" cy="435815"/>
-            <wp:effectExtent l="0" t="0" r="0" b="0"/>
-            <wp:docPr id="21" name="Billede 21"/>
+          <wp:inline distT="0" distB="0" distL="0" distR="0" wp14:anchorId="5996C4C0" wp14:editId="52260F0D">
+            <wp:extent cx="6714490" cy="280670"/>
+            <wp:effectExtent l="0" t="0" r="3810" b="0"/>
+            <wp:docPr id="18" name="Billede 18"/>
             <wp:cNvGraphicFramePr>
               <a:graphicFrameLocks xmlns:a="http://schemas.openxmlformats.org/drawingml/2006/main" noChangeAspect="1"/>
             </wp:cNvGraphicFramePr>
@@ -3283,7 +3063,7 @@
                   <pic:spPr>
                     <a:xfrm>
                       <a:off x="0" y="0"/>
-                      <a:ext cx="4649844" cy="446543"/>
+                      <a:ext cx="7788517" cy="325565"/>
                     </a:xfrm>
                     <a:prstGeom prst="rect">
                       <a:avLst/>
@@ -3305,148 +3085,13 @@
       <w:r>
         <w:rPr>
           <w:rFonts w:ascii="Times New Roman" w:hAnsi="Times New Roman" w:cs="Times New Roman"/>
-        </w:rPr>
-        <w:t xml:space="preserve">Under afsnittet med det </w:t>
-      </w:r>
-      <w:proofErr w:type="spellStart"/>
-      <w:r>
-        <w:rPr>
-          <w:rFonts w:ascii="Times New Roman" w:hAnsi="Times New Roman" w:cs="Times New Roman"/>
-        </w:rPr>
-        <w:t>highligtede</w:t>
-      </w:r>
-      <w:proofErr w:type="spellEnd"/>
-      <w:r>
-        <w:rPr>
-          <w:rFonts w:ascii="Times New Roman" w:hAnsi="Times New Roman" w:cs="Times New Roman"/>
-        </w:rPr>
-        <w:t xml:space="preserve"> symbol er en række knapper, en </w:t>
-      </w:r>
-      <w:proofErr w:type="spellStart"/>
-      <w:r>
-        <w:rPr>
-          <w:rFonts w:ascii="Times New Roman" w:hAnsi="Times New Roman" w:cs="Times New Roman"/>
-        </w:rPr>
-        <w:t>dropdown</w:t>
-      </w:r>
-      <w:proofErr w:type="spellEnd"/>
-      <w:r>
-        <w:rPr>
-          <w:rFonts w:ascii="Times New Roman" w:hAnsi="Times New Roman" w:cs="Times New Roman"/>
-        </w:rPr>
-        <w:t xml:space="preserve"> menu og en slider. Den første knap ”Step” kører et enkelt step, den eksekverer altså et symbol. Den anden knap ”</w:t>
-      </w:r>
-      <w:proofErr w:type="spellStart"/>
-      <w:r>
-        <w:rPr>
-          <w:rFonts w:ascii="Times New Roman" w:hAnsi="Times New Roman" w:cs="Times New Roman"/>
-        </w:rPr>
-        <w:t>AutoStep</w:t>
-      </w:r>
-      <w:proofErr w:type="spellEnd"/>
-      <w:r>
-        <w:rPr>
-          <w:rFonts w:ascii="Times New Roman" w:hAnsi="Times New Roman" w:cs="Times New Roman"/>
-        </w:rPr>
-        <w:t xml:space="preserve">” gør sådan at Step funktionen kaldes ved et fast interval som bestemmes ved værdien af slideren. Den tredje knap ”Pause” sætter programmet på pause, dette er kun nødvendigt ved </w:t>
-      </w:r>
-      <w:proofErr w:type="spellStart"/>
-      <w:r>
-        <w:rPr>
-          <w:rFonts w:ascii="Times New Roman" w:hAnsi="Times New Roman" w:cs="Times New Roman"/>
-        </w:rPr>
-        <w:t>AutoStep</w:t>
-      </w:r>
-      <w:proofErr w:type="spellEnd"/>
-      <w:r>
-        <w:rPr>
-          <w:rFonts w:ascii="Times New Roman" w:hAnsi="Times New Roman" w:cs="Times New Roman"/>
-        </w:rPr>
-        <w:t xml:space="preserve">. Herefter har vi en </w:t>
-      </w:r>
-      <w:proofErr w:type="spellStart"/>
-      <w:r>
-        <w:rPr>
-          <w:rFonts w:ascii="Times New Roman" w:hAnsi="Times New Roman" w:cs="Times New Roman"/>
-        </w:rPr>
-        <w:t>dropdownmenu</w:t>
-      </w:r>
-      <w:proofErr w:type="spellEnd"/>
-      <w:r>
-        <w:rPr>
-          <w:rFonts w:ascii="Times New Roman" w:hAnsi="Times New Roman" w:cs="Times New Roman"/>
-        </w:rPr>
-        <w:t xml:space="preserve"> med en række eksempel programmer, hvor ”</w:t>
-      </w:r>
-      <w:proofErr w:type="spellStart"/>
-      <w:r>
-        <w:rPr>
-          <w:rFonts w:ascii="Times New Roman" w:hAnsi="Times New Roman" w:cs="Times New Roman"/>
-        </w:rPr>
-        <w:t>Hello</w:t>
-      </w:r>
-      <w:proofErr w:type="spellEnd"/>
-      <w:r>
-        <w:rPr>
-          <w:rFonts w:ascii="Times New Roman" w:hAnsi="Times New Roman" w:cs="Times New Roman"/>
-        </w:rPr>
-        <w:t xml:space="preserve"> World” programmet er valgt som default. Det er kun programmet ”Cirkler ved mus” og ”Hus” som </w:t>
-      </w:r>
-      <w:r>
-        <w:rPr>
-          <w:rFonts w:ascii="Times New Roman" w:hAnsi="Times New Roman" w:cs="Times New Roman"/>
-        </w:rPr>
-        <w:t>anvender det grafiske</w:t>
-      </w:r>
-      <w:r>
-        <w:rPr>
-          <w:rFonts w:ascii="Times New Roman" w:hAnsi="Times New Roman" w:cs="Times New Roman"/>
-        </w:rPr>
-        <w:t xml:space="preserve"> output.</w:t>
-      </w:r>
-      <w:r>
-        <w:rPr>
-          <w:rFonts w:ascii="Times New Roman" w:hAnsi="Times New Roman" w:cs="Times New Roman"/>
-        </w:rPr>
-        <w:t xml:space="preserve"> Slideren bestemmer tiden mellem hver gang </w:t>
-      </w:r>
-      <w:proofErr w:type="spellStart"/>
-      <w:r>
-        <w:rPr>
-          <w:rFonts w:ascii="Times New Roman" w:hAnsi="Times New Roman" w:cs="Times New Roman"/>
-        </w:rPr>
-        <w:t>AutoStep</w:t>
-      </w:r>
-      <w:proofErr w:type="spellEnd"/>
-      <w:r>
-        <w:rPr>
-          <w:rFonts w:ascii="Times New Roman" w:hAnsi="Times New Roman" w:cs="Times New Roman"/>
-        </w:rPr>
-        <w:t xml:space="preserve"> bliver kaldt, hvor tallet er ms</w:t>
-      </w:r>
-      <w:r>
-        <w:rPr>
-          <w:rFonts w:ascii="Times New Roman" w:hAnsi="Times New Roman" w:cs="Times New Roman"/>
-        </w:rPr>
-        <w:t xml:space="preserve"> mellem Step funktionen bliver kaldt.</w:t>
-      </w:r>
-    </w:p>
-    <w:p>
-      <w:pPr>
-        <w:rPr>
-          <w:rFonts w:ascii="Times New Roman" w:hAnsi="Times New Roman" w:cs="Times New Roman"/>
-        </w:rPr>
-      </w:pPr>
-      <w:r>
-        <w:rPr>
-          <w:rFonts w:ascii="Times New Roman" w:hAnsi="Times New Roman" w:cs="Times New Roman"/>
           <w:noProof/>
         </w:rPr>
         <w:drawing>
-          <wp:inline distT="0" distB="0" distL="0" distR="0" wp14:anchorId="65803370" wp14:editId="0745A35B">
-            <wp:extent cx="2895600" cy="1049130"/>
-            <wp:effectExtent l="0" t="0" r="0" b="5080"/>
-            <wp:docPr id="27" name="Billede 27" descr="Et billede, der indeholder skærmbillede&#10;&#10;Automatisk genereret beskrivelse"/>
+          <wp:inline distT="0" distB="0" distL="0" distR="0" wp14:anchorId="7C68E319" wp14:editId="6A7FB916">
+            <wp:extent cx="6714657" cy="256540"/>
+            <wp:effectExtent l="0" t="0" r="3810" b="0"/>
+            <wp:docPr id="19" name="Billede 19"/>
             <wp:cNvGraphicFramePr>
               <a:graphicFrameLocks xmlns:a="http://schemas.openxmlformats.org/drawingml/2006/main" noChangeAspect="1"/>
             </wp:cNvGraphicFramePr>
@@ -3466,7 +3111,7 @@
                   <pic:spPr>
                     <a:xfrm>
                       <a:off x="0" y="0"/>
-                      <a:ext cx="2926328" cy="1060263"/>
+                      <a:ext cx="7552392" cy="288546"/>
                     </a:xfrm>
                     <a:prstGeom prst="rect">
                       <a:avLst/>
@@ -3488,13 +3133,27 @@
       <w:r>
         <w:rPr>
           <w:rFonts w:ascii="Times New Roman" w:hAnsi="Times New Roman" w:cs="Times New Roman"/>
-          <w:noProof/>
-        </w:rPr>
+        </w:rPr>
+        <w:t>Nedunder tapen er et tekstvindue, hvor brugeren kan redigere koden.</w:t>
+      </w:r>
+    </w:p>
+    <w:p>
+      <w:pPr>
+        <w:rPr>
+          <w:rFonts w:ascii="Times New Roman" w:hAnsi="Times New Roman" w:cs="Times New Roman"/>
+        </w:rPr>
+      </w:pPr>
+      <w:r>
+        <w:rPr>
+          <w:rFonts w:ascii="Times New Roman" w:hAnsi="Times New Roman" w:cs="Times New Roman"/>
+          <w:noProof/>
+        </w:rPr>
+        <w:lastRenderedPageBreak/>
         <w:drawing>
-          <wp:inline distT="0" distB="0" distL="0" distR="0" wp14:anchorId="5FAD422D" wp14:editId="14D09171">
-            <wp:extent cx="1587500" cy="1041400"/>
-            <wp:effectExtent l="0" t="0" r="0" b="0"/>
-            <wp:docPr id="26" name="Billede 26" descr="Et billede, der indeholder skærmbillede, elektronik&#10;&#10;Automatisk genereret beskrivelse"/>
+          <wp:inline distT="0" distB="0" distL="0" distR="0" wp14:anchorId="01FAF4B2" wp14:editId="5EE46BFA">
+            <wp:extent cx="5015715" cy="2765102"/>
+            <wp:effectExtent l="0" t="0" r="1270" b="3810"/>
+            <wp:docPr id="22" name="Billede 22" descr="Et billede, der indeholder skærmbillede&#10;&#10;Automatisk genereret beskrivelse"/>
             <wp:cNvGraphicFramePr>
               <a:graphicFrameLocks xmlns:a="http://schemas.openxmlformats.org/drawingml/2006/main" noChangeAspect="1"/>
             </wp:cNvGraphicFramePr>
@@ -3514,7 +3173,7 @@
                   <pic:spPr>
                     <a:xfrm>
                       <a:off x="0" y="0"/>
-                      <a:ext cx="1587500" cy="1041400"/>
+                      <a:ext cx="5053052" cy="2785685"/>
                     </a:xfrm>
                     <a:prstGeom prst="rect">
                       <a:avLst/>
@@ -3537,27 +3196,7 @@
         <w:rPr>
           <w:rFonts w:ascii="Times New Roman" w:hAnsi="Times New Roman" w:cs="Times New Roman"/>
         </w:rPr>
-        <w:t>Under</w:t>
-      </w:r>
-      <w:r>
-        <w:rPr>
-          <w:rFonts w:ascii="Times New Roman" w:hAnsi="Times New Roman" w:cs="Times New Roman"/>
-        </w:rPr>
-        <w:t xml:space="preserve"> knapperne m.m. er tekst outputtet som et afsnit. Her er hvordan outputtet ser ud efter ”</w:t>
-      </w:r>
-      <w:proofErr w:type="spellStart"/>
-      <w:r>
-        <w:rPr>
-          <w:rFonts w:ascii="Times New Roman" w:hAnsi="Times New Roman" w:cs="Times New Roman"/>
-        </w:rPr>
-        <w:t>Hello</w:t>
-      </w:r>
-      <w:proofErr w:type="spellEnd"/>
-      <w:r>
-        <w:rPr>
-          <w:rFonts w:ascii="Times New Roman" w:hAnsi="Times New Roman" w:cs="Times New Roman"/>
-        </w:rPr>
-        <w:t xml:space="preserve"> World” programmet har kørt.</w:t>
+        <w:t>Under tekstvinduet er et afsnit, der under eksekvering, får samme tekst som i tekstvinduet ovenover, men det symbol, der eksekveres i det øjeblik, bliver highlightet og gjort større.</w:t>
       </w:r>
     </w:p>
     <w:p>
@@ -3572,10 +3211,10 @@
           <w:noProof/>
         </w:rPr>
         <w:drawing>
-          <wp:inline distT="0" distB="0" distL="0" distR="0" wp14:anchorId="1282BB14" wp14:editId="2318825C">
-            <wp:extent cx="835972" cy="567267"/>
-            <wp:effectExtent l="0" t="0" r="2540" b="4445"/>
-            <wp:docPr id="28" name="Billede 28"/>
+          <wp:inline distT="0" distB="0" distL="0" distR="0" wp14:anchorId="1BABCD4F" wp14:editId="3A8C1636">
+            <wp:extent cx="4538133" cy="435815"/>
+            <wp:effectExtent l="0" t="0" r="0" b="0"/>
+            <wp:docPr id="21" name="Billede 21"/>
             <wp:cNvGraphicFramePr>
               <a:graphicFrameLocks xmlns:a="http://schemas.openxmlformats.org/drawingml/2006/main" noChangeAspect="1"/>
             </wp:cNvGraphicFramePr>
@@ -3595,7 +3234,7 @@
                   <pic:spPr>
                     <a:xfrm>
                       <a:off x="0" y="0"/>
-                      <a:ext cx="843137" cy="572129"/>
+                      <a:ext cx="4649844" cy="446543"/>
                     </a:xfrm>
                     <a:prstGeom prst="rect">
                       <a:avLst/>
@@ -3618,54 +3257,147 @@
         <w:rPr>
           <w:rFonts w:ascii="Times New Roman" w:hAnsi="Times New Roman" w:cs="Times New Roman"/>
         </w:rPr>
-        <w:t xml:space="preserve">Under tekst outputtet er det grafiske output. </w:t>
-      </w:r>
-      <w:r>
-        <w:rPr>
-          <w:rFonts w:ascii="Times New Roman" w:hAnsi="Times New Roman" w:cs="Times New Roman"/>
-        </w:rPr>
-        <w:t xml:space="preserve">Dette er </w:t>
-      </w:r>
-      <w:r>
-        <w:rPr>
-          <w:rFonts w:ascii="Times New Roman" w:hAnsi="Times New Roman" w:cs="Times New Roman"/>
-        </w:rPr>
-        <w:t xml:space="preserve">vinduet, hvor udfaldet af de grafiske funktioner kaldt fra </w:t>
-      </w:r>
-      <w:proofErr w:type="spellStart"/>
-      <w:r>
-        <w:rPr>
-          <w:rFonts w:ascii="Times New Roman" w:hAnsi="Times New Roman" w:cs="Times New Roman"/>
-        </w:rPr>
-        <w:t>Brainfuck</w:t>
-      </w:r>
-      <w:proofErr w:type="spellEnd"/>
-      <w:r>
-        <w:rPr>
-          <w:rFonts w:ascii="Times New Roman" w:hAnsi="Times New Roman" w:cs="Times New Roman"/>
-        </w:rPr>
-        <w:t xml:space="preserve"> vil kunne ses. Her er vinduet efter programmet ”Hus” har kørt.</w:t>
-      </w:r>
-    </w:p>
-    <w:p>
-      <w:pPr>
-        <w:rPr>
-          <w:rStyle w:val="Kraftigfremhvning"/>
-          <w:rFonts w:ascii="Times New Roman" w:hAnsi="Times New Roman" w:cs="Times New Roman"/>
-          <w:lang w:val="en-US"/>
-        </w:rPr>
-      </w:pPr>
-      <w:r>
-        <w:rPr>
-          <w:rFonts w:ascii="Times New Roman" w:hAnsi="Times New Roman" w:cs="Times New Roman"/>
-          <w:noProof/>
-        </w:rPr>
-        <w:lastRenderedPageBreak/>
+        <w:t xml:space="preserve">Under afsnittet med det </w:t>
+      </w:r>
+      <w:proofErr w:type="spellStart"/>
+      <w:r>
+        <w:rPr>
+          <w:rFonts w:ascii="Times New Roman" w:hAnsi="Times New Roman" w:cs="Times New Roman"/>
+        </w:rPr>
+        <w:t>highligtede</w:t>
+      </w:r>
+      <w:proofErr w:type="spellEnd"/>
+      <w:r>
+        <w:rPr>
+          <w:rFonts w:ascii="Times New Roman" w:hAnsi="Times New Roman" w:cs="Times New Roman"/>
+        </w:rPr>
+        <w:t xml:space="preserve"> symbol er en række knapper, en </w:t>
+      </w:r>
+      <w:proofErr w:type="spellStart"/>
+      <w:r>
+        <w:rPr>
+          <w:rFonts w:ascii="Times New Roman" w:hAnsi="Times New Roman" w:cs="Times New Roman"/>
+        </w:rPr>
+        <w:t>dropdown</w:t>
+      </w:r>
+      <w:proofErr w:type="spellEnd"/>
+      <w:r>
+        <w:rPr>
+          <w:rFonts w:ascii="Times New Roman" w:hAnsi="Times New Roman" w:cs="Times New Roman"/>
+        </w:rPr>
+        <w:t xml:space="preserve"> menu og en slider. Den første knap ”Step” kører et enkelt step, den eksekverer altså et symbol. Den anden knap ”</w:t>
+      </w:r>
+      <w:proofErr w:type="spellStart"/>
+      <w:r>
+        <w:rPr>
+          <w:rFonts w:ascii="Times New Roman" w:hAnsi="Times New Roman" w:cs="Times New Roman"/>
+        </w:rPr>
+        <w:t>AutoStep</w:t>
+      </w:r>
+      <w:proofErr w:type="spellEnd"/>
+      <w:r>
+        <w:rPr>
+          <w:rFonts w:ascii="Times New Roman" w:hAnsi="Times New Roman" w:cs="Times New Roman"/>
+        </w:rPr>
+        <w:t xml:space="preserve">” gør sådan at Step funktionen kaldes ved et fast interval som bestemmes ved værdien af slideren. Den tredje knap ”Pause” sætter programmet på pause, dette er kun nødvendigt ved </w:t>
+      </w:r>
+      <w:proofErr w:type="spellStart"/>
+      <w:r>
+        <w:rPr>
+          <w:rFonts w:ascii="Times New Roman" w:hAnsi="Times New Roman" w:cs="Times New Roman"/>
+        </w:rPr>
+        <w:t>AutoStep</w:t>
+      </w:r>
+      <w:proofErr w:type="spellEnd"/>
+      <w:r>
+        <w:rPr>
+          <w:rFonts w:ascii="Times New Roman" w:hAnsi="Times New Roman" w:cs="Times New Roman"/>
+        </w:rPr>
+        <w:t xml:space="preserve">. Herefter har vi en </w:t>
+      </w:r>
+      <w:proofErr w:type="spellStart"/>
+      <w:r>
+        <w:rPr>
+          <w:rFonts w:ascii="Times New Roman" w:hAnsi="Times New Roman" w:cs="Times New Roman"/>
+        </w:rPr>
+        <w:t>dropdownmenu</w:t>
+      </w:r>
+      <w:proofErr w:type="spellEnd"/>
+      <w:r>
+        <w:rPr>
+          <w:rFonts w:ascii="Times New Roman" w:hAnsi="Times New Roman" w:cs="Times New Roman"/>
+        </w:rPr>
+        <w:t xml:space="preserve"> med en række eksempel programmer, hvor ”</w:t>
+      </w:r>
+      <w:proofErr w:type="spellStart"/>
+      <w:r>
+        <w:rPr>
+          <w:rFonts w:ascii="Times New Roman" w:hAnsi="Times New Roman" w:cs="Times New Roman"/>
+        </w:rPr>
+        <w:t>Hello</w:t>
+      </w:r>
+      <w:proofErr w:type="spellEnd"/>
+      <w:r>
+        <w:rPr>
+          <w:rFonts w:ascii="Times New Roman" w:hAnsi="Times New Roman" w:cs="Times New Roman"/>
+        </w:rPr>
+        <w:t xml:space="preserve"> World” programmet er valgt som default. Det er kun programmet ”Cirkler ved mus” og ”Hus” som </w:t>
+      </w:r>
+      <w:r>
+        <w:rPr>
+          <w:rFonts w:ascii="Times New Roman" w:hAnsi="Times New Roman" w:cs="Times New Roman"/>
+        </w:rPr>
+        <w:t>anvender det grafiske</w:t>
+      </w:r>
+      <w:r>
+        <w:rPr>
+          <w:rFonts w:ascii="Times New Roman" w:hAnsi="Times New Roman" w:cs="Times New Roman"/>
+        </w:rPr>
+        <w:t xml:space="preserve"> output.</w:t>
+      </w:r>
+      <w:r>
+        <w:rPr>
+          <w:rFonts w:ascii="Times New Roman" w:hAnsi="Times New Roman" w:cs="Times New Roman"/>
+        </w:rPr>
+        <w:t xml:space="preserve"> Slideren bestemmer tiden mellem hver gang </w:t>
+      </w:r>
+      <w:proofErr w:type="spellStart"/>
+      <w:r>
+        <w:rPr>
+          <w:rFonts w:ascii="Times New Roman" w:hAnsi="Times New Roman" w:cs="Times New Roman"/>
+        </w:rPr>
+        <w:t>AutoStep</w:t>
+      </w:r>
+      <w:proofErr w:type="spellEnd"/>
+      <w:r>
+        <w:rPr>
+          <w:rFonts w:ascii="Times New Roman" w:hAnsi="Times New Roman" w:cs="Times New Roman"/>
+        </w:rPr>
+        <w:t xml:space="preserve"> bliver kaldt, hvor tallet er ms</w:t>
+      </w:r>
+      <w:r>
+        <w:rPr>
+          <w:rFonts w:ascii="Times New Roman" w:hAnsi="Times New Roman" w:cs="Times New Roman"/>
+        </w:rPr>
+        <w:t xml:space="preserve"> mellem Step funktionen bliver kaldt.</w:t>
+      </w:r>
+    </w:p>
+    <w:p>
+      <w:pPr>
+        <w:rPr>
+          <w:rFonts w:ascii="Times New Roman" w:hAnsi="Times New Roman" w:cs="Times New Roman"/>
+        </w:rPr>
+      </w:pPr>
+      <w:r>
+        <w:rPr>
+          <w:rFonts w:ascii="Times New Roman" w:hAnsi="Times New Roman" w:cs="Times New Roman"/>
+          <w:noProof/>
+        </w:rPr>
         <w:drawing>
-          <wp:inline distT="0" distB="0" distL="0" distR="0" wp14:anchorId="4C801F13" wp14:editId="366C3574">
-            <wp:extent cx="2034454" cy="2048934"/>
-            <wp:effectExtent l="0" t="0" r="0" b="0"/>
-            <wp:docPr id="29" name="Billede 29"/>
+          <wp:inline distT="0" distB="0" distL="0" distR="0" wp14:anchorId="65803370" wp14:editId="0745A35B">
+            <wp:extent cx="2895600" cy="1049130"/>
+            <wp:effectExtent l="0" t="0" r="0" b="5080"/>
+            <wp:docPr id="27" name="Billede 27" descr="Et billede, der indeholder skærmbillede&#10;&#10;Automatisk genereret beskrivelse"/>
             <wp:cNvGraphicFramePr>
               <a:graphicFrameLocks xmlns:a="http://schemas.openxmlformats.org/drawingml/2006/main" noChangeAspect="1"/>
             </wp:cNvGraphicFramePr>
@@ -3685,6 +3417,225 @@
                   <pic:spPr>
                     <a:xfrm>
                       <a:off x="0" y="0"/>
+                      <a:ext cx="2926328" cy="1060263"/>
+                    </a:xfrm>
+                    <a:prstGeom prst="rect">
+                      <a:avLst/>
+                    </a:prstGeom>
+                  </pic:spPr>
+                </pic:pic>
+              </a:graphicData>
+            </a:graphic>
+          </wp:inline>
+        </w:drawing>
+      </w:r>
+    </w:p>
+    <w:p>
+      <w:pPr>
+        <w:rPr>
+          <w:rFonts w:ascii="Times New Roman" w:hAnsi="Times New Roman" w:cs="Times New Roman"/>
+        </w:rPr>
+      </w:pPr>
+      <w:r>
+        <w:rPr>
+          <w:rFonts w:ascii="Times New Roman" w:hAnsi="Times New Roman" w:cs="Times New Roman"/>
+          <w:noProof/>
+        </w:rPr>
+        <w:drawing>
+          <wp:inline distT="0" distB="0" distL="0" distR="0" wp14:anchorId="5FAD422D" wp14:editId="14D09171">
+            <wp:extent cx="1587500" cy="1041400"/>
+            <wp:effectExtent l="0" t="0" r="0" b="0"/>
+            <wp:docPr id="26" name="Billede 26" descr="Et billede, der indeholder skærmbillede, elektronik&#10;&#10;Automatisk genereret beskrivelse"/>
+            <wp:cNvGraphicFramePr>
+              <a:graphicFrameLocks xmlns:a="http://schemas.openxmlformats.org/drawingml/2006/main" noChangeAspect="1"/>
+            </wp:cNvGraphicFramePr>
+            <a:graphic xmlns:a="http://schemas.openxmlformats.org/drawingml/2006/main">
+              <a:graphicData uri="http://schemas.openxmlformats.org/drawingml/2006/picture">
+                <pic:pic xmlns:pic="http://schemas.openxmlformats.org/drawingml/2006/picture">
+                  <pic:nvPicPr>
+                    <pic:cNvPr id="1" name=""/>
+                    <pic:cNvPicPr/>
+                  </pic:nvPicPr>
+                  <pic:blipFill>
+                    <a:blip r:embed="rId23"/>
+                    <a:stretch>
+                      <a:fillRect/>
+                    </a:stretch>
+                  </pic:blipFill>
+                  <pic:spPr>
+                    <a:xfrm>
+                      <a:off x="0" y="0"/>
+                      <a:ext cx="1587500" cy="1041400"/>
+                    </a:xfrm>
+                    <a:prstGeom prst="rect">
+                      <a:avLst/>
+                    </a:prstGeom>
+                  </pic:spPr>
+                </pic:pic>
+              </a:graphicData>
+            </a:graphic>
+          </wp:inline>
+        </w:drawing>
+      </w:r>
+    </w:p>
+    <w:p>
+      <w:pPr>
+        <w:rPr>
+          <w:rFonts w:ascii="Times New Roman" w:hAnsi="Times New Roman" w:cs="Times New Roman"/>
+        </w:rPr>
+      </w:pPr>
+      <w:r>
+        <w:rPr>
+          <w:rFonts w:ascii="Times New Roman" w:hAnsi="Times New Roman" w:cs="Times New Roman"/>
+        </w:rPr>
+        <w:t>Under</w:t>
+      </w:r>
+      <w:r>
+        <w:rPr>
+          <w:rFonts w:ascii="Times New Roman" w:hAnsi="Times New Roman" w:cs="Times New Roman"/>
+        </w:rPr>
+        <w:t xml:space="preserve"> knapperne m.m. er tekst outputtet som et afsnit. Her er hvordan outputtet ser ud efter ”</w:t>
+      </w:r>
+      <w:proofErr w:type="spellStart"/>
+      <w:r>
+        <w:rPr>
+          <w:rFonts w:ascii="Times New Roman" w:hAnsi="Times New Roman" w:cs="Times New Roman"/>
+        </w:rPr>
+        <w:t>Hello</w:t>
+      </w:r>
+      <w:proofErr w:type="spellEnd"/>
+      <w:r>
+        <w:rPr>
+          <w:rFonts w:ascii="Times New Roman" w:hAnsi="Times New Roman" w:cs="Times New Roman"/>
+        </w:rPr>
+        <w:t xml:space="preserve"> World” programmet har kørt.</w:t>
+      </w:r>
+    </w:p>
+    <w:p>
+      <w:pPr>
+        <w:rPr>
+          <w:rFonts w:ascii="Times New Roman" w:hAnsi="Times New Roman" w:cs="Times New Roman"/>
+        </w:rPr>
+      </w:pPr>
+      <w:r>
+        <w:rPr>
+          <w:rFonts w:ascii="Times New Roman" w:hAnsi="Times New Roman" w:cs="Times New Roman"/>
+          <w:noProof/>
+        </w:rPr>
+        <w:drawing>
+          <wp:inline distT="0" distB="0" distL="0" distR="0" wp14:anchorId="1282BB14" wp14:editId="2318825C">
+            <wp:extent cx="835972" cy="567267"/>
+            <wp:effectExtent l="0" t="0" r="2540" b="4445"/>
+            <wp:docPr id="28" name="Billede 28"/>
+            <wp:cNvGraphicFramePr>
+              <a:graphicFrameLocks xmlns:a="http://schemas.openxmlformats.org/drawingml/2006/main" noChangeAspect="1"/>
+            </wp:cNvGraphicFramePr>
+            <a:graphic xmlns:a="http://schemas.openxmlformats.org/drawingml/2006/main">
+              <a:graphicData uri="http://schemas.openxmlformats.org/drawingml/2006/picture">
+                <pic:pic xmlns:pic="http://schemas.openxmlformats.org/drawingml/2006/picture">
+                  <pic:nvPicPr>
+                    <pic:cNvPr id="1" name=""/>
+                    <pic:cNvPicPr/>
+                  </pic:nvPicPr>
+                  <pic:blipFill>
+                    <a:blip r:embed="rId24"/>
+                    <a:stretch>
+                      <a:fillRect/>
+                    </a:stretch>
+                  </pic:blipFill>
+                  <pic:spPr>
+                    <a:xfrm>
+                      <a:off x="0" y="0"/>
+                      <a:ext cx="843137" cy="572129"/>
+                    </a:xfrm>
+                    <a:prstGeom prst="rect">
+                      <a:avLst/>
+                    </a:prstGeom>
+                  </pic:spPr>
+                </pic:pic>
+              </a:graphicData>
+            </a:graphic>
+          </wp:inline>
+        </w:drawing>
+      </w:r>
+    </w:p>
+    <w:p>
+      <w:pPr>
+        <w:rPr>
+          <w:rFonts w:ascii="Times New Roman" w:hAnsi="Times New Roman" w:cs="Times New Roman"/>
+        </w:rPr>
+      </w:pPr>
+      <w:r>
+        <w:rPr>
+          <w:rFonts w:ascii="Times New Roman" w:hAnsi="Times New Roman" w:cs="Times New Roman"/>
+        </w:rPr>
+        <w:t xml:space="preserve">Under tekst outputtet er det grafiske output. </w:t>
+      </w:r>
+      <w:r>
+        <w:rPr>
+          <w:rFonts w:ascii="Times New Roman" w:hAnsi="Times New Roman" w:cs="Times New Roman"/>
+        </w:rPr>
+        <w:t xml:space="preserve">Dette er </w:t>
+      </w:r>
+      <w:r>
+        <w:rPr>
+          <w:rFonts w:ascii="Times New Roman" w:hAnsi="Times New Roman" w:cs="Times New Roman"/>
+        </w:rPr>
+        <w:t xml:space="preserve">vinduet, hvor udfaldet af de grafiske funktioner kaldt fra </w:t>
+      </w:r>
+      <w:proofErr w:type="spellStart"/>
+      <w:r>
+        <w:rPr>
+          <w:rFonts w:ascii="Times New Roman" w:hAnsi="Times New Roman" w:cs="Times New Roman"/>
+        </w:rPr>
+        <w:t>Brainfuck</w:t>
+      </w:r>
+      <w:proofErr w:type="spellEnd"/>
+      <w:r>
+        <w:rPr>
+          <w:rFonts w:ascii="Times New Roman" w:hAnsi="Times New Roman" w:cs="Times New Roman"/>
+        </w:rPr>
+        <w:t xml:space="preserve"> vil kunne ses. Her er vinduet efter programmet ”Hus” har kørt.</w:t>
+      </w:r>
+    </w:p>
+    <w:p>
+      <w:pPr>
+        <w:rPr>
+          <w:rStyle w:val="Kraftigfremhvning"/>
+          <w:rFonts w:ascii="Times New Roman" w:hAnsi="Times New Roman" w:cs="Times New Roman"/>
+          <w:lang w:val="en-US"/>
+        </w:rPr>
+      </w:pPr>
+      <w:r>
+        <w:rPr>
+          <w:rFonts w:ascii="Times New Roman" w:hAnsi="Times New Roman" w:cs="Times New Roman"/>
+          <w:noProof/>
+        </w:rPr>
+        <w:lastRenderedPageBreak/>
+        <w:drawing>
+          <wp:inline distT="0" distB="0" distL="0" distR="0" wp14:anchorId="4C801F13" wp14:editId="366C3574">
+            <wp:extent cx="2034454" cy="2048934"/>
+            <wp:effectExtent l="0" t="0" r="0" b="0"/>
+            <wp:docPr id="29" name="Billede 29"/>
+            <wp:cNvGraphicFramePr>
+              <a:graphicFrameLocks xmlns:a="http://schemas.openxmlformats.org/drawingml/2006/main" noChangeAspect="1"/>
+            </wp:cNvGraphicFramePr>
+            <a:graphic xmlns:a="http://schemas.openxmlformats.org/drawingml/2006/main">
+              <a:graphicData uri="http://schemas.openxmlformats.org/drawingml/2006/picture">
+                <pic:pic xmlns:pic="http://schemas.openxmlformats.org/drawingml/2006/picture">
+                  <pic:nvPicPr>
+                    <pic:cNvPr id="1" name=""/>
+                    <pic:cNvPicPr/>
+                  </pic:nvPicPr>
+                  <pic:blipFill>
+                    <a:blip r:embed="rId25"/>
+                    <a:stretch>
+                      <a:fillRect/>
+                    </a:stretch>
+                  </pic:blipFill>
+                  <pic:spPr>
+                    <a:xfrm>
+                      <a:off x="0" y="0"/>
                       <a:ext cx="2046445" cy="2061011"/>
                     </a:xfrm>
                     <a:prstGeom prst="rect">
@@ -3729,7 +3680,7 @@
           <w:rFonts w:ascii="Times New Roman" w:hAnsi="Times New Roman" w:cs="Times New Roman"/>
         </w:rPr>
       </w:pPr>
-      <w:bookmarkStart w:id="5" w:name="_Toc4577861"/>
+      <w:bookmarkStart w:id="6" w:name="_Toc4577861"/>
       <w:r>
         <w:rPr>
           <w:rFonts w:ascii="Times New Roman" w:hAnsi="Times New Roman" w:cs="Times New Roman"/>
@@ -3737,7 +3688,7 @@
         <w:lastRenderedPageBreak/>
         <w:t>Implementering</w:t>
       </w:r>
-      <w:bookmarkEnd w:id="5"/>
+      <w:bookmarkEnd w:id="6"/>
       <w:r>
         <w:rPr>
           <w:rFonts w:ascii="Times New Roman" w:hAnsi="Times New Roman" w:cs="Times New Roman"/>
@@ -3775,6 +3726,12 @@
         <w:rPr>
           <w:rFonts w:ascii="Times New Roman" w:hAnsi="Times New Roman" w:cs="Times New Roman"/>
         </w:rPr>
+        <w:t>/brugerfladen</w:t>
+      </w:r>
+      <w:r>
+        <w:rPr>
+          <w:rFonts w:ascii="Times New Roman" w:hAnsi="Times New Roman" w:cs="Times New Roman"/>
+        </w:rPr>
         <w:t xml:space="preserve"> til eksekveringen af </w:t>
       </w:r>
       <w:proofErr w:type="spellStart"/>
@@ -3789,7 +3746,19 @@
         <w:rPr>
           <w:rFonts w:ascii="Times New Roman" w:hAnsi="Times New Roman" w:cs="Times New Roman"/>
         </w:rPr>
-        <w:t xml:space="preserve"> koden, den anden del er det der gør den første del muligt altså selve fortolkeren. Jeg vil inkludere det grafiske tillæg til </w:t>
+        <w:t xml:space="preserve"> koden, den anden del er det</w:t>
+      </w:r>
+      <w:r>
+        <w:rPr>
+          <w:rFonts w:ascii="Times New Roman" w:hAnsi="Times New Roman" w:cs="Times New Roman"/>
+        </w:rPr>
+        <w:t xml:space="preserve"> den bagvedliggende del,</w:t>
+      </w:r>
+      <w:r>
+        <w:rPr>
+          <w:rFonts w:ascii="Times New Roman" w:hAnsi="Times New Roman" w:cs="Times New Roman"/>
+        </w:rPr>
+        <w:t xml:space="preserve"> der gør den første del muligt altså selve fortolkeren. Jeg vil inkludere det grafiske tillæg til </w:t>
       </w:r>
       <w:proofErr w:type="spellStart"/>
       <w:r>
@@ -3824,7 +3793,27 @@
         <w:rPr>
           <w:rFonts w:ascii="Times New Roman" w:hAnsi="Times New Roman" w:cs="Times New Roman"/>
         </w:rPr>
-        <w:t>Anden del</w:t>
+        <w:t>Bagvedliggende</w:t>
+      </w:r>
+      <w:r>
+        <w:rPr>
+          <w:rFonts w:ascii="Times New Roman" w:hAnsi="Times New Roman" w:cs="Times New Roman"/>
+        </w:rPr>
+        <w:t xml:space="preserve"> del</w:t>
+      </w:r>
+    </w:p>
+    <w:p>
+      <w:pPr>
+        <w:pStyle w:val="Overskrift3"/>
+        <w:rPr>
+          <w:rFonts w:ascii="Times New Roman" w:hAnsi="Times New Roman" w:cs="Times New Roman"/>
+        </w:rPr>
+      </w:pPr>
+      <w:r>
+        <w:rPr>
+          <w:rFonts w:ascii="Times New Roman" w:hAnsi="Times New Roman" w:cs="Times New Roman"/>
+        </w:rPr>
+        <w:t>Overblik over klasserne</w:t>
       </w:r>
     </w:p>
     <w:p>
@@ -3899,7 +3888,7 @@
                     <pic:cNvPicPr/>
                   </pic:nvPicPr>
                   <pic:blipFill>
-                    <a:blip r:embed="rId23">
+                    <a:blip r:embed="rId26">
                       <a:extLst>
                         <a:ext uri="{28A0092B-C50C-407E-A947-70E740481C1C}">
                           <a14:useLocalDpi xmlns:a14="http://schemas.microsoft.com/office/drawing/2010/main" val="0"/>
@@ -4160,7 +4149,14 @@
         <w:rPr>
           <w:rFonts w:ascii="Times New Roman" w:hAnsi="Times New Roman" w:cs="Times New Roman"/>
         </w:rPr>
-        <w:t xml:space="preserve">instans hos. Det gør den fordi der er nogle </w:t>
+        <w:t xml:space="preserve">instans hos. Det gør den </w:t>
+      </w:r>
+      <w:r>
+        <w:rPr>
+          <w:rFonts w:ascii="Times New Roman" w:hAnsi="Times New Roman" w:cs="Times New Roman"/>
+        </w:rPr>
+        <w:lastRenderedPageBreak/>
+        <w:t xml:space="preserve">fordi der er nogle </w:t>
       </w:r>
       <w:proofErr w:type="spellStart"/>
       <w:r>
@@ -4206,14 +4202,7 @@
         <w:rPr>
           <w:rFonts w:ascii="Times New Roman" w:hAnsi="Times New Roman" w:cs="Times New Roman"/>
         </w:rPr>
-        <w:t xml:space="preserve"> som er det, der </w:t>
-      </w:r>
-      <w:r>
-        <w:rPr>
-          <w:rFonts w:ascii="Times New Roman" w:hAnsi="Times New Roman" w:cs="Times New Roman"/>
-        </w:rPr>
-        <w:lastRenderedPageBreak/>
-        <w:t xml:space="preserve">indeholder de kaldte </w:t>
+        <w:t xml:space="preserve"> som er det, der indeholder de kaldte </w:t>
       </w:r>
       <w:proofErr w:type="spellStart"/>
       <w:r>
@@ -4287,7 +4276,19 @@
         <w:rPr>
           <w:rFonts w:ascii="Times New Roman" w:hAnsi="Times New Roman" w:cs="Times New Roman"/>
         </w:rPr>
-        <w:t xml:space="preserve"> og metoder har jeg valgt ikke at specificere dem yderligere, vi anvender kun dem der kaldes direkte fra </w:t>
+        <w:t xml:space="preserve"> og metoder har jeg valgt ikke at specificere dem yderligere, vi anvender kun dem</w:t>
+      </w:r>
+      <w:r>
+        <w:rPr>
+          <w:rFonts w:ascii="Times New Roman" w:hAnsi="Times New Roman" w:cs="Times New Roman"/>
+        </w:rPr>
+        <w:t>,</w:t>
+      </w:r>
+      <w:r>
+        <w:rPr>
+          <w:rFonts w:ascii="Times New Roman" w:hAnsi="Times New Roman" w:cs="Times New Roman"/>
+        </w:rPr>
+        <w:t xml:space="preserve"> der kaldes direkte fra </w:t>
       </w:r>
       <w:proofErr w:type="spellStart"/>
       <w:r>
@@ -4313,6 +4314,20 @@
     </w:p>
     <w:p>
       <w:pPr>
+        <w:pStyle w:val="Overskrift3"/>
+        <w:rPr>
+          <w:rFonts w:ascii="Times New Roman" w:hAnsi="Times New Roman" w:cs="Times New Roman"/>
+        </w:rPr>
+      </w:pPr>
+      <w:r>
+        <w:rPr>
+          <w:rFonts w:ascii="Times New Roman" w:hAnsi="Times New Roman" w:cs="Times New Roman"/>
+        </w:rPr>
+        <w:t>Step metode</w:t>
+      </w:r>
+    </w:p>
+    <w:p>
+      <w:pPr>
         <w:rPr>
           <w:rFonts w:ascii="Times New Roman" w:hAnsi="Times New Roman" w:cs="Times New Roman"/>
         </w:rPr>
@@ -4355,7 +4370,19 @@
         <w:rPr>
           <w:rFonts w:ascii="Times New Roman" w:hAnsi="Times New Roman" w:cs="Times New Roman"/>
         </w:rPr>
-        <w:t xml:space="preserve"> over Step metoden. I dette </w:t>
+        <w:t xml:space="preserve"> over Step metoden. </w:t>
+      </w:r>
+      <w:r>
+        <w:rPr>
+          <w:rFonts w:ascii="Times New Roman" w:hAnsi="Times New Roman" w:cs="Times New Roman"/>
+        </w:rPr>
+        <w:t xml:space="preserve">Step metoden eksekverer et symbol af programmet. </w:t>
+      </w:r>
+      <w:r>
+        <w:rPr>
+          <w:rFonts w:ascii="Times New Roman" w:hAnsi="Times New Roman" w:cs="Times New Roman"/>
+        </w:rPr>
+        <w:t xml:space="preserve">I dette </w:t>
       </w:r>
       <w:proofErr w:type="spellStart"/>
       <w:r>
@@ -4383,7 +4410,35 @@
         <w:rPr>
           <w:rFonts w:ascii="Times New Roman" w:hAnsi="Times New Roman" w:cs="Times New Roman"/>
         </w:rPr>
-        <w:t xml:space="preserve"> kan alle findes i bilag. I step metoden anvendte jeg et switch case, hvilket var en smule udfordrende at afbildede i </w:t>
+        <w:t xml:space="preserve"> kan alle findes i </w:t>
+      </w:r>
+      <w:proofErr w:type="gramStart"/>
+      <w:r>
+        <w:rPr>
+          <w:rFonts w:ascii="Times New Roman" w:hAnsi="Times New Roman" w:cs="Times New Roman"/>
+        </w:rPr>
+        <w:t>bilag</w:t>
+      </w:r>
+      <w:r>
+        <w:rPr>
+          <w:rFonts w:ascii="Times New Roman" w:hAnsi="Times New Roman" w:cs="Times New Roman"/>
+          <w:highlight w:val="yellow"/>
+        </w:rPr>
+        <w:t>[</w:t>
+      </w:r>
+      <w:proofErr w:type="gramEnd"/>
+      <w:r>
+        <w:rPr>
+          <w:rFonts w:ascii="Times New Roman" w:hAnsi="Times New Roman" w:cs="Times New Roman"/>
+          <w:highlight w:val="yellow"/>
+        </w:rPr>
+        <w:t>HVILKE BILAG]</w:t>
+      </w:r>
+      <w:r>
+        <w:rPr>
+          <w:rFonts w:ascii="Times New Roman" w:hAnsi="Times New Roman" w:cs="Times New Roman"/>
+        </w:rPr>
+        <w:t xml:space="preserve">. I step metoden anvendte jeg et switch case, hvilket var en smule udfordrende at afbildede i </w:t>
       </w:r>
       <w:proofErr w:type="spellStart"/>
       <w:r>
@@ -4455,7 +4510,7 @@
                     <pic:cNvPicPr/>
                   </pic:nvPicPr>
                   <pic:blipFill>
-                    <a:blip r:embed="rId24">
+                    <a:blip r:embed="rId27">
                       <a:extLst>
                         <a:ext uri="{28A0092B-C50C-407E-A947-70E740481C1C}">
                           <a14:useLocalDpi xmlns:a14="http://schemas.microsoft.com/office/drawing/2010/main" val="0"/>
@@ -4501,9 +4556,894 @@
           <w:rFonts w:ascii="Times New Roman" w:hAnsi="Times New Roman" w:cs="Times New Roman"/>
         </w:rPr>
       </w:pPr>
-      <w:r>
-        <w:rPr>
-          <w:rFonts w:ascii="Times New Roman" w:hAnsi="Times New Roman" w:cs="Times New Roman"/>
+    </w:p>
+    <w:p>
+      <w:pPr>
+        <w:pStyle w:val="Overskrift3"/>
+        <w:rPr>
+          <w:rFonts w:ascii="Times New Roman" w:hAnsi="Times New Roman" w:cs="Times New Roman"/>
+        </w:rPr>
+      </w:pPr>
+      <w:proofErr w:type="spellStart"/>
+      <w:r>
+        <w:rPr>
+          <w:rFonts w:ascii="Times New Roman" w:hAnsi="Times New Roman" w:cs="Times New Roman"/>
+        </w:rPr>
+        <w:t>Stack</w:t>
+      </w:r>
+      <w:proofErr w:type="spellEnd"/>
+    </w:p>
+    <w:p>
+      <w:pPr>
+        <w:rPr>
+          <w:rFonts w:ascii="Times New Roman" w:hAnsi="Times New Roman" w:cs="Times New Roman"/>
+        </w:rPr>
+      </w:pPr>
+      <w:r>
+        <w:rPr>
+          <w:rFonts w:ascii="Times New Roman" w:hAnsi="Times New Roman" w:cs="Times New Roman"/>
+        </w:rPr>
+        <w:t xml:space="preserve">I ovenstående </w:t>
+      </w:r>
+      <w:proofErr w:type="spellStart"/>
+      <w:r>
+        <w:rPr>
+          <w:rFonts w:ascii="Times New Roman" w:hAnsi="Times New Roman" w:cs="Times New Roman"/>
+        </w:rPr>
+        <w:t>flowchart</w:t>
+      </w:r>
+      <w:proofErr w:type="spellEnd"/>
+      <w:r>
+        <w:rPr>
+          <w:rFonts w:ascii="Times New Roman" w:hAnsi="Times New Roman" w:cs="Times New Roman"/>
+        </w:rPr>
+        <w:t xml:space="preserve"> er</w:t>
+      </w:r>
+      <w:r>
+        <w:rPr>
+          <w:rFonts w:ascii="Times New Roman" w:hAnsi="Times New Roman" w:cs="Times New Roman"/>
+        </w:rPr>
+        <w:tab/>
+        <w:t xml:space="preserve">det eneste, der ikke laver om klassens egen værdier, når der skubbes ting på </w:t>
+      </w:r>
+      <w:proofErr w:type="spellStart"/>
+      <w:r>
+        <w:rPr>
+          <w:rFonts w:ascii="Times New Roman" w:hAnsi="Times New Roman" w:cs="Times New Roman"/>
+        </w:rPr>
+        <w:t>stacken</w:t>
+      </w:r>
+      <w:proofErr w:type="spellEnd"/>
+      <w:r>
+        <w:rPr>
+          <w:rFonts w:ascii="Times New Roman" w:hAnsi="Times New Roman" w:cs="Times New Roman"/>
+        </w:rPr>
+        <w:t xml:space="preserve">. Jeg vil nu forklare hvad denne </w:t>
+      </w:r>
+      <w:proofErr w:type="spellStart"/>
+      <w:r>
+        <w:rPr>
+          <w:rFonts w:ascii="Times New Roman" w:hAnsi="Times New Roman" w:cs="Times New Roman"/>
+        </w:rPr>
+        <w:t>stack</w:t>
+      </w:r>
+      <w:proofErr w:type="spellEnd"/>
+      <w:r>
+        <w:rPr>
+          <w:rFonts w:ascii="Times New Roman" w:hAnsi="Times New Roman" w:cs="Times New Roman"/>
+        </w:rPr>
+        <w:t xml:space="preserve"> er og hvordan den fungerer. Som også sås i UML diagrammet har jeg lavet en </w:t>
+      </w:r>
+      <w:proofErr w:type="spellStart"/>
+      <w:r>
+        <w:rPr>
+          <w:rFonts w:ascii="Times New Roman" w:hAnsi="Times New Roman" w:cs="Times New Roman"/>
+        </w:rPr>
+        <w:t>Stack</w:t>
+      </w:r>
+      <w:proofErr w:type="spellEnd"/>
+      <w:r>
+        <w:rPr>
+          <w:rFonts w:ascii="Times New Roman" w:hAnsi="Times New Roman" w:cs="Times New Roman"/>
+        </w:rPr>
+        <w:t xml:space="preserve"> klasse. Jeg vil først påpege at denne </w:t>
+      </w:r>
+      <w:proofErr w:type="spellStart"/>
+      <w:r>
+        <w:rPr>
+          <w:rFonts w:ascii="Times New Roman" w:hAnsi="Times New Roman" w:cs="Times New Roman"/>
+        </w:rPr>
+        <w:t>Stack</w:t>
+      </w:r>
+      <w:proofErr w:type="spellEnd"/>
+      <w:r>
+        <w:rPr>
+          <w:rFonts w:ascii="Times New Roman" w:hAnsi="Times New Roman" w:cs="Times New Roman"/>
+        </w:rPr>
+        <w:t xml:space="preserve"> klasse er ikke det samme som forstås ved en normal </w:t>
+      </w:r>
+      <w:proofErr w:type="spellStart"/>
+      <w:r>
+        <w:rPr>
+          <w:rFonts w:ascii="Times New Roman" w:hAnsi="Times New Roman" w:cs="Times New Roman"/>
+        </w:rPr>
+        <w:t>stack</w:t>
+      </w:r>
+      <w:proofErr w:type="spellEnd"/>
+      <w:r>
+        <w:rPr>
+          <w:rFonts w:ascii="Times New Roman" w:hAnsi="Times New Roman" w:cs="Times New Roman"/>
+        </w:rPr>
+        <w:t xml:space="preserve">, der er en veletableret datatype, men mere en specifik anvendelse af sådan en. I moderne højniveau programmeringssprog er der ikke en separat </w:t>
+      </w:r>
+      <w:proofErr w:type="spellStart"/>
+      <w:r>
+        <w:rPr>
+          <w:rFonts w:ascii="Times New Roman" w:hAnsi="Times New Roman" w:cs="Times New Roman"/>
+        </w:rPr>
+        <w:t>stack</w:t>
+      </w:r>
+      <w:proofErr w:type="spellEnd"/>
+      <w:r>
+        <w:rPr>
+          <w:rFonts w:ascii="Times New Roman" w:hAnsi="Times New Roman" w:cs="Times New Roman"/>
+        </w:rPr>
+        <w:t xml:space="preserve"> datatype, men derimod metoderne push og pop, man kan anvende på lister for at få samme resultat. Dette er </w:t>
+      </w:r>
+      <w:r>
+        <w:rPr>
+          <w:rFonts w:ascii="Times New Roman" w:hAnsi="Times New Roman" w:cs="Times New Roman"/>
+        </w:rPr>
+        <w:t xml:space="preserve">sådan en liste, der er gemt i </w:t>
+      </w:r>
+      <w:proofErr w:type="spellStart"/>
+      <w:r>
+        <w:rPr>
+          <w:rFonts w:ascii="Times New Roman" w:hAnsi="Times New Roman" w:cs="Times New Roman"/>
+        </w:rPr>
+        <w:t>Stackens</w:t>
+      </w:r>
+      <w:proofErr w:type="spellEnd"/>
+      <w:r>
+        <w:rPr>
+          <w:rFonts w:ascii="Times New Roman" w:hAnsi="Times New Roman" w:cs="Times New Roman"/>
+        </w:rPr>
+        <w:t xml:space="preserve"> </w:t>
+      </w:r>
+      <w:proofErr w:type="spellStart"/>
+      <w:r>
+        <w:rPr>
+          <w:rFonts w:ascii="Times New Roman" w:hAnsi="Times New Roman" w:cs="Times New Roman"/>
+        </w:rPr>
+        <w:t>stack</w:t>
+      </w:r>
+      <w:proofErr w:type="spellEnd"/>
+      <w:r>
+        <w:rPr>
+          <w:rFonts w:ascii="Times New Roman" w:hAnsi="Times New Roman" w:cs="Times New Roman"/>
+        </w:rPr>
+        <w:t xml:space="preserve"> medlemsvariabel. I denne liste skubber vi </w:t>
+      </w:r>
+      <w:proofErr w:type="spellStart"/>
+      <w:r>
+        <w:rPr>
+          <w:rFonts w:ascii="Times New Roman" w:hAnsi="Times New Roman" w:cs="Times New Roman"/>
+        </w:rPr>
+        <w:t>opCodesne</w:t>
+      </w:r>
+      <w:proofErr w:type="spellEnd"/>
+      <w:r>
+        <w:rPr>
+          <w:rFonts w:ascii="Times New Roman" w:hAnsi="Times New Roman" w:cs="Times New Roman"/>
+        </w:rPr>
+        <w:t xml:space="preserve"> med en tilhørende liste til argumenter, når der skubbes en </w:t>
+      </w:r>
+      <w:proofErr w:type="spellStart"/>
+      <w:r>
+        <w:rPr>
+          <w:rFonts w:ascii="Times New Roman" w:hAnsi="Times New Roman" w:cs="Times New Roman"/>
+        </w:rPr>
+        <w:t>opCode</w:t>
+      </w:r>
+      <w:proofErr w:type="spellEnd"/>
+      <w:r>
+        <w:rPr>
+          <w:rFonts w:ascii="Times New Roman" w:hAnsi="Times New Roman" w:cs="Times New Roman"/>
+        </w:rPr>
+        <w:t xml:space="preserve">. Hvis der skubbes et </w:t>
+      </w:r>
+      <w:proofErr w:type="gramStart"/>
+      <w:r>
+        <w:rPr>
+          <w:rFonts w:ascii="Times New Roman" w:hAnsi="Times New Roman" w:cs="Times New Roman"/>
+        </w:rPr>
+        <w:t>argument</w:t>
+      </w:r>
+      <w:proofErr w:type="gramEnd"/>
+      <w:r>
+        <w:rPr>
+          <w:rFonts w:ascii="Times New Roman" w:hAnsi="Times New Roman" w:cs="Times New Roman"/>
+        </w:rPr>
+        <w:t xml:space="preserve"> sættes det ind i det øverste elements argumentliste. Hver gang der skubbes en </w:t>
+      </w:r>
+      <w:proofErr w:type="spellStart"/>
+      <w:r>
+        <w:rPr>
+          <w:rFonts w:ascii="Times New Roman" w:hAnsi="Times New Roman" w:cs="Times New Roman"/>
+        </w:rPr>
+        <w:t>opCode</w:t>
+      </w:r>
+      <w:proofErr w:type="spellEnd"/>
+      <w:r>
+        <w:rPr>
+          <w:rFonts w:ascii="Times New Roman" w:hAnsi="Times New Roman" w:cs="Times New Roman"/>
+        </w:rPr>
+        <w:t xml:space="preserve"> eller et argument tjekkes der om det nødvendige antal argumenter er tilstede. Hvis det nødvendige antal argumenter er tilstede eksekverer den </w:t>
+      </w:r>
+      <w:proofErr w:type="spellStart"/>
+      <w:r>
+        <w:rPr>
+          <w:rFonts w:ascii="Times New Roman" w:hAnsi="Times New Roman" w:cs="Times New Roman"/>
+        </w:rPr>
+        <w:t>opCodens</w:t>
+      </w:r>
+      <w:proofErr w:type="spellEnd"/>
+      <w:r>
+        <w:rPr>
+          <w:rFonts w:ascii="Times New Roman" w:hAnsi="Times New Roman" w:cs="Times New Roman"/>
+        </w:rPr>
+        <w:t xml:space="preserve"> tilhørende funktion med de skubbede argumenter. Derefter popper den </w:t>
+      </w:r>
+      <w:proofErr w:type="spellStart"/>
+      <w:r>
+        <w:rPr>
+          <w:rFonts w:ascii="Times New Roman" w:hAnsi="Times New Roman" w:cs="Times New Roman"/>
+        </w:rPr>
+        <w:t>opCoden</w:t>
+      </w:r>
+      <w:proofErr w:type="spellEnd"/>
+      <w:r>
+        <w:rPr>
+          <w:rFonts w:ascii="Times New Roman" w:hAnsi="Times New Roman" w:cs="Times New Roman"/>
+        </w:rPr>
+        <w:t xml:space="preserve"> med argumentlisten af </w:t>
+      </w:r>
+      <w:proofErr w:type="spellStart"/>
+      <w:r>
+        <w:rPr>
+          <w:rFonts w:ascii="Times New Roman" w:hAnsi="Times New Roman" w:cs="Times New Roman"/>
+        </w:rPr>
+        <w:t>stacken</w:t>
+      </w:r>
+      <w:proofErr w:type="spellEnd"/>
+      <w:r>
+        <w:rPr>
+          <w:rFonts w:ascii="Times New Roman" w:hAnsi="Times New Roman" w:cs="Times New Roman"/>
+        </w:rPr>
+        <w:t>. Nedenunder ses en repræsentation af hvad der blev beskrevet ovenover.</w:t>
+      </w:r>
+    </w:p>
+    <w:p>
+      <w:pPr>
+        <w:rPr>
+          <w:rFonts w:ascii="Times New Roman" w:hAnsi="Times New Roman" w:cs="Times New Roman"/>
+        </w:rPr>
+      </w:pPr>
+      <w:r>
+        <w:rPr>
+          <w:rFonts w:ascii="Times New Roman" w:hAnsi="Times New Roman" w:cs="Times New Roman"/>
+          <w:noProof/>
+        </w:rPr>
+        <w:drawing>
+          <wp:inline distT="0" distB="0" distL="0" distR="0" wp14:anchorId="4A830C95" wp14:editId="7AD1AE5B">
+            <wp:extent cx="4319239" cy="3217905"/>
+            <wp:effectExtent l="0" t="0" r="0" b="0"/>
+            <wp:docPr id="2" name="Billede 2" descr="Et billede, der indeholder skærmbillede&#10;&#10;Automatisk genereret beskrivelse"/>
+            <wp:cNvGraphicFramePr>
+              <a:graphicFrameLocks xmlns:a="http://schemas.openxmlformats.org/drawingml/2006/main" noChangeAspect="1"/>
+            </wp:cNvGraphicFramePr>
+            <a:graphic xmlns:a="http://schemas.openxmlformats.org/drawingml/2006/main">
+              <a:graphicData uri="http://schemas.openxmlformats.org/drawingml/2006/picture">
+                <pic:pic xmlns:pic="http://schemas.openxmlformats.org/drawingml/2006/picture">
+                  <pic:nvPicPr>
+                    <pic:cNvPr id="2" name="stacken_virk.png"/>
+                    <pic:cNvPicPr/>
+                  </pic:nvPicPr>
+                  <pic:blipFill>
+                    <a:blip r:embed="rId28">
+                      <a:extLst>
+                        <a:ext uri="{28A0092B-C50C-407E-A947-70E740481C1C}">
+                          <a14:useLocalDpi xmlns:a14="http://schemas.microsoft.com/office/drawing/2010/main" val="0"/>
+                        </a:ext>
+                      </a:extLst>
+                    </a:blip>
+                    <a:stretch>
+                      <a:fillRect/>
+                    </a:stretch>
+                  </pic:blipFill>
+                  <pic:spPr>
+                    <a:xfrm>
+                      <a:off x="0" y="0"/>
+                      <a:ext cx="4332440" cy="3227740"/>
+                    </a:xfrm>
+                    <a:prstGeom prst="rect">
+                      <a:avLst/>
+                    </a:prstGeom>
+                  </pic:spPr>
+                </pic:pic>
+              </a:graphicData>
+            </a:graphic>
+          </wp:inline>
+        </w:drawing>
+      </w:r>
+      <w:r>
+        <w:rPr>
+          <w:rFonts w:ascii="Times New Roman" w:hAnsi="Times New Roman" w:cs="Times New Roman"/>
+        </w:rPr>
+        <w:t xml:space="preserve"> </w:t>
+      </w:r>
+    </w:p>
+    <w:p>
+      <w:pPr>
+        <w:pStyle w:val="Overskrift2"/>
+        <w:rPr>
+          <w:rFonts w:ascii="Times New Roman" w:hAnsi="Times New Roman" w:cs="Times New Roman"/>
+        </w:rPr>
+      </w:pPr>
+      <w:r>
+        <w:rPr>
+          <w:rFonts w:ascii="Times New Roman" w:hAnsi="Times New Roman" w:cs="Times New Roman"/>
+        </w:rPr>
+        <w:t>Brugergrænseflade</w:t>
+      </w:r>
+    </w:p>
+    <w:p>
+      <w:pPr>
+        <w:rPr>
+          <w:rFonts w:ascii="Times New Roman" w:hAnsi="Times New Roman" w:cs="Times New Roman"/>
+        </w:rPr>
+      </w:pPr>
+      <w:r>
+        <w:rPr>
+          <w:rFonts w:ascii="Times New Roman" w:hAnsi="Times New Roman" w:cs="Times New Roman"/>
+        </w:rPr>
+        <w:t>Nu er vi nået til den del af programmet, der rent faktisk gør det muligt</w:t>
+      </w:r>
+      <w:r>
+        <w:rPr>
+          <w:rFonts w:ascii="Times New Roman" w:hAnsi="Times New Roman" w:cs="Times New Roman"/>
+        </w:rPr>
+        <w:t xml:space="preserve"> at køre sit program osv. nemlig brugergrænsefladen. Da denne brugergrænseflade er en hjemmeside i HTML, </w:t>
+      </w:r>
+      <w:r>
+        <w:rPr>
+          <w:rFonts w:ascii="Times New Roman" w:hAnsi="Times New Roman" w:cs="Times New Roman"/>
+        </w:rPr>
+        <w:t>kan vi inddele brugergrænsefladekoden i t</w:t>
+      </w:r>
+      <w:r>
+        <w:rPr>
+          <w:rFonts w:ascii="Times New Roman" w:hAnsi="Times New Roman" w:cs="Times New Roman"/>
+        </w:rPr>
+        <w:t>re</w:t>
+      </w:r>
+      <w:r>
+        <w:rPr>
+          <w:rFonts w:ascii="Times New Roman" w:hAnsi="Times New Roman" w:cs="Times New Roman"/>
+        </w:rPr>
+        <w:t xml:space="preserve"> dele. De</w:t>
+      </w:r>
+      <w:r>
+        <w:rPr>
+          <w:rFonts w:ascii="Times New Roman" w:hAnsi="Times New Roman" w:cs="Times New Roman"/>
+        </w:rPr>
+        <w:t xml:space="preserve">n første del er det der står for de elementer man ser på siden, det der identificeres som traditionel HTML, den anden del er den </w:t>
+      </w:r>
+      <w:proofErr w:type="spellStart"/>
+      <w:r>
+        <w:rPr>
+          <w:rFonts w:ascii="Times New Roman" w:hAnsi="Times New Roman" w:cs="Times New Roman"/>
+        </w:rPr>
+        <w:t>Javascript</w:t>
+      </w:r>
+      <w:proofErr w:type="spellEnd"/>
+      <w:r>
+        <w:rPr>
+          <w:rFonts w:ascii="Times New Roman" w:hAnsi="Times New Roman" w:cs="Times New Roman"/>
+        </w:rPr>
+        <w:t xml:space="preserve"> kode</w:t>
+      </w:r>
+      <w:r>
+        <w:rPr>
+          <w:rFonts w:ascii="Times New Roman" w:hAnsi="Times New Roman" w:cs="Times New Roman"/>
+        </w:rPr>
+        <w:t>,</w:t>
+      </w:r>
+      <w:r>
+        <w:rPr>
+          <w:rFonts w:ascii="Times New Roman" w:hAnsi="Times New Roman" w:cs="Times New Roman"/>
+        </w:rPr>
+        <w:t xml:space="preserve"> der</w:t>
+      </w:r>
+      <w:r>
+        <w:rPr>
+          <w:rFonts w:ascii="Times New Roman" w:hAnsi="Times New Roman" w:cs="Times New Roman"/>
+        </w:rPr>
+        <w:t xml:space="preserve"> står for en stor del af funktionaliteten bag disse elementer</w:t>
+      </w:r>
+      <w:r>
+        <w:rPr>
+          <w:rFonts w:ascii="Times New Roman" w:hAnsi="Times New Roman" w:cs="Times New Roman"/>
+        </w:rPr>
+        <w:t xml:space="preserve"> og den tredje del er den, der sørger for udseendet af de elementer man ser på siden, hvilket er beskrevet i noget kaldet </w:t>
+      </w:r>
+      <w:proofErr w:type="spellStart"/>
+      <w:r>
+        <w:rPr>
+          <w:rFonts w:ascii="Times New Roman" w:hAnsi="Times New Roman" w:cs="Times New Roman"/>
+        </w:rPr>
+        <w:t>Stylesheets</w:t>
+      </w:r>
+      <w:proofErr w:type="spellEnd"/>
+      <w:r>
+        <w:rPr>
+          <w:rFonts w:ascii="Times New Roman" w:hAnsi="Times New Roman" w:cs="Times New Roman"/>
+        </w:rPr>
+        <w:t xml:space="preserve"> hvor internettets </w:t>
+      </w:r>
+      <w:proofErr w:type="spellStart"/>
+      <w:r>
+        <w:rPr>
+          <w:rFonts w:ascii="Times New Roman" w:hAnsi="Times New Roman" w:cs="Times New Roman"/>
+        </w:rPr>
+        <w:t>Stylesheet</w:t>
+      </w:r>
+      <w:proofErr w:type="spellEnd"/>
+      <w:r>
+        <w:rPr>
+          <w:rFonts w:ascii="Times New Roman" w:hAnsi="Times New Roman" w:cs="Times New Roman"/>
+        </w:rPr>
+        <w:t xml:space="preserve"> standard er CSS</w:t>
+      </w:r>
+      <w:r>
+        <w:rPr>
+          <w:rFonts w:ascii="Times New Roman" w:hAnsi="Times New Roman" w:cs="Times New Roman"/>
+        </w:rPr>
+        <w:t>.</w:t>
+      </w:r>
+    </w:p>
+    <w:p>
+      <w:pPr>
+        <w:rPr>
+          <w:rFonts w:ascii="Times New Roman" w:hAnsi="Times New Roman" w:cs="Times New Roman"/>
+        </w:rPr>
+      </w:pPr>
+    </w:p>
+    <w:p>
+      <w:pPr>
+        <w:pStyle w:val="Overskrift3"/>
+        <w:rPr>
+          <w:rFonts w:ascii="Times New Roman" w:hAnsi="Times New Roman" w:cs="Times New Roman"/>
+        </w:rPr>
+      </w:pPr>
+      <w:r>
+        <w:rPr>
+          <w:rFonts w:ascii="Times New Roman" w:hAnsi="Times New Roman" w:cs="Times New Roman"/>
+        </w:rPr>
+        <w:t>HTML</w:t>
+      </w:r>
+    </w:p>
+    <w:p>
+      <w:pPr>
+        <w:rPr>
+          <w:rFonts w:ascii="Times New Roman" w:hAnsi="Times New Roman" w:cs="Times New Roman"/>
+        </w:rPr>
+      </w:pPr>
+      <w:r>
+        <w:rPr>
+          <w:rFonts w:ascii="Times New Roman" w:hAnsi="Times New Roman" w:cs="Times New Roman"/>
+        </w:rPr>
+        <w:t>UDFRA MINE KRAV SPECIFIKATIONER VIDSTE JEG HVILKE GUI ELEMENTER SIDEN SKULLE HAVE</w:t>
+      </w:r>
+    </w:p>
+    <w:p>
+      <w:pPr>
+        <w:rPr>
+          <w:rFonts w:ascii="Times New Roman" w:hAnsi="Times New Roman" w:cs="Times New Roman"/>
+        </w:rPr>
+      </w:pPr>
+      <w:r>
+        <w:rPr>
+          <w:rFonts w:ascii="Times New Roman" w:hAnsi="Times New Roman" w:cs="Times New Roman"/>
+        </w:rPr>
+        <w:lastRenderedPageBreak/>
+        <w:t>Hvilke elementer anvendte jeg, tekst (overskrifter, afsnit…</w:t>
+      </w:r>
+      <w:proofErr w:type="gramStart"/>
+      <w:r>
+        <w:rPr>
+          <w:rFonts w:ascii="Times New Roman" w:hAnsi="Times New Roman" w:cs="Times New Roman"/>
+        </w:rPr>
+        <w:t>),tabel</w:t>
+      </w:r>
+      <w:proofErr w:type="gramEnd"/>
+      <w:r>
+        <w:rPr>
+          <w:rFonts w:ascii="Times New Roman" w:hAnsi="Times New Roman" w:cs="Times New Roman"/>
+        </w:rPr>
+        <w:t xml:space="preserve">, </w:t>
+      </w:r>
+      <w:proofErr w:type="spellStart"/>
+      <w:r>
+        <w:rPr>
+          <w:rFonts w:ascii="Times New Roman" w:hAnsi="Times New Roman" w:cs="Times New Roman"/>
+        </w:rPr>
+        <w:t>textarea</w:t>
+      </w:r>
+      <w:proofErr w:type="spellEnd"/>
+      <w:r>
+        <w:rPr>
+          <w:rFonts w:ascii="Times New Roman" w:hAnsi="Times New Roman" w:cs="Times New Roman"/>
+        </w:rPr>
+        <w:t xml:space="preserve">, knapper, </w:t>
+      </w:r>
+      <w:proofErr w:type="spellStart"/>
+      <w:r>
+        <w:rPr>
+          <w:rFonts w:ascii="Times New Roman" w:hAnsi="Times New Roman" w:cs="Times New Roman"/>
+        </w:rPr>
+        <w:t>dropdown</w:t>
+      </w:r>
+      <w:proofErr w:type="spellEnd"/>
+      <w:r>
+        <w:rPr>
+          <w:rFonts w:ascii="Times New Roman" w:hAnsi="Times New Roman" w:cs="Times New Roman"/>
+        </w:rPr>
+        <w:t xml:space="preserve"> menu, slider… og så en div klasse hvor mit p5 vindue var placeret.</w:t>
+      </w:r>
+    </w:p>
+    <w:p>
+      <w:pPr>
+        <w:rPr>
+          <w:rFonts w:ascii="Times New Roman" w:hAnsi="Times New Roman" w:cs="Times New Roman"/>
+        </w:rPr>
+      </w:pPr>
+    </w:p>
+    <w:p>
+      <w:pPr>
+        <w:pStyle w:val="Overskrift3"/>
+        <w:rPr>
+          <w:rFonts w:ascii="Times New Roman" w:hAnsi="Times New Roman" w:cs="Times New Roman"/>
+        </w:rPr>
+      </w:pPr>
+      <w:proofErr w:type="spellStart"/>
+      <w:r>
+        <w:rPr>
+          <w:rFonts w:ascii="Times New Roman" w:hAnsi="Times New Roman" w:cs="Times New Roman"/>
+        </w:rPr>
+        <w:t>Javascript</w:t>
+      </w:r>
+      <w:proofErr w:type="spellEnd"/>
+    </w:p>
+    <w:p>
+      <w:pPr>
+        <w:rPr>
+          <w:rFonts w:ascii="Times New Roman" w:hAnsi="Times New Roman" w:cs="Times New Roman"/>
+        </w:rPr>
+      </w:pPr>
+      <w:r>
+        <w:rPr>
+          <w:rFonts w:ascii="Times New Roman" w:hAnsi="Times New Roman" w:cs="Times New Roman"/>
+        </w:rPr>
+        <w:t xml:space="preserve">Forklar hvordan man interagerer med HTML elementerne gennem </w:t>
+      </w:r>
+      <w:proofErr w:type="spellStart"/>
+      <w:r>
+        <w:rPr>
+          <w:rFonts w:ascii="Times New Roman" w:hAnsi="Times New Roman" w:cs="Times New Roman"/>
+        </w:rPr>
+        <w:t>javascript</w:t>
+      </w:r>
+      <w:proofErr w:type="spellEnd"/>
+      <w:r>
+        <w:rPr>
+          <w:rFonts w:ascii="Times New Roman" w:hAnsi="Times New Roman" w:cs="Times New Roman"/>
+        </w:rPr>
+        <w:t xml:space="preserve"> (</w:t>
+      </w:r>
+      <w:proofErr w:type="spellStart"/>
+      <w:proofErr w:type="gramStart"/>
+      <w:r>
+        <w:rPr>
+          <w:rFonts w:ascii="Times New Roman" w:hAnsi="Times New Roman" w:cs="Times New Roman"/>
+        </w:rPr>
+        <w:t>document.gelElementByID</w:t>
+      </w:r>
+      <w:proofErr w:type="spellEnd"/>
+      <w:proofErr w:type="gramEnd"/>
+      <w:r>
+        <w:rPr>
+          <w:rFonts w:ascii="Times New Roman" w:hAnsi="Times New Roman" w:cs="Times New Roman"/>
+        </w:rPr>
+        <w:t xml:space="preserve">) hvordan det stod for at opdatere både tabellen, og &lt;p&gt; output tingen. Og hvordan du brugte </w:t>
+      </w:r>
+      <w:proofErr w:type="spellStart"/>
+      <w:r>
+        <w:rPr>
+          <w:rFonts w:ascii="Times New Roman" w:hAnsi="Times New Roman" w:cs="Times New Roman"/>
+        </w:rPr>
+        <w:t>button</w:t>
+      </w:r>
+      <w:proofErr w:type="spellEnd"/>
+      <w:r>
+        <w:rPr>
+          <w:rFonts w:ascii="Times New Roman" w:hAnsi="Times New Roman" w:cs="Times New Roman"/>
+        </w:rPr>
+        <w:t xml:space="preserve"> </w:t>
+      </w:r>
+      <w:proofErr w:type="spellStart"/>
+      <w:r>
+        <w:rPr>
+          <w:rFonts w:ascii="Times New Roman" w:hAnsi="Times New Roman" w:cs="Times New Roman"/>
+        </w:rPr>
+        <w:t>triggere</w:t>
+      </w:r>
+      <w:proofErr w:type="spellEnd"/>
+      <w:r>
+        <w:rPr>
+          <w:rFonts w:ascii="Times New Roman" w:hAnsi="Times New Roman" w:cs="Times New Roman"/>
+        </w:rPr>
+        <w:t xml:space="preserve"> m.m. til at opdatere og sådan</w:t>
+      </w:r>
+      <w:r>
+        <w:rPr>
+          <w:rFonts w:ascii="Times New Roman" w:hAnsi="Times New Roman" w:cs="Times New Roman"/>
+        </w:rPr>
+        <w:t xml:space="preserve"> (</w:t>
+      </w:r>
+      <w:proofErr w:type="gramStart"/>
+      <w:r>
+        <w:rPr>
+          <w:rFonts w:ascii="Times New Roman" w:hAnsi="Times New Roman" w:cs="Times New Roman"/>
+        </w:rPr>
+        <w:t>INNERHTML….</w:t>
+      </w:r>
+      <w:proofErr w:type="gramEnd"/>
+      <w:r>
+        <w:rPr>
+          <w:rFonts w:ascii="Times New Roman" w:hAnsi="Times New Roman" w:cs="Times New Roman"/>
+        </w:rPr>
+        <w:t>)</w:t>
+      </w:r>
+      <w:r>
+        <w:rPr>
+          <w:rFonts w:ascii="Times New Roman" w:hAnsi="Times New Roman" w:cs="Times New Roman"/>
+        </w:rPr>
+        <w:t xml:space="preserve">. </w:t>
+      </w:r>
+      <w:r>
+        <w:rPr>
+          <w:rFonts w:ascii="Times New Roman" w:hAnsi="Times New Roman" w:cs="Times New Roman"/>
+        </w:rPr>
+        <w:t xml:space="preserve">Derudover </w:t>
+      </w:r>
+      <w:r>
+        <w:rPr>
+          <w:rFonts w:ascii="Times New Roman" w:hAnsi="Times New Roman" w:cs="Times New Roman"/>
+        </w:rPr>
+        <w:t xml:space="preserve">hvordan man anvendte set interval til at kalde en funktion som både ville kører et step i fortolkeren og så opdaterer alle </w:t>
+      </w:r>
+      <w:r>
+        <w:rPr>
+          <w:rFonts w:ascii="Times New Roman" w:hAnsi="Times New Roman" w:cs="Times New Roman"/>
+        </w:rPr>
+        <w:t>elementerne</w:t>
+      </w:r>
+      <w:r>
+        <w:rPr>
+          <w:rFonts w:ascii="Times New Roman" w:hAnsi="Times New Roman" w:cs="Times New Roman"/>
+        </w:rPr>
+        <w:t>.</w:t>
+      </w:r>
+    </w:p>
+    <w:p>
+      <w:pPr>
+        <w:rPr>
+          <w:rFonts w:ascii="Times New Roman" w:hAnsi="Times New Roman" w:cs="Times New Roman"/>
+        </w:rPr>
+      </w:pPr>
+    </w:p>
+    <w:p>
+      <w:pPr>
+        <w:pStyle w:val="Overskrift3"/>
+        <w:rPr>
+          <w:rFonts w:ascii="Times New Roman" w:hAnsi="Times New Roman" w:cs="Times New Roman"/>
+        </w:rPr>
+      </w:pPr>
+      <w:r>
+        <w:rPr>
+          <w:rFonts w:ascii="Times New Roman" w:hAnsi="Times New Roman" w:cs="Times New Roman"/>
+        </w:rPr>
+        <w:t>CSS</w:t>
+      </w:r>
+    </w:p>
+    <w:p>
+      <w:proofErr w:type="spellStart"/>
+      <w:r>
+        <w:t>Bootstrap</w:t>
+      </w:r>
+      <w:proofErr w:type="spellEnd"/>
+      <w:r>
+        <w:t xml:space="preserve"> plus lidt af mit eget (i form af de to ekstra ting jeg fik skrevet.)</w:t>
+      </w:r>
+    </w:p>
+    <w:p>
+      <w:r>
+        <w:t xml:space="preserve">For at gøre det mere overskueligt valgte jeg også at skrive noget af </w:t>
+      </w:r>
+      <w:proofErr w:type="spellStart"/>
+      <w:r>
+        <w:t>CSS’en</w:t>
+      </w:r>
+      <w:proofErr w:type="spellEnd"/>
+      <w:r>
+        <w:t xml:space="preserve"> direkte i html elementerne</w:t>
+      </w:r>
+    </w:p>
+    <w:p>
+      <w:r>
+        <w:drawing>
+          <wp:inline distT="0" distB="0" distL="0" distR="0" wp14:anchorId="116766DB" wp14:editId="46E1ACF6">
+            <wp:extent cx="3314700" cy="736600"/>
+            <wp:effectExtent l="0" t="0" r="0" b="0"/>
+            <wp:docPr id="1" name="Billede 1" descr="Et billede, der indeholder tekst, skilt, sort, grøn&#10;&#10;Automatisk genereret beskrivelse"/>
+            <wp:cNvGraphicFramePr>
+              <a:graphicFrameLocks xmlns:a="http://schemas.openxmlformats.org/drawingml/2006/main" noChangeAspect="1"/>
+            </wp:cNvGraphicFramePr>
+            <a:graphic xmlns:a="http://schemas.openxmlformats.org/drawingml/2006/main">
+              <a:graphicData uri="http://schemas.openxmlformats.org/drawingml/2006/picture">
+                <pic:pic xmlns:pic="http://schemas.openxmlformats.org/drawingml/2006/picture">
+                  <pic:nvPicPr>
+                    <pic:cNvPr id="1" name=""/>
+                    <pic:cNvPicPr/>
+                  </pic:nvPicPr>
+                  <pic:blipFill>
+                    <a:blip r:embed="rId29"/>
+                    <a:stretch>
+                      <a:fillRect/>
+                    </a:stretch>
+                  </pic:blipFill>
+                  <pic:spPr>
+                    <a:xfrm>
+                      <a:off x="0" y="0"/>
+                      <a:ext cx="3314700" cy="736600"/>
+                    </a:xfrm>
+                    <a:prstGeom prst="rect">
+                      <a:avLst/>
+                    </a:prstGeom>
+                  </pic:spPr>
+                </pic:pic>
+              </a:graphicData>
+            </a:graphic>
+          </wp:inline>
+        </w:drawing>
+      </w:r>
+    </w:p>
+    <w:p>
+      <w:pPr>
+        <w:rPr>
+          <w:rFonts w:ascii="Times New Roman" w:hAnsi="Times New Roman" w:cs="Times New Roman"/>
+        </w:rPr>
+      </w:pPr>
+    </w:p>
+    <w:p>
+      <w:pPr>
+        <w:rPr>
+          <w:rFonts w:ascii="Times New Roman" w:hAnsi="Times New Roman" w:cs="Times New Roman"/>
+        </w:rPr>
+      </w:pPr>
+      <w:r>
+        <w:rPr>
+          <w:rFonts w:ascii="Times New Roman" w:hAnsi="Times New Roman" w:cs="Times New Roman"/>
+        </w:rPr>
+        <w:t xml:space="preserve"> Inden jeg begynder at forklare disse i højere grad vil jeg nævne en tredjedel som jeg vælger ikke at gå mere ind i. Denne tredjedel er det der er kendt som </w:t>
+      </w:r>
+      <w:proofErr w:type="spellStart"/>
+      <w:r>
+        <w:rPr>
+          <w:rFonts w:ascii="Times New Roman" w:hAnsi="Times New Roman" w:cs="Times New Roman"/>
+        </w:rPr>
+        <w:t>Stylesheet</w:t>
+      </w:r>
+      <w:proofErr w:type="spellEnd"/>
+      <w:r>
+        <w:rPr>
+          <w:rFonts w:ascii="Times New Roman" w:hAnsi="Times New Roman" w:cs="Times New Roman"/>
+        </w:rPr>
+        <w:t xml:space="preserve"> (CSS), hvilket er det der specificere hvordan de enkelte bruger elementer skal se ud. Grunden til jeg ikke vælger at fortælle i længere drag om </w:t>
+      </w:r>
+      <w:proofErr w:type="spellStart"/>
+      <w:r>
+        <w:rPr>
+          <w:rFonts w:ascii="Times New Roman" w:hAnsi="Times New Roman" w:cs="Times New Roman"/>
+        </w:rPr>
+        <w:t>Stylesheet</w:t>
+      </w:r>
+      <w:proofErr w:type="spellEnd"/>
+      <w:r>
+        <w:rPr>
+          <w:rFonts w:ascii="Times New Roman" w:hAnsi="Times New Roman" w:cs="Times New Roman"/>
+        </w:rPr>
+        <w:t xml:space="preserve"> er fordi jeg anvendte et meget bredt anvendt CSS-Framework kaldt </w:t>
+      </w:r>
+      <w:proofErr w:type="spellStart"/>
+      <w:r>
+        <w:rPr>
+          <w:rFonts w:ascii="Times New Roman" w:hAnsi="Times New Roman" w:cs="Times New Roman"/>
+        </w:rPr>
+        <w:t>Bootstrap</w:t>
+      </w:r>
+      <w:proofErr w:type="spellEnd"/>
+      <w:r>
+        <w:rPr>
+          <w:rFonts w:ascii="Times New Roman" w:hAnsi="Times New Roman" w:cs="Times New Roman"/>
+        </w:rPr>
+        <w:t xml:space="preserve">. Jeg anvendte den mindste version af </w:t>
+      </w:r>
+      <w:proofErr w:type="spellStart"/>
+      <w:r>
+        <w:rPr>
+          <w:rFonts w:ascii="Times New Roman" w:hAnsi="Times New Roman" w:cs="Times New Roman"/>
+        </w:rPr>
+        <w:t>Bootstrap</w:t>
+      </w:r>
+      <w:proofErr w:type="spellEnd"/>
+      <w:r>
+        <w:rPr>
+          <w:rFonts w:ascii="Times New Roman" w:hAnsi="Times New Roman" w:cs="Times New Roman"/>
+        </w:rPr>
+        <w:t xml:space="preserve">-der </w:t>
+      </w:r>
+    </w:p>
+    <w:p>
+      <w:pPr>
+        <w:rPr>
+          <w:rFonts w:ascii="Times New Roman" w:hAnsi="Times New Roman" w:cs="Times New Roman"/>
+        </w:rPr>
+      </w:pPr>
+    </w:p>
+    <w:p>
+      <w:pPr>
+        <w:rPr>
+          <w:rFonts w:ascii="Times New Roman" w:hAnsi="Times New Roman" w:cs="Times New Roman"/>
+        </w:rPr>
+      </w:pPr>
+    </w:p>
+    <w:p>
+      <w:pPr>
+        <w:rPr>
+          <w:rFonts w:ascii="Times New Roman" w:hAnsi="Times New Roman" w:cs="Times New Roman"/>
+        </w:rPr>
+      </w:pPr>
+    </w:p>
+    <w:p>
+      <w:pPr>
+        <w:rPr>
+          <w:rFonts w:ascii="Times New Roman" w:hAnsi="Times New Roman" w:cs="Times New Roman"/>
+        </w:rPr>
+      </w:pPr>
+    </w:p>
+    <w:p>
+      <w:pPr>
+        <w:rPr>
+          <w:rFonts w:ascii="Times New Roman" w:hAnsi="Times New Roman" w:cs="Times New Roman"/>
+          <w:highlight w:val="yellow"/>
+        </w:rPr>
+      </w:pPr>
+      <w:r>
+        <w:rPr>
+          <w:rFonts w:ascii="Times New Roman" w:hAnsi="Times New Roman" w:cs="Times New Roman"/>
+          <w:highlight w:val="yellow"/>
         </w:rPr>
         <w:t xml:space="preserve">For det første hvordan: Noget </w:t>
       </w:r>
@@ -4511,6 +5451,7 @@
       <w:r>
         <w:rPr>
           <w:rFonts w:ascii="Times New Roman" w:hAnsi="Times New Roman" w:cs="Times New Roman"/>
+          <w:highlight w:val="yellow"/>
         </w:rPr>
         <w:t>javascript</w:t>
       </w:r>
@@ -4518,6 +5459,7 @@
       <w:r>
         <w:rPr>
           <w:rFonts w:ascii="Times New Roman" w:hAnsi="Times New Roman" w:cs="Times New Roman"/>
+          <w:highlight w:val="yellow"/>
         </w:rPr>
         <w:t xml:space="preserve"> og noget html (hvor der er noget integreret </w:t>
       </w:r>
@@ -4525,6 +5467,7 @@
       <w:r>
         <w:rPr>
           <w:rFonts w:ascii="Times New Roman" w:hAnsi="Times New Roman" w:cs="Times New Roman"/>
+          <w:highlight w:val="yellow"/>
         </w:rPr>
         <w:t>javascript</w:t>
       </w:r>
@@ -4532,6 +5475,7 @@
       <w:r>
         <w:rPr>
           <w:rFonts w:ascii="Times New Roman" w:hAnsi="Times New Roman" w:cs="Times New Roman"/>
+          <w:highlight w:val="yellow"/>
         </w:rPr>
         <w:t xml:space="preserve"> i html (både </w:t>
       </w:r>
@@ -4539,6 +5483,7 @@
       <w:r>
         <w:rPr>
           <w:rFonts w:ascii="Times New Roman" w:hAnsi="Times New Roman" w:cs="Times New Roman"/>
+          <w:highlight w:val="yellow"/>
         </w:rPr>
         <w:t>stacken</w:t>
       </w:r>
@@ -4546,20 +5491,15 @@
       <w:r>
         <w:rPr>
           <w:rFonts w:ascii="Times New Roman" w:hAnsi="Times New Roman" w:cs="Times New Roman"/>
-        </w:rPr>
-        <w:t xml:space="preserve"> og p5.js), men så også en masse ting der bliver kaldt på siden og står for at gøre </w:t>
-      </w:r>
-      <w:r>
-        <w:rPr>
-          <w:rFonts w:ascii="Times New Roman" w:hAnsi="Times New Roman" w:cs="Times New Roman"/>
-        </w:rPr>
-        <w:lastRenderedPageBreak/>
-        <w:t xml:space="preserve">hjemmesiden </w:t>
-      </w:r>
-      <w:proofErr w:type="spellStart"/>
-      <w:r>
-        <w:rPr>
-          <w:rFonts w:ascii="Times New Roman" w:hAnsi="Times New Roman" w:cs="Times New Roman"/>
+          <w:highlight w:val="yellow"/>
+        </w:rPr>
+        <w:t xml:space="preserve"> og p5.js), men så også en masse ting der bliver kaldt på siden og står for at gøre hjemmesiden </w:t>
+      </w:r>
+      <w:proofErr w:type="spellStart"/>
+      <w:r>
+        <w:rPr>
+          <w:rFonts w:ascii="Times New Roman" w:hAnsi="Times New Roman" w:cs="Times New Roman"/>
+          <w:highlight w:val="yellow"/>
         </w:rPr>
         <w:t>responsiv</w:t>
       </w:r>
@@ -4567,18 +5507,21 @@
       <w:r>
         <w:rPr>
           <w:rFonts w:ascii="Times New Roman" w:hAnsi="Times New Roman" w:cs="Times New Roman"/>
+          <w:highlight w:val="yellow"/>
         </w:rPr>
         <w:t xml:space="preserve">, der kan jeg vise et eksempel (nok step funktionen fordi jeg gennemgår den </w:t>
       </w:r>
       <w:r>
         <w:rPr>
           <w:rFonts w:ascii="Times New Roman" w:hAnsi="Times New Roman" w:cs="Times New Roman"/>
+          <w:highlight w:val="yellow"/>
         </w:rPr>
         <w:t>dybere senere hen</w:t>
       </w:r>
       <w:r>
         <w:rPr>
           <w:rFonts w:ascii="Times New Roman" w:hAnsi="Times New Roman" w:cs="Times New Roman"/>
+          <w:highlight w:val="yellow"/>
         </w:rPr>
         <w:t>))</w:t>
       </w:r>
@@ -4587,11 +5530,13 @@
       <w:pPr>
         <w:rPr>
           <w:rFonts w:ascii="Times New Roman" w:hAnsi="Times New Roman" w:cs="Times New Roman"/>
-        </w:rPr>
-      </w:pPr>
-      <w:r>
-        <w:rPr>
-          <w:rFonts w:ascii="Times New Roman" w:hAnsi="Times New Roman" w:cs="Times New Roman"/>
+          <w:highlight w:val="yellow"/>
+        </w:rPr>
+      </w:pPr>
+      <w:r>
+        <w:rPr>
+          <w:rFonts w:ascii="Times New Roman" w:hAnsi="Times New Roman" w:cs="Times New Roman"/>
+          <w:highlight w:val="yellow"/>
         </w:rPr>
         <w:t xml:space="preserve">Selve løsningens </w:t>
       </w:r>
@@ -4599,6 +5544,7 @@
       <w:r>
         <w:rPr>
           <w:rFonts w:ascii="Times New Roman" w:hAnsi="Times New Roman" w:cs="Times New Roman"/>
+          <w:highlight w:val="yellow"/>
         </w:rPr>
         <w:t>implementation</w:t>
       </w:r>
@@ -4606,6 +5552,7 @@
       <w:r>
         <w:rPr>
           <w:rFonts w:ascii="Times New Roman" w:hAnsi="Times New Roman" w:cs="Times New Roman"/>
+          <w:highlight w:val="yellow"/>
         </w:rPr>
         <w:t>:</w:t>
       </w:r>
@@ -4617,8 +5564,14 @@
           <w:ilvl w:val="0"/>
           <w:numId w:val="3"/>
         </w:numPr>
-      </w:pPr>
-      <w:r>
+        <w:rPr>
+          <w:highlight w:val="yellow"/>
+        </w:rPr>
+      </w:pPr>
+      <w:r>
+        <w:rPr>
+          <w:highlight w:val="yellow"/>
+        </w:rPr>
         <w:t>UML over klasserne</w:t>
       </w:r>
     </w:p>
@@ -4629,13 +5582,22 @@
           <w:ilvl w:val="0"/>
           <w:numId w:val="3"/>
         </w:numPr>
-      </w:pPr>
-      <w:proofErr w:type="spellStart"/>
-      <w:r>
+        <w:rPr>
+          <w:highlight w:val="yellow"/>
+        </w:rPr>
+      </w:pPr>
+      <w:proofErr w:type="spellStart"/>
+      <w:r>
+        <w:rPr>
+          <w:highlight w:val="yellow"/>
+        </w:rPr>
         <w:t>Flowchart</w:t>
       </w:r>
       <w:proofErr w:type="spellEnd"/>
       <w:r>
+        <w:rPr>
+          <w:highlight w:val="yellow"/>
+        </w:rPr>
         <w:t xml:space="preserve"> over step funktionen</w:t>
       </w:r>
     </w:p>
@@ -4643,11 +5605,13 @@
       <w:pPr>
         <w:rPr>
           <w:rFonts w:ascii="Times New Roman" w:hAnsi="Times New Roman" w:cs="Times New Roman"/>
-        </w:rPr>
-      </w:pPr>
-      <w:r>
-        <w:rPr>
-          <w:rFonts w:ascii="Times New Roman" w:hAnsi="Times New Roman" w:cs="Times New Roman"/>
+          <w:highlight w:val="yellow"/>
+        </w:rPr>
+      </w:pPr>
+      <w:r>
+        <w:rPr>
+          <w:rFonts w:ascii="Times New Roman" w:hAnsi="Times New Roman" w:cs="Times New Roman"/>
+          <w:highlight w:val="yellow"/>
         </w:rPr>
         <w:t>Hvordan det kaldes fra html:</w:t>
       </w:r>
@@ -4659,8 +5623,14 @@
           <w:ilvl w:val="0"/>
           <w:numId w:val="3"/>
         </w:numPr>
-      </w:pPr>
-      <w:r>
+        <w:rPr>
+          <w:highlight w:val="yellow"/>
+        </w:rPr>
+      </w:pPr>
+      <w:r>
+        <w:rPr>
+          <w:highlight w:val="yellow"/>
+        </w:rPr>
         <w:t>Step (hvordan det bruger step)</w:t>
       </w:r>
     </w:p>
@@ -4668,11 +5638,13 @@
       <w:pPr>
         <w:rPr>
           <w:rFonts w:ascii="Times New Roman" w:hAnsi="Times New Roman" w:cs="Times New Roman"/>
-        </w:rPr>
-      </w:pPr>
-      <w:r>
-        <w:rPr>
-          <w:rFonts w:ascii="Times New Roman" w:hAnsi="Times New Roman" w:cs="Times New Roman"/>
+          <w:highlight w:val="yellow"/>
+        </w:rPr>
+      </w:pPr>
+      <w:r>
+        <w:rPr>
+          <w:rFonts w:ascii="Times New Roman" w:hAnsi="Times New Roman" w:cs="Times New Roman"/>
+          <w:highlight w:val="yellow"/>
         </w:rPr>
         <w:t>Overordnet struktur af programmet (</w:t>
       </w:r>
@@ -4680,6 +5652,7 @@
       <w:r>
         <w:rPr>
           <w:rFonts w:ascii="Times New Roman" w:hAnsi="Times New Roman" w:cs="Times New Roman"/>
+          <w:highlight w:val="yellow"/>
         </w:rPr>
         <w:t>flowchart</w:t>
       </w:r>
@@ -4687,12 +5660,14 @@
       <w:r>
         <w:rPr>
           <w:rFonts w:ascii="Times New Roman" w:hAnsi="Times New Roman" w:cs="Times New Roman"/>
+          <w:highlight w:val="yellow"/>
         </w:rPr>
         <w:t xml:space="preserve"> el lignende pseudokode) </w:t>
       </w:r>
       <w:r>
         <w:rPr>
           <w:rFonts w:ascii="Times New Roman" w:hAnsi="Times New Roman" w:cs="Times New Roman"/>
+          <w:highlight w:val="yellow"/>
         </w:rPr>
         <w:br/>
         <w:t xml:space="preserve">Udvalgt dokumentation af selve koden i programmet </w:t>
@@ -4700,6 +5675,7 @@
       <w:r>
         <w:rPr>
           <w:rFonts w:ascii="Times New Roman" w:hAnsi="Times New Roman" w:cs="Times New Roman"/>
+          <w:highlight w:val="yellow"/>
         </w:rPr>
         <w:br/>
         <w:t>Detaljeret dokumentation af dele af programmet som er særlig interessant.</w:t>
@@ -4709,18 +5685,21 @@
       <w:pPr>
         <w:rPr>
           <w:rFonts w:ascii="Times New Roman" w:hAnsi="Times New Roman" w:cs="Times New Roman"/>
-        </w:rPr>
-      </w:pPr>
-    </w:p>
-    <w:p>
-      <w:pPr>
-        <w:rPr>
-          <w:rFonts w:ascii="Times New Roman" w:hAnsi="Times New Roman" w:cs="Times New Roman"/>
-        </w:rPr>
-      </w:pPr>
-      <w:r>
-        <w:rPr>
-          <w:rFonts w:ascii="Times New Roman" w:hAnsi="Times New Roman" w:cs="Times New Roman"/>
+          <w:highlight w:val="yellow"/>
+        </w:rPr>
+      </w:pPr>
+    </w:p>
+    <w:p>
+      <w:pPr>
+        <w:rPr>
+          <w:rFonts w:ascii="Times New Roman" w:hAnsi="Times New Roman" w:cs="Times New Roman"/>
+          <w:highlight w:val="yellow"/>
+        </w:rPr>
+      </w:pPr>
+      <w:r>
+        <w:rPr>
+          <w:rFonts w:ascii="Times New Roman" w:hAnsi="Times New Roman" w:cs="Times New Roman"/>
+          <w:highlight w:val="yellow"/>
         </w:rPr>
         <w:t>FORKLAR OM HVORDAN P5 og stakken taler sammen</w:t>
       </w:r>
@@ -4729,11 +5708,13 @@
       <w:pPr>
         <w:rPr>
           <w:rFonts w:ascii="Times New Roman" w:hAnsi="Times New Roman" w:cs="Times New Roman"/>
-        </w:rPr>
-      </w:pPr>
-      <w:r>
-        <w:rPr>
-          <w:rFonts w:ascii="Times New Roman" w:hAnsi="Times New Roman" w:cs="Times New Roman"/>
+          <w:highlight w:val="yellow"/>
+        </w:rPr>
+      </w:pPr>
+      <w:r>
+        <w:rPr>
+          <w:rFonts w:ascii="Times New Roman" w:hAnsi="Times New Roman" w:cs="Times New Roman"/>
+          <w:highlight w:val="yellow"/>
         </w:rPr>
         <w:t>JEG VED GODT DER FINDES NOGET DER HEDDER EN STACK.</w:t>
       </w:r>
@@ -4742,6 +5723,7 @@
       <w:pPr>
         <w:rPr>
           <w:rFonts w:ascii="Times New Roman" w:hAnsi="Times New Roman" w:cs="Times New Roman"/>
+          <w:highlight w:val="yellow"/>
         </w:rPr>
       </w:pPr>
     </w:p>
@@ -4750,6 +5732,7 @@
         <w:rPr>
           <w:rStyle w:val="Kraftigfremhvning"/>
           <w:rFonts w:ascii="Times New Roman" w:hAnsi="Times New Roman" w:cs="Times New Roman"/>
+          <w:highlight w:val="yellow"/>
         </w:rPr>
       </w:pPr>
       <w:proofErr w:type="spellStart"/>
@@ -4757,6 +5740,7 @@
         <w:rPr>
           <w:rStyle w:val="Kraftigfremhvning"/>
           <w:rFonts w:ascii="Times New Roman" w:hAnsi="Times New Roman" w:cs="Times New Roman"/>
+          <w:highlight w:val="yellow"/>
         </w:rPr>
         <w:t>F.eks</w:t>
       </w:r>
@@ -4765,6 +5749,7 @@
         <w:rPr>
           <w:rStyle w:val="Kraftigfremhvning"/>
           <w:rFonts w:ascii="Times New Roman" w:hAnsi="Times New Roman" w:cs="Times New Roman"/>
+          <w:highlight w:val="yellow"/>
         </w:rPr>
         <w:t>:</w:t>
       </w:r>
@@ -4774,12 +5759,14 @@
         <w:rPr>
           <w:rStyle w:val="Kraftigfremhvning"/>
           <w:rFonts w:ascii="Times New Roman" w:hAnsi="Times New Roman" w:cs="Times New Roman"/>
+          <w:highlight w:val="yellow"/>
         </w:rPr>
       </w:pPr>
       <w:r>
         <w:rPr>
           <w:rStyle w:val="Kraftigfremhvning"/>
           <w:rFonts w:ascii="Times New Roman" w:hAnsi="Times New Roman" w:cs="Times New Roman"/>
+          <w:highlight w:val="yellow"/>
         </w:rPr>
         <w:t>Du kan f.eks.  vælge nogle af følgende dokumentations metoder afhængig af jeres projekt:</w:t>
       </w:r>
@@ -4791,6 +5778,7 @@
         <w:rPr>
           <w:rStyle w:val="Kraftigfremhvning"/>
           <w:rFonts w:ascii="Times New Roman" w:hAnsi="Times New Roman" w:cs="Times New Roman"/>
+          <w:highlight w:val="yellow"/>
         </w:rPr>
       </w:pPr>
       <w:r>
@@ -4798,8 +5786,10 @@
           <w:rStyle w:val="Kraftigfremhvning"/>
           <w:rFonts w:ascii="Times New Roman" w:hAnsi="Times New Roman" w:cs="Times New Roman"/>
           <w:noProof/>
+          <w:highlight w:val="yellow"/>
           <w:lang w:eastAsia="da-DK"/>
         </w:rPr>
+        <w:lastRenderedPageBreak/>
         <w:drawing>
           <wp:inline distT="0" distB="0" distL="0" distR="0" wp14:anchorId="18E685C2" wp14:editId="5EA62A82">
             <wp:extent cx="6116320" cy="2964815"/>
@@ -4816,7 +5806,7 @@
                     <pic:cNvPicPr/>
                   </pic:nvPicPr>
                   <pic:blipFill>
-                    <a:blip r:embed="rId25">
+                    <a:blip r:embed="rId30">
                       <a:extLst>
                         <a:ext uri="{28A0092B-C50C-407E-A947-70E740481C1C}">
                           <a14:useLocalDpi xmlns:a14="http://schemas.microsoft.com/office/drawing/2010/main" val="0"/>
@@ -4850,12 +5840,14 @@
         <w:rPr>
           <w:rStyle w:val="Kraftigfremhvning"/>
           <w:rFonts w:ascii="Times New Roman" w:hAnsi="Times New Roman" w:cs="Times New Roman"/>
+          <w:highlight w:val="yellow"/>
         </w:rPr>
       </w:pPr>
       <w:r>
         <w:rPr>
           <w:rStyle w:val="Kraftigfremhvning"/>
           <w:rFonts w:ascii="Times New Roman" w:hAnsi="Times New Roman" w:cs="Times New Roman"/>
+          <w:highlight w:val="yellow"/>
         </w:rPr>
         <w:t xml:space="preserve">Figur </w:t>
       </w:r>
@@ -4863,6 +5855,7 @@
         <w:rPr>
           <w:rStyle w:val="Kraftigfremhvning"/>
           <w:rFonts w:ascii="Times New Roman" w:hAnsi="Times New Roman" w:cs="Times New Roman"/>
+          <w:highlight w:val="yellow"/>
         </w:rPr>
         <w:fldChar w:fldCharType="begin"/>
       </w:r>
@@ -4870,6 +5863,7 @@
         <w:rPr>
           <w:rStyle w:val="Kraftigfremhvning"/>
           <w:rFonts w:ascii="Times New Roman" w:hAnsi="Times New Roman" w:cs="Times New Roman"/>
+          <w:highlight w:val="yellow"/>
         </w:rPr>
         <w:instrText xml:space="preserve"> SEQ Figur \* ARABIC </w:instrText>
       </w:r>
@@ -4877,6 +5871,7 @@
         <w:rPr>
           <w:rStyle w:val="Kraftigfremhvning"/>
           <w:rFonts w:ascii="Times New Roman" w:hAnsi="Times New Roman" w:cs="Times New Roman"/>
+          <w:highlight w:val="yellow"/>
         </w:rPr>
         <w:fldChar w:fldCharType="separate"/>
       </w:r>
@@ -4885,6 +5880,7 @@
           <w:rStyle w:val="Kraftigfremhvning"/>
           <w:rFonts w:ascii="Times New Roman" w:hAnsi="Times New Roman" w:cs="Times New Roman"/>
           <w:noProof/>
+          <w:highlight w:val="yellow"/>
         </w:rPr>
         <w:t>1</w:t>
       </w:r>
@@ -4892,6 +5888,7 @@
         <w:rPr>
           <w:rStyle w:val="Kraftigfremhvning"/>
           <w:rFonts w:ascii="Times New Roman" w:hAnsi="Times New Roman" w:cs="Times New Roman"/>
+          <w:highlight w:val="yellow"/>
         </w:rPr>
         <w:fldChar w:fldCharType="end"/>
       </w:r>
@@ -4899,6 +5896,7 @@
         <w:rPr>
           <w:rStyle w:val="Kraftigfremhvning"/>
           <w:rFonts w:ascii="Times New Roman" w:hAnsi="Times New Roman" w:cs="Times New Roman"/>
+          <w:highlight w:val="yellow"/>
         </w:rPr>
         <w:t xml:space="preserve">: Klassediagram ( kan kun bruge til </w:t>
       </w:r>
@@ -4907,6 +5905,7 @@
         <w:rPr>
           <w:rStyle w:val="Kraftigfremhvning"/>
           <w:rFonts w:ascii="Times New Roman" w:hAnsi="Times New Roman" w:cs="Times New Roman"/>
+          <w:highlight w:val="yellow"/>
         </w:rPr>
         <w:t>oo</w:t>
       </w:r>
@@ -4915,6 +5914,7 @@
         <w:rPr>
           <w:rStyle w:val="Kraftigfremhvning"/>
           <w:rFonts w:ascii="Times New Roman" w:hAnsi="Times New Roman" w:cs="Times New Roman"/>
+          <w:highlight w:val="yellow"/>
         </w:rPr>
         <w:t xml:space="preserve"> arkitektur )</w:t>
       </w:r>
@@ -4924,6 +5924,7 @@
         <w:rPr>
           <w:rStyle w:val="Kraftigfremhvning"/>
           <w:rFonts w:ascii="Times New Roman" w:hAnsi="Times New Roman" w:cs="Times New Roman"/>
+          <w:highlight w:val="yellow"/>
         </w:rPr>
       </w:pPr>
     </w:p>
@@ -4934,6 +5935,7 @@
         <w:rPr>
           <w:rStyle w:val="Kraftigfremhvning"/>
           <w:rFonts w:ascii="Times New Roman" w:hAnsi="Times New Roman" w:cs="Times New Roman"/>
+          <w:highlight w:val="yellow"/>
         </w:rPr>
       </w:pPr>
       <w:r>
@@ -4941,9 +5943,9 @@
           <w:rStyle w:val="Kraftigfremhvning"/>
           <w:rFonts w:ascii="Times New Roman" w:hAnsi="Times New Roman" w:cs="Times New Roman"/>
           <w:noProof/>
+          <w:highlight w:val="yellow"/>
           <w:lang w:eastAsia="da-DK"/>
         </w:rPr>
-        <w:lastRenderedPageBreak/>
         <w:drawing>
           <wp:inline distT="0" distB="0" distL="0" distR="0" wp14:anchorId="27B99E8F" wp14:editId="1704ABEB">
             <wp:extent cx="2857500" cy="2857500"/>
@@ -4960,7 +5962,7 @@
                     <pic:cNvPicPr/>
                   </pic:nvPicPr>
                   <pic:blipFill>
-                    <a:blip r:embed="rId26">
+                    <a:blip r:embed="rId31">
                       <a:extLst>
                         <a:ext uri="{28A0092B-C50C-407E-A947-70E740481C1C}">
                           <a14:useLocalDpi xmlns:a14="http://schemas.microsoft.com/office/drawing/2010/main" val="0"/>
@@ -4994,12 +5996,14 @@
         <w:rPr>
           <w:rStyle w:val="Kraftigfremhvning"/>
           <w:rFonts w:ascii="Times New Roman" w:hAnsi="Times New Roman" w:cs="Times New Roman"/>
+          <w:highlight w:val="yellow"/>
         </w:rPr>
       </w:pPr>
       <w:r>
         <w:rPr>
           <w:rStyle w:val="Kraftigfremhvning"/>
           <w:rFonts w:ascii="Times New Roman" w:hAnsi="Times New Roman" w:cs="Times New Roman"/>
+          <w:highlight w:val="yellow"/>
         </w:rPr>
         <w:t xml:space="preserve">Figur </w:t>
       </w:r>
@@ -5007,6 +6011,7 @@
         <w:rPr>
           <w:rStyle w:val="Kraftigfremhvning"/>
           <w:rFonts w:ascii="Times New Roman" w:hAnsi="Times New Roman" w:cs="Times New Roman"/>
+          <w:highlight w:val="yellow"/>
         </w:rPr>
         <w:fldChar w:fldCharType="begin"/>
       </w:r>
@@ -5014,6 +6019,7 @@
         <w:rPr>
           <w:rStyle w:val="Kraftigfremhvning"/>
           <w:rFonts w:ascii="Times New Roman" w:hAnsi="Times New Roman" w:cs="Times New Roman"/>
+          <w:highlight w:val="yellow"/>
         </w:rPr>
         <w:instrText xml:space="preserve"> SEQ Figur \* ARABIC </w:instrText>
       </w:r>
@@ -5021,6 +6027,7 @@
         <w:rPr>
           <w:rStyle w:val="Kraftigfremhvning"/>
           <w:rFonts w:ascii="Times New Roman" w:hAnsi="Times New Roman" w:cs="Times New Roman"/>
+          <w:highlight w:val="yellow"/>
         </w:rPr>
         <w:fldChar w:fldCharType="separate"/>
       </w:r>
@@ -5029,6 +6036,7 @@
           <w:rStyle w:val="Kraftigfremhvning"/>
           <w:rFonts w:ascii="Times New Roman" w:hAnsi="Times New Roman" w:cs="Times New Roman"/>
           <w:noProof/>
+          <w:highlight w:val="yellow"/>
         </w:rPr>
         <w:t>2</w:t>
       </w:r>
@@ -5036,6 +6044,7 @@
         <w:rPr>
           <w:rStyle w:val="Kraftigfremhvning"/>
           <w:rFonts w:ascii="Times New Roman" w:hAnsi="Times New Roman" w:cs="Times New Roman"/>
+          <w:highlight w:val="yellow"/>
         </w:rPr>
         <w:fldChar w:fldCharType="end"/>
       </w:r>
@@ -5043,6 +6052,7 @@
         <w:rPr>
           <w:rStyle w:val="Kraftigfremhvning"/>
           <w:rFonts w:ascii="Times New Roman" w:hAnsi="Times New Roman" w:cs="Times New Roman"/>
+          <w:highlight w:val="yellow"/>
         </w:rPr>
         <w:t xml:space="preserve">: </w:t>
       </w:r>
@@ -5050,6 +6060,7 @@
         <w:rPr>
           <w:rStyle w:val="Kraftigfremhvning"/>
           <w:rFonts w:ascii="Times New Roman" w:hAnsi="Times New Roman" w:cs="Times New Roman"/>
+          <w:highlight w:val="yellow"/>
         </w:rPr>
         <w:t xml:space="preserve">Flowdiagram </w:t>
       </w:r>
@@ -5057,6 +6068,7 @@
         <w:rPr>
           <w:rStyle w:val="Kraftigfremhvning"/>
           <w:rFonts w:ascii="Times New Roman" w:hAnsi="Times New Roman" w:cs="Times New Roman"/>
+          <w:highlight w:val="yellow"/>
         </w:rPr>
         <w:t>( kan bruges til det meste )</w:t>
       </w:r>
@@ -5066,6 +6078,7 @@
         <w:rPr>
           <w:rStyle w:val="Kraftigfremhvning"/>
           <w:rFonts w:ascii="Times New Roman" w:hAnsi="Times New Roman" w:cs="Times New Roman"/>
+          <w:highlight w:val="yellow"/>
         </w:rPr>
       </w:pPr>
     </w:p>
@@ -5075,6 +6088,7 @@
         <w:rPr>
           <w:rStyle w:val="Kraftigfremhvning"/>
           <w:rFonts w:ascii="Times New Roman" w:hAnsi="Times New Roman" w:cs="Times New Roman"/>
+          <w:highlight w:val="yellow"/>
         </w:rPr>
       </w:pPr>
       <w:r>
@@ -5082,8 +6096,10 @@
           <w:rStyle w:val="Kraftigfremhvning"/>
           <w:rFonts w:ascii="Times New Roman" w:hAnsi="Times New Roman" w:cs="Times New Roman"/>
           <w:noProof/>
+          <w:highlight w:val="yellow"/>
           <w:lang w:eastAsia="da-DK"/>
         </w:rPr>
+        <w:lastRenderedPageBreak/>
         <w:drawing>
           <wp:inline distT="0" distB="0" distL="0" distR="0" wp14:anchorId="2944134A" wp14:editId="33A4CB36">
             <wp:extent cx="5715000" cy="3219450"/>
@@ -5100,7 +6116,7 @@
                     <pic:cNvPicPr/>
                   </pic:nvPicPr>
                   <pic:blipFill>
-                    <a:blip r:embed="rId27">
+                    <a:blip r:embed="rId32">
                       <a:extLst>
                         <a:ext uri="{28A0092B-C50C-407E-A947-70E740481C1C}">
                           <a14:useLocalDpi xmlns:a14="http://schemas.microsoft.com/office/drawing/2010/main" val="0"/>
@@ -5134,12 +6150,14 @@
         <w:rPr>
           <w:rStyle w:val="Kraftigfremhvning"/>
           <w:rFonts w:ascii="Times New Roman" w:hAnsi="Times New Roman" w:cs="Times New Roman"/>
+          <w:highlight w:val="yellow"/>
         </w:rPr>
       </w:pPr>
       <w:r>
         <w:rPr>
           <w:rStyle w:val="Kraftigfremhvning"/>
           <w:rFonts w:ascii="Times New Roman" w:hAnsi="Times New Roman" w:cs="Times New Roman"/>
+          <w:highlight w:val="yellow"/>
         </w:rPr>
         <w:t xml:space="preserve">Figur </w:t>
       </w:r>
@@ -5147,6 +6165,7 @@
         <w:rPr>
           <w:rStyle w:val="Kraftigfremhvning"/>
           <w:rFonts w:ascii="Times New Roman" w:hAnsi="Times New Roman" w:cs="Times New Roman"/>
+          <w:highlight w:val="yellow"/>
         </w:rPr>
         <w:fldChar w:fldCharType="begin"/>
       </w:r>
@@ -5154,6 +6173,7 @@
         <w:rPr>
           <w:rStyle w:val="Kraftigfremhvning"/>
           <w:rFonts w:ascii="Times New Roman" w:hAnsi="Times New Roman" w:cs="Times New Roman"/>
+          <w:highlight w:val="yellow"/>
         </w:rPr>
         <w:instrText xml:space="preserve"> SEQ Figur \* ARABIC </w:instrText>
       </w:r>
@@ -5161,6 +6181,7 @@
         <w:rPr>
           <w:rStyle w:val="Kraftigfremhvning"/>
           <w:rFonts w:ascii="Times New Roman" w:hAnsi="Times New Roman" w:cs="Times New Roman"/>
+          <w:highlight w:val="yellow"/>
         </w:rPr>
         <w:fldChar w:fldCharType="separate"/>
       </w:r>
@@ -5169,6 +6190,7 @@
           <w:rStyle w:val="Kraftigfremhvning"/>
           <w:rFonts w:ascii="Times New Roman" w:hAnsi="Times New Roman" w:cs="Times New Roman"/>
           <w:noProof/>
+          <w:highlight w:val="yellow"/>
         </w:rPr>
         <w:t>3</w:t>
       </w:r>
@@ -5176,6 +6198,7 @@
         <w:rPr>
           <w:rStyle w:val="Kraftigfremhvning"/>
           <w:rFonts w:ascii="Times New Roman" w:hAnsi="Times New Roman" w:cs="Times New Roman"/>
+          <w:highlight w:val="yellow"/>
         </w:rPr>
         <w:fldChar w:fldCharType="end"/>
       </w:r>
@@ -5183,6 +6206,7 @@
         <w:rPr>
           <w:rStyle w:val="Kraftigfremhvning"/>
           <w:rFonts w:ascii="Times New Roman" w:hAnsi="Times New Roman" w:cs="Times New Roman"/>
+          <w:highlight w:val="yellow"/>
         </w:rPr>
         <w:t xml:space="preserve">: </w:t>
       </w:r>
@@ -5191,6 +6215,7 @@
         <w:rPr>
           <w:rStyle w:val="Kraftigfremhvning"/>
           <w:rFonts w:ascii="Times New Roman" w:hAnsi="Times New Roman" w:cs="Times New Roman"/>
+          <w:highlight w:val="yellow"/>
         </w:rPr>
         <w:t>Pseudo</w:t>
       </w:r>
@@ -5199,6 +6224,7 @@
         <w:rPr>
           <w:rStyle w:val="Kraftigfremhvning"/>
           <w:rFonts w:ascii="Times New Roman" w:hAnsi="Times New Roman" w:cs="Times New Roman"/>
+          <w:highlight w:val="yellow"/>
         </w:rPr>
         <w:t xml:space="preserve"> kode , godt til at illustrere programmerings-tankegang og forenkling af problemstilling</w:t>
       </w:r>
@@ -5208,6 +6234,7 @@
         <w:rPr>
           <w:rStyle w:val="Kraftigfremhvning"/>
           <w:rFonts w:ascii="Times New Roman" w:hAnsi="Times New Roman" w:cs="Times New Roman"/>
+          <w:highlight w:val="yellow"/>
         </w:rPr>
       </w:pPr>
     </w:p>
@@ -5218,6 +6245,7 @@
         <w:rPr>
           <w:rStyle w:val="Kraftigfremhvning"/>
           <w:rFonts w:ascii="Times New Roman" w:hAnsi="Times New Roman" w:cs="Times New Roman"/>
+          <w:highlight w:val="yellow"/>
         </w:rPr>
       </w:pPr>
       <w:r>
@@ -5225,9 +6253,9 @@
           <w:rStyle w:val="Kraftigfremhvning"/>
           <w:rFonts w:ascii="Times New Roman" w:hAnsi="Times New Roman" w:cs="Times New Roman"/>
           <w:noProof/>
+          <w:highlight w:val="yellow"/>
           <w:lang w:eastAsia="da-DK"/>
         </w:rPr>
-        <w:lastRenderedPageBreak/>
         <w:drawing>
           <wp:inline distT="0" distB="0" distL="0" distR="0" wp14:anchorId="54149B7A" wp14:editId="359D6E63">
             <wp:extent cx="4279900" cy="1892300"/>
@@ -5244,7 +6272,7 @@
                     <pic:cNvPicPr/>
                   </pic:nvPicPr>
                   <pic:blipFill>
-                    <a:blip r:embed="rId28">
+                    <a:blip r:embed="rId33">
                       <a:extLst>
                         <a:ext uri="{28A0092B-C50C-407E-A947-70E740481C1C}">
                           <a14:useLocalDpi xmlns:a14="http://schemas.microsoft.com/office/drawing/2010/main" val="0"/>
@@ -5284,6 +6312,7 @@
         <w:rPr>
           <w:rStyle w:val="Kraftigfremhvning"/>
           <w:rFonts w:ascii="Times New Roman" w:hAnsi="Times New Roman" w:cs="Times New Roman"/>
+          <w:highlight w:val="yellow"/>
         </w:rPr>
         <w:t xml:space="preserve">Figur </w:t>
       </w:r>
@@ -5291,6 +6320,7 @@
         <w:rPr>
           <w:rStyle w:val="Kraftigfremhvning"/>
           <w:rFonts w:ascii="Times New Roman" w:hAnsi="Times New Roman" w:cs="Times New Roman"/>
+          <w:highlight w:val="yellow"/>
         </w:rPr>
         <w:fldChar w:fldCharType="begin"/>
       </w:r>
@@ -5298,6 +6328,7 @@
         <w:rPr>
           <w:rStyle w:val="Kraftigfremhvning"/>
           <w:rFonts w:ascii="Times New Roman" w:hAnsi="Times New Roman" w:cs="Times New Roman"/>
+          <w:highlight w:val="yellow"/>
         </w:rPr>
         <w:instrText xml:space="preserve"> SEQ Figur \* ARABIC </w:instrText>
       </w:r>
@@ -5305,6 +6336,7 @@
         <w:rPr>
           <w:rStyle w:val="Kraftigfremhvning"/>
           <w:rFonts w:ascii="Times New Roman" w:hAnsi="Times New Roman" w:cs="Times New Roman"/>
+          <w:highlight w:val="yellow"/>
         </w:rPr>
         <w:fldChar w:fldCharType="separate"/>
       </w:r>
@@ -5313,6 +6345,7 @@
           <w:rStyle w:val="Kraftigfremhvning"/>
           <w:rFonts w:ascii="Times New Roman" w:hAnsi="Times New Roman" w:cs="Times New Roman"/>
           <w:noProof/>
+          <w:highlight w:val="yellow"/>
         </w:rPr>
         <w:t>4</w:t>
       </w:r>
@@ -5320,6 +6353,7 @@
         <w:rPr>
           <w:rStyle w:val="Kraftigfremhvning"/>
           <w:rFonts w:ascii="Times New Roman" w:hAnsi="Times New Roman" w:cs="Times New Roman"/>
+          <w:highlight w:val="yellow"/>
         </w:rPr>
         <w:fldChar w:fldCharType="end"/>
       </w:r>
@@ -5327,6 +6361,7 @@
         <w:rPr>
           <w:rStyle w:val="Kraftigfremhvning"/>
           <w:rFonts w:ascii="Times New Roman" w:hAnsi="Times New Roman" w:cs="Times New Roman"/>
+          <w:highlight w:val="yellow"/>
         </w:rPr>
         <w:t>: Direkte udvalgt kode, kan ofte være nødvendigt</w:t>
       </w:r>
@@ -5359,7 +6394,7 @@
           <w:i w:val="0"/>
         </w:rPr>
       </w:pPr>
-      <w:bookmarkStart w:id="6" w:name="_Toc4577862"/>
+      <w:bookmarkStart w:id="7" w:name="_Toc4577862"/>
       <w:r>
         <w:rPr>
           <w:rStyle w:val="Kraftigfremhvning"/>
@@ -5369,37 +6404,330 @@
         <w:lastRenderedPageBreak/>
         <w:t>Program test</w:t>
       </w:r>
-      <w:bookmarkEnd w:id="6"/>
-    </w:p>
-    <w:p>
-      <w:pPr>
-        <w:rPr>
-          <w:rFonts w:ascii="Times New Roman" w:hAnsi="Times New Roman" w:cs="Times New Roman"/>
-        </w:rPr>
-      </w:pPr>
-      <w:r>
-        <w:rPr>
-          <w:rFonts w:ascii="Times New Roman" w:hAnsi="Times New Roman" w:cs="Times New Roman"/>
-        </w:rPr>
-        <w:t xml:space="preserve">Mit program består af en række dele. Jeg har sørget for at teste mange af disse funktioner enkeltvis. </w:t>
-      </w:r>
-    </w:p>
-    <w:p>
-      <w:pPr>
-        <w:rPr>
-          <w:rFonts w:ascii="Times New Roman" w:hAnsi="Times New Roman" w:cs="Times New Roman"/>
-        </w:rPr>
-      </w:pPr>
-    </w:p>
-    <w:p>
-      <w:pPr>
-        <w:rPr>
-          <w:rFonts w:ascii="Times New Roman" w:hAnsi="Times New Roman" w:cs="Times New Roman"/>
-        </w:rPr>
-      </w:pPr>
-      <w:r>
-        <w:rPr>
-          <w:rFonts w:ascii="Times New Roman" w:hAnsi="Times New Roman" w:cs="Times New Roman"/>
+      <w:bookmarkEnd w:id="7"/>
+    </w:p>
+    <w:p>
+      <w:pPr>
+        <w:rPr>
+          <w:rFonts w:ascii="Times New Roman" w:hAnsi="Times New Roman" w:cs="Times New Roman"/>
+          <w:highlight w:val="yellow"/>
+        </w:rPr>
+      </w:pPr>
+      <w:r>
+        <w:rPr>
+          <w:rFonts w:ascii="Times New Roman" w:hAnsi="Times New Roman" w:cs="Times New Roman"/>
+          <w:highlight w:val="yellow"/>
+        </w:rPr>
+        <w:t xml:space="preserve">Mit program består af </w:t>
+      </w:r>
+      <w:proofErr w:type="gramStart"/>
+      <w:r>
+        <w:rPr>
+          <w:rFonts w:ascii="Times New Roman" w:hAnsi="Times New Roman" w:cs="Times New Roman"/>
+          <w:highlight w:val="yellow"/>
+        </w:rPr>
+        <w:t xml:space="preserve">en </w:t>
+      </w:r>
+      <w:r>
+        <w:rPr>
+          <w:rFonts w:ascii="Times New Roman" w:hAnsi="Times New Roman" w:cs="Times New Roman"/>
+          <w:highlight w:val="yellow"/>
+        </w:rPr>
+        <w:t>mange dele</w:t>
+      </w:r>
+      <w:proofErr w:type="gramEnd"/>
+      <w:r>
+        <w:rPr>
+          <w:rFonts w:ascii="Times New Roman" w:hAnsi="Times New Roman" w:cs="Times New Roman"/>
+          <w:highlight w:val="yellow"/>
+        </w:rPr>
+        <w:t>, der hver især har forskellige måder at teste på.</w:t>
+      </w:r>
+      <w:r>
+        <w:rPr>
+          <w:rFonts w:ascii="Times New Roman" w:hAnsi="Times New Roman" w:cs="Times New Roman"/>
+          <w:highlight w:val="yellow"/>
+        </w:rPr>
+        <w:t xml:space="preserve"> </w:t>
+      </w:r>
+    </w:p>
+    <w:p>
+      <w:pPr>
+        <w:rPr>
+          <w:rFonts w:ascii="Times New Roman" w:hAnsi="Times New Roman" w:cs="Times New Roman"/>
+          <w:highlight w:val="yellow"/>
+        </w:rPr>
+      </w:pPr>
+    </w:p>
+    <w:p>
+      <w:pPr>
+        <w:rPr>
+          <w:rFonts w:ascii="Times New Roman" w:hAnsi="Times New Roman" w:cs="Times New Roman"/>
+          <w:highlight w:val="yellow"/>
+        </w:rPr>
+      </w:pPr>
+      <w:r>
+        <w:rPr>
+          <w:rFonts w:ascii="Times New Roman" w:hAnsi="Times New Roman" w:cs="Times New Roman"/>
+          <w:highlight w:val="yellow"/>
+        </w:rPr>
+        <w:t>TEST AF BF</w:t>
+      </w:r>
+    </w:p>
+    <w:p>
+      <w:pPr>
+        <w:rPr>
+          <w:rFonts w:ascii="Times New Roman" w:hAnsi="Times New Roman" w:cs="Times New Roman"/>
+          <w:highlight w:val="yellow"/>
+        </w:rPr>
+      </w:pPr>
+      <w:r>
+        <w:rPr>
+          <w:rFonts w:ascii="Times New Roman" w:hAnsi="Times New Roman" w:cs="Times New Roman"/>
+          <w:highlight w:val="yellow"/>
+        </w:rPr>
+        <w:t>Hver af dem:</w:t>
+      </w:r>
+    </w:p>
+    <w:p>
+      <w:pPr>
+        <w:rPr>
+          <w:rFonts w:ascii="Times New Roman" w:hAnsi="Times New Roman" w:cs="Times New Roman"/>
+          <w:highlight w:val="yellow"/>
+        </w:rPr>
+      </w:pPr>
+      <w:r>
+        <w:rPr>
+          <w:rFonts w:ascii="Times New Roman" w:hAnsi="Times New Roman" w:cs="Times New Roman"/>
+          <w:highlight w:val="yellow"/>
+        </w:rPr>
+        <w:t xml:space="preserve"> + - &lt; &gt; . ,</w:t>
+      </w:r>
+    </w:p>
+    <w:p>
+      <w:pPr>
+        <w:rPr>
+          <w:rFonts w:ascii="Times New Roman" w:hAnsi="Times New Roman" w:cs="Times New Roman"/>
+          <w:highlight w:val="yellow"/>
+        </w:rPr>
+      </w:pPr>
+      <w:r>
+        <w:rPr>
+          <w:rFonts w:ascii="Times New Roman" w:hAnsi="Times New Roman" w:cs="Times New Roman"/>
+          <w:highlight w:val="yellow"/>
+        </w:rPr>
+        <w:t>[] (forklar hvordan de skal testes individuelt)</w:t>
+      </w:r>
+    </w:p>
+    <w:p>
+      <w:pPr>
+        <w:rPr>
+          <w:rFonts w:ascii="Times New Roman" w:hAnsi="Times New Roman" w:cs="Times New Roman"/>
+          <w:highlight w:val="yellow"/>
+        </w:rPr>
+      </w:pPr>
+      <w:r>
+        <w:rPr>
+          <w:rFonts w:ascii="Times New Roman" w:hAnsi="Times New Roman" w:cs="Times New Roman"/>
+          <w:highlight w:val="yellow"/>
+        </w:rPr>
+        <w:tab/>
+        <w:t>[-] meget anvendt feature</w:t>
+      </w:r>
+    </w:p>
+    <w:p>
+      <w:pPr>
+        <w:rPr>
+          <w:rFonts w:ascii="Times New Roman" w:hAnsi="Times New Roman" w:cs="Times New Roman"/>
+          <w:highlight w:val="yellow"/>
+        </w:rPr>
+      </w:pPr>
+      <w:r>
+        <w:rPr>
+          <w:rFonts w:ascii="Times New Roman" w:hAnsi="Times New Roman" w:cs="Times New Roman"/>
+          <w:highlight w:val="yellow"/>
+        </w:rPr>
+        <w:tab/>
+        <w:t>Flere loops indeni hinanden</w:t>
+      </w:r>
+    </w:p>
+    <w:p>
+      <w:pPr>
+        <w:rPr>
+          <w:rFonts w:ascii="Times New Roman" w:hAnsi="Times New Roman" w:cs="Times New Roman"/>
+          <w:highlight w:val="yellow"/>
+        </w:rPr>
+      </w:pPr>
+    </w:p>
+    <w:p>
+      <w:pPr>
+        <w:rPr>
+          <w:rFonts w:ascii="Times New Roman" w:hAnsi="Times New Roman" w:cs="Times New Roman"/>
+          <w:highlight w:val="yellow"/>
+        </w:rPr>
+      </w:pPr>
+      <w:r>
+        <w:rPr>
+          <w:rFonts w:ascii="Times New Roman" w:hAnsi="Times New Roman" w:cs="Times New Roman"/>
+          <w:highlight w:val="yellow"/>
+        </w:rPr>
+        <w:t xml:space="preserve">TEST AF P5 i </w:t>
+      </w:r>
+      <w:proofErr w:type="spellStart"/>
+      <w:r>
+        <w:rPr>
+          <w:rFonts w:ascii="Times New Roman" w:hAnsi="Times New Roman" w:cs="Times New Roman"/>
+          <w:highlight w:val="yellow"/>
+        </w:rPr>
+        <w:t>intancemode</w:t>
+      </w:r>
+      <w:proofErr w:type="spellEnd"/>
+    </w:p>
+    <w:p>
+      <w:pPr>
+        <w:rPr>
+          <w:rFonts w:ascii="Times New Roman" w:hAnsi="Times New Roman" w:cs="Times New Roman"/>
+          <w:highlight w:val="yellow"/>
+        </w:rPr>
+      </w:pPr>
+    </w:p>
+    <w:p>
+      <w:pPr>
+        <w:rPr>
+          <w:rFonts w:ascii="Times New Roman" w:hAnsi="Times New Roman" w:cs="Times New Roman"/>
+          <w:highlight w:val="yellow"/>
+        </w:rPr>
+      </w:pPr>
+      <w:r>
+        <w:rPr>
+          <w:rFonts w:ascii="Times New Roman" w:hAnsi="Times New Roman" w:cs="Times New Roman"/>
+          <w:highlight w:val="yellow"/>
+        </w:rPr>
+        <w:t>TEST AF STACK</w:t>
+      </w:r>
+    </w:p>
+    <w:p>
+      <w:pPr>
+        <w:rPr>
+          <w:rFonts w:ascii="Times New Roman" w:hAnsi="Times New Roman" w:cs="Times New Roman"/>
+          <w:highlight w:val="yellow"/>
+        </w:rPr>
+      </w:pPr>
+      <w:r>
+        <w:rPr>
+          <w:rFonts w:ascii="Times New Roman" w:hAnsi="Times New Roman" w:cs="Times New Roman"/>
+          <w:highlight w:val="yellow"/>
+        </w:rPr>
+        <w:tab/>
+        <w:t xml:space="preserve">Prøv hver af </w:t>
+      </w:r>
+      <w:proofErr w:type="spellStart"/>
+      <w:r>
+        <w:rPr>
+          <w:rFonts w:ascii="Times New Roman" w:hAnsi="Times New Roman" w:cs="Times New Roman"/>
+          <w:highlight w:val="yellow"/>
+        </w:rPr>
+        <w:t>opcodesne</w:t>
+      </w:r>
+      <w:proofErr w:type="spellEnd"/>
+    </w:p>
+    <w:p>
+      <w:pPr>
+        <w:rPr>
+          <w:rFonts w:ascii="Times New Roman" w:hAnsi="Times New Roman" w:cs="Times New Roman"/>
+          <w:highlight w:val="yellow"/>
+        </w:rPr>
+      </w:pPr>
+      <w:r>
+        <w:rPr>
+          <w:rFonts w:ascii="Times New Roman" w:hAnsi="Times New Roman" w:cs="Times New Roman"/>
+          <w:highlight w:val="yellow"/>
+        </w:rPr>
+        <w:tab/>
+        <w:t xml:space="preserve">Prøv hver af </w:t>
+      </w:r>
+      <w:proofErr w:type="spellStart"/>
+      <w:r>
+        <w:rPr>
+          <w:rFonts w:ascii="Times New Roman" w:hAnsi="Times New Roman" w:cs="Times New Roman"/>
+          <w:highlight w:val="yellow"/>
+        </w:rPr>
+        <w:t>opcodesne</w:t>
+      </w:r>
+      <w:proofErr w:type="spellEnd"/>
+      <w:r>
+        <w:rPr>
+          <w:rFonts w:ascii="Times New Roman" w:hAnsi="Times New Roman" w:cs="Times New Roman"/>
+          <w:highlight w:val="yellow"/>
+        </w:rPr>
+        <w:t xml:space="preserve"> i Bf</w:t>
+      </w:r>
+    </w:p>
+    <w:p>
+      <w:pPr>
+        <w:rPr>
+          <w:rFonts w:ascii="Times New Roman" w:hAnsi="Times New Roman" w:cs="Times New Roman"/>
+          <w:highlight w:val="yellow"/>
+        </w:rPr>
+      </w:pPr>
+    </w:p>
+    <w:p>
+      <w:pPr>
+        <w:rPr>
+          <w:rFonts w:ascii="Times New Roman" w:hAnsi="Times New Roman" w:cs="Times New Roman"/>
+          <w:highlight w:val="yellow"/>
+        </w:rPr>
+      </w:pPr>
+      <w:r>
+        <w:rPr>
+          <w:rFonts w:ascii="Times New Roman" w:hAnsi="Times New Roman" w:cs="Times New Roman"/>
+          <w:highlight w:val="yellow"/>
+        </w:rPr>
+        <w:t xml:space="preserve">TEST AF </w:t>
+      </w:r>
+      <w:r>
+        <w:rPr>
+          <w:rFonts w:ascii="Times New Roman" w:hAnsi="Times New Roman" w:cs="Times New Roman"/>
+          <w:highlight w:val="yellow"/>
+        </w:rPr>
+        <w:t xml:space="preserve">GUI hver af knapperne også videre. (Om funktionerne der kaldes af </w:t>
+      </w:r>
+      <w:proofErr w:type="gramStart"/>
+      <w:r>
+        <w:rPr>
+          <w:rFonts w:ascii="Times New Roman" w:hAnsi="Times New Roman" w:cs="Times New Roman"/>
+          <w:highlight w:val="yellow"/>
+        </w:rPr>
+        <w:t>knapperne</w:t>
+      </w:r>
+      <w:proofErr w:type="gramEnd"/>
+      <w:r>
+        <w:rPr>
+          <w:rFonts w:ascii="Times New Roman" w:hAnsi="Times New Roman" w:cs="Times New Roman"/>
+          <w:highlight w:val="yellow"/>
+        </w:rPr>
+        <w:t xml:space="preserve"> gør det vi forventer)</w:t>
+      </w:r>
+    </w:p>
+    <w:p>
+      <w:pPr>
+        <w:rPr>
+          <w:rFonts w:ascii="Times New Roman" w:hAnsi="Times New Roman" w:cs="Times New Roman"/>
+          <w:highlight w:val="yellow"/>
+        </w:rPr>
+      </w:pPr>
+    </w:p>
+    <w:p>
+      <w:pPr>
+        <w:rPr>
+          <w:rFonts w:ascii="Times New Roman" w:hAnsi="Times New Roman" w:cs="Times New Roman"/>
+          <w:highlight w:val="yellow"/>
+        </w:rPr>
+      </w:pPr>
+      <w:r>
+        <w:rPr>
+          <w:rFonts w:ascii="Times New Roman" w:hAnsi="Times New Roman" w:cs="Times New Roman"/>
+          <w:highlight w:val="yellow"/>
         </w:rPr>
         <w:t>Hvad vil jeg skrive her</w:t>
       </w:r>
@@ -5407,6 +6735,7 @@
       <w:r>
         <w:rPr>
           <w:rFonts w:ascii="Times New Roman" w:hAnsi="Times New Roman" w:cs="Times New Roman"/>
+          <w:highlight w:val="yellow"/>
         </w:rPr>
         <w:t>.</w:t>
       </w:r>
@@ -5416,11 +6745,13 @@
       <w:pPr>
         <w:rPr>
           <w:rFonts w:ascii="Times New Roman" w:hAnsi="Times New Roman" w:cs="Times New Roman"/>
-        </w:rPr>
-      </w:pPr>
-      <w:r>
-        <w:rPr>
-          <w:rFonts w:ascii="Times New Roman" w:hAnsi="Times New Roman" w:cs="Times New Roman"/>
+          <w:highlight w:val="yellow"/>
+        </w:rPr>
+      </w:pPr>
+      <w:r>
+        <w:rPr>
+          <w:rFonts w:ascii="Times New Roman" w:hAnsi="Times New Roman" w:cs="Times New Roman"/>
+          <w:highlight w:val="yellow"/>
         </w:rPr>
         <w:t xml:space="preserve">Til </w:t>
       </w:r>
@@ -5428,6 +6759,7 @@
       <w:r>
         <w:rPr>
           <w:rFonts w:ascii="Times New Roman" w:hAnsi="Times New Roman" w:cs="Times New Roman"/>
+          <w:highlight w:val="yellow"/>
         </w:rPr>
         <w:t>brainfuck</w:t>
       </w:r>
@@ -5435,6 +6767,7 @@
       <w:r>
         <w:rPr>
           <w:rFonts w:ascii="Times New Roman" w:hAnsi="Times New Roman" w:cs="Times New Roman"/>
+          <w:highlight w:val="yellow"/>
         </w:rPr>
         <w:t xml:space="preserve">: Der er </w:t>
       </w:r>
@@ -5442,6 +6775,7 @@
       <w:r>
         <w:rPr>
           <w:rFonts w:ascii="Times New Roman" w:hAnsi="Times New Roman" w:cs="Times New Roman"/>
+          <w:highlight w:val="yellow"/>
         </w:rPr>
         <w:t>eksempel programmer</w:t>
       </w:r>
@@ -5449,6 +6783,7 @@
       <w:r>
         <w:rPr>
           <w:rFonts w:ascii="Times New Roman" w:hAnsi="Times New Roman" w:cs="Times New Roman"/>
+          <w:highlight w:val="yellow"/>
         </w:rPr>
         <w:t xml:space="preserve"> ude på internettet. </w:t>
       </w:r>
@@ -5456,6 +6791,7 @@
       <w:r>
         <w:rPr>
           <w:rFonts w:ascii="Times New Roman" w:hAnsi="Times New Roman" w:cs="Times New Roman"/>
+          <w:highlight w:val="yellow"/>
         </w:rPr>
         <w:t>Hello</w:t>
       </w:r>
@@ -5463,6 +6799,7 @@
       <w:r>
         <w:rPr>
           <w:rFonts w:ascii="Times New Roman" w:hAnsi="Times New Roman" w:cs="Times New Roman"/>
+          <w:highlight w:val="yellow"/>
         </w:rPr>
         <w:t xml:space="preserve"> World, og test af de individuelle browsere</w:t>
       </w:r>
@@ -5471,11 +6808,13 @@
       <w:pPr>
         <w:rPr>
           <w:rFonts w:ascii="Times New Roman" w:hAnsi="Times New Roman" w:cs="Times New Roman"/>
-        </w:rPr>
-      </w:pPr>
-      <w:r>
-        <w:rPr>
-          <w:rFonts w:ascii="Times New Roman" w:hAnsi="Times New Roman" w:cs="Times New Roman"/>
+          <w:highlight w:val="yellow"/>
+        </w:rPr>
+      </w:pPr>
+      <w:r>
+        <w:rPr>
+          <w:rFonts w:ascii="Times New Roman" w:hAnsi="Times New Roman" w:cs="Times New Roman"/>
+          <w:highlight w:val="yellow"/>
         </w:rPr>
         <w:t>Test af programmet, dvs. kørsler af programmet, hvor du tester (væsentlige) dele af programmet. Skriv gerne hvad du vil teste og hvordan testen gik.</w:t>
       </w:r>
@@ -5484,6 +6823,7 @@
       <w:pPr>
         <w:rPr>
           <w:rFonts w:ascii="Times New Roman" w:hAnsi="Times New Roman" w:cs="Times New Roman"/>
+          <w:highlight w:val="yellow"/>
         </w:rPr>
       </w:pPr>
     </w:p>
@@ -5492,6 +6832,7 @@
         <w:rPr>
           <w:rStyle w:val="Kraftigfremhvning"/>
           <w:rFonts w:ascii="Times New Roman" w:hAnsi="Times New Roman" w:cs="Times New Roman"/>
+          <w:highlight w:val="yellow"/>
         </w:rPr>
       </w:pPr>
       <w:proofErr w:type="spellStart"/>
@@ -5499,6 +6840,7 @@
         <w:rPr>
           <w:rStyle w:val="Kraftigfremhvning"/>
           <w:rFonts w:ascii="Times New Roman" w:hAnsi="Times New Roman" w:cs="Times New Roman"/>
+          <w:highlight w:val="yellow"/>
         </w:rPr>
         <w:t>F.eks</w:t>
       </w:r>
@@ -5507,6 +6849,7 @@
         <w:rPr>
           <w:rStyle w:val="Kraftigfremhvning"/>
           <w:rFonts w:ascii="Times New Roman" w:hAnsi="Times New Roman" w:cs="Times New Roman"/>
+          <w:highlight w:val="yellow"/>
         </w:rPr>
         <w:t>:</w:t>
       </w:r>
@@ -5516,12 +6859,14 @@
         <w:rPr>
           <w:rStyle w:val="Kraftigfremhvning"/>
           <w:rFonts w:ascii="Times New Roman" w:hAnsi="Times New Roman" w:cs="Times New Roman"/>
+          <w:highlight w:val="yellow"/>
         </w:rPr>
       </w:pPr>
       <w:r>
         <w:rPr>
           <w:rStyle w:val="Kraftigfremhvning"/>
           <w:rFonts w:ascii="Times New Roman" w:hAnsi="Times New Roman" w:cs="Times New Roman"/>
+          <w:highlight w:val="yellow"/>
         </w:rPr>
         <w:t xml:space="preserve">Lav f.eks. det man i industrien kalder en UA test (slå det op hvis du er interesseret) Det går ud på du tester om programmet kan det der står i </w:t>
       </w:r>
@@ -5530,6 +6875,7 @@
         <w:rPr>
           <w:rStyle w:val="Kraftigfremhvning"/>
           <w:rFonts w:ascii="Times New Roman" w:hAnsi="Times New Roman" w:cs="Times New Roman"/>
+          <w:highlight w:val="yellow"/>
         </w:rPr>
         <w:t>kravspecefikationen</w:t>
       </w:r>
@@ -5538,6 +6884,7 @@
         <w:rPr>
           <w:rStyle w:val="Kraftigfremhvning"/>
           <w:rFonts w:ascii="Times New Roman" w:hAnsi="Times New Roman" w:cs="Times New Roman"/>
+          <w:highlight w:val="yellow"/>
         </w:rPr>
         <w:t>, ganske enkelt. Test hvert enkelt krav for sig.</w:t>
       </w:r>
@@ -5547,12 +6894,14 @@
         <w:rPr>
           <w:rStyle w:val="Kraftigfremhvning"/>
           <w:rFonts w:ascii="Times New Roman" w:hAnsi="Times New Roman" w:cs="Times New Roman"/>
+          <w:highlight w:val="yellow"/>
         </w:rPr>
       </w:pPr>
       <w:r>
         <w:rPr>
           <w:rStyle w:val="Kraftigfremhvning"/>
           <w:rFonts w:ascii="Times New Roman" w:hAnsi="Times New Roman" w:cs="Times New Roman"/>
+          <w:highlight w:val="yellow"/>
         </w:rPr>
         <w:br w:type="page"/>
       </w:r>
@@ -5562,27 +6911,101 @@
         <w:pStyle w:val="Overskrift1"/>
         <w:rPr>
           <w:rFonts w:ascii="Times New Roman" w:hAnsi="Times New Roman" w:cs="Times New Roman"/>
-        </w:rPr>
-      </w:pPr>
-      <w:bookmarkStart w:id="7" w:name="_Toc4577863"/>
-      <w:r>
-        <w:rPr>
-          <w:rFonts w:ascii="Times New Roman" w:hAnsi="Times New Roman" w:cs="Times New Roman"/>
+          <w:highlight w:val="yellow"/>
+        </w:rPr>
+      </w:pPr>
+      <w:bookmarkStart w:id="8" w:name="_Toc4577863"/>
+      <w:r>
+        <w:rPr>
+          <w:rFonts w:ascii="Times New Roman" w:hAnsi="Times New Roman" w:cs="Times New Roman"/>
+          <w:highlight w:val="yellow"/>
         </w:rPr>
         <w:lastRenderedPageBreak/>
+        <w:t>Perspektivering</w:t>
+      </w:r>
+    </w:p>
+    <w:p>
+      <w:pPr>
+        <w:rPr>
+          <w:highlight w:val="yellow"/>
+        </w:rPr>
+      </w:pPr>
+      <w:r>
+        <w:rPr>
+          <w:highlight w:val="yellow"/>
+        </w:rPr>
+        <w:t xml:space="preserve">Hvad programmet ellers skulle have kunnet. Muligvis hvor man kunne poppe </w:t>
+      </w:r>
+      <w:proofErr w:type="spellStart"/>
+      <w:r>
+        <w:rPr>
+          <w:highlight w:val="yellow"/>
+        </w:rPr>
+        <w:t>elemeneter</w:t>
+      </w:r>
+      <w:proofErr w:type="spellEnd"/>
+      <w:r>
+        <w:rPr>
+          <w:highlight w:val="yellow"/>
+        </w:rPr>
+        <w:t xml:space="preserve"> fra </w:t>
+      </w:r>
+      <w:proofErr w:type="spellStart"/>
+      <w:r>
+        <w:rPr>
+          <w:highlight w:val="yellow"/>
+        </w:rPr>
+        <w:t>stacken</w:t>
+      </w:r>
+      <w:proofErr w:type="spellEnd"/>
+      <w:r>
+        <w:rPr>
+          <w:highlight w:val="yellow"/>
+        </w:rPr>
+        <w:t xml:space="preserve"> så at det var muligt at få mere komplekse operationer til at ske. Derudover en måde at kunne lave tekst, på </w:t>
+      </w:r>
+      <w:proofErr w:type="spellStart"/>
+      <w:r>
+        <w:rPr>
+          <w:highlight w:val="yellow"/>
+        </w:rPr>
+        <w:t>stacken</w:t>
+      </w:r>
+      <w:proofErr w:type="spellEnd"/>
+      <w:r>
+        <w:rPr>
+          <w:highlight w:val="yellow"/>
+        </w:rPr>
+        <w:t xml:space="preserve"> og en måde at kunne lave prædefinerede metoder. Så det blev mere i stil af Forth (selvom det så ville være omvendt notation af det jeg ellers havde anvendt, men brugbarheden af det kunne også overvejes, da det ville være nemmere da man så bare kunne loade en masse værdier på)</w:t>
+      </w:r>
+    </w:p>
+    <w:p>
+      <w:pPr>
+        <w:pStyle w:val="Overskrift1"/>
+        <w:rPr>
+          <w:rFonts w:ascii="Times New Roman" w:hAnsi="Times New Roman" w:cs="Times New Roman"/>
+          <w:highlight w:val="yellow"/>
+        </w:rPr>
+      </w:pPr>
+      <w:r>
+        <w:rPr>
+          <w:rFonts w:ascii="Times New Roman" w:hAnsi="Times New Roman" w:cs="Times New Roman"/>
+          <w:highlight w:val="yellow"/>
+        </w:rPr>
         <w:t>Konklusion</w:t>
       </w:r>
-      <w:bookmarkEnd w:id="7"/>
-    </w:p>
-    <w:p>
-      <w:pPr>
-        <w:rPr>
-          <w:rFonts w:ascii="Times New Roman" w:hAnsi="Times New Roman" w:cs="Times New Roman"/>
-        </w:rPr>
-      </w:pPr>
-      <w:r>
-        <w:rPr>
-          <w:rFonts w:ascii="Times New Roman" w:hAnsi="Times New Roman" w:cs="Times New Roman"/>
+      <w:bookmarkEnd w:id="8"/>
+    </w:p>
+    <w:p>
+      <w:pPr>
+        <w:rPr>
+          <w:rFonts w:ascii="Times New Roman" w:hAnsi="Times New Roman" w:cs="Times New Roman"/>
+        </w:rPr>
+      </w:pPr>
+      <w:r>
+        <w:rPr>
+          <w:rFonts w:ascii="Times New Roman" w:hAnsi="Times New Roman" w:cs="Times New Roman"/>
+          <w:highlight w:val="yellow"/>
         </w:rPr>
         <w:t>+ perspektivering af program (hvis jeg arbejdede videre på mit program ville jeg…)</w:t>
       </w:r>
@@ -5611,7 +7034,7 @@
           <w:i w:val="0"/>
         </w:rPr>
       </w:pPr>
-      <w:bookmarkStart w:id="8" w:name="_Toc4577864"/>
+      <w:bookmarkStart w:id="9" w:name="_Toc4577864"/>
       <w:r>
         <w:rPr>
           <w:rStyle w:val="Kraftigfremhvning"/>
@@ -5639,7 +7062,7 @@
         </w:rPr>
         <w:t xml:space="preserve"> - KODEN )</w:t>
       </w:r>
-      <w:bookmarkEnd w:id="8"/>
+      <w:bookmarkEnd w:id="9"/>
     </w:p>
     <w:p>
       <w:pPr>
@@ -5723,7 +7146,7 @@
       </w:r>
     </w:p>
     <w:sectPr>
-      <w:footerReference w:type="default" r:id="rId29"/>
+      <w:footerReference w:type="default" r:id="rId34"/>
       <w:pgSz w:w="11900" w:h="16840"/>
       <w:pgMar w:top="1701" w:right="1134" w:bottom="1701" w:left="1134" w:header="708" w:footer="708" w:gutter="0"/>
       <w:cols w:space="708"/>
@@ -5731,6 +7154,44 @@
     </w:sectPr>
   </w:body>
 </w:document>
+</file>
+
+<file path=word/comments.xml><?xml version="1.0" encoding="utf-8"?>
+<w:comments xmlns:wpc="http://schemas.microsoft.com/office/word/2010/wordprocessingCanvas" xmlns:cx="http://schemas.microsoft.com/office/drawing/2014/chartex" xmlns:cx1="http://schemas.microsoft.com/office/drawing/2015/9/8/chartex" xmlns:cx2="http://schemas.microsoft.com/office/drawing/2015/10/21/chartex" xmlns:cx3="http://schemas.microsoft.com/office/drawing/2016/5/9/chartex" xmlns:cx4="http://schemas.microsoft.com/office/drawing/2016/5/10/chartex" xmlns:cx5="http://schemas.microsoft.com/office/drawing/2016/5/11/chartex" xmlns:cx6="http://schemas.microsoft.com/office/drawing/2016/5/12/chartex" xmlns:cx7="http://schemas.microsoft.com/office/drawing/2016/5/13/chartex" xmlns:cx8="http://schemas.microsoft.com/office/drawing/2016/5/14/chartex" xmlns:mc="http://schemas.openxmlformats.org/markup-compatibility/2006" xmlns:aink="http://schemas.microsoft.com/office/drawing/2016/ink" xmlns:am3d="http://schemas.microsoft.com/office/drawing/2017/model3d" xmlns:o="urn:schemas-microsoft-com:office:office" xmlns:r="http://schemas.openxmlformats.org/officeDocument/2006/relationships" xmlns:m="http://schemas.openxmlformats.org/officeDocument/2006/math" xmlns:v="urn:schemas-microsoft-com:vml" xmlns:wp14="http://schemas.microsoft.com/office/word/2010/wordprocessingDrawing" xmlns:wp="http://schemas.openxmlformats.org/drawingml/2006/wordprocessingDrawing" xmlns:w10="urn:schemas-microsoft-com:office:word" xmlns:w="http://schemas.openxmlformats.org/wordprocessingml/2006/main" xmlns:w14="http://schemas.microsoft.com/office/word/2010/wordml" xmlns:w15="http://schemas.microsoft.com/office/word/2012/wordml" xmlns:w16cid="http://schemas.microsoft.com/office/word/2016/wordml/cid" xmlns:w16se="http://schemas.microsoft.com/office/word/2015/wordml/symex" xmlns:wpg="http://schemas.microsoft.com/office/word/2010/wordprocessingGroup" xmlns:wpi="http://schemas.microsoft.com/office/word/2010/wordprocessingInk" xmlns:wne="http://schemas.microsoft.com/office/word/2006/wordml" xmlns:wps="http://schemas.microsoft.com/office/word/2010/wordprocessingShape" mc:Ignorable="w14 w15 w16se w16cid wp14">
+  <w:comment w:id="4" w:author="Simon Lykke Andersen" w:date="2020-04-02T20:48:00Z" w:initials="SLA">
+    <w:p>
+      <w:pPr>
+        <w:pStyle w:val="Kommentartekst"/>
+      </w:pPr>
+      <w:r>
+        <w:rPr>
+          <w:rStyle w:val="Kommentarhenvisning"/>
+        </w:rPr>
+        <w:annotationRef/>
+      </w:r>
+      <w:r>
+        <w:t xml:space="preserve">Hvis jeg mangler noget så måske noget om </w:t>
+      </w:r>
+      <w:proofErr w:type="spellStart"/>
+      <w:r>
+        <w:t>git</w:t>
+      </w:r>
+      <w:proofErr w:type="spellEnd"/>
+    </w:p>
+  </w:comment>
+</w:comments>
+</file>
+
+<file path=word/commentsExtended.xml><?xml version="1.0" encoding="utf-8"?>
+<w15:commentsEx xmlns:wpc="http://schemas.microsoft.com/office/word/2010/wordprocessingCanvas" xmlns:cx="http://schemas.microsoft.com/office/drawing/2014/chartex" xmlns:cx1="http://schemas.microsoft.com/office/drawing/2015/9/8/chartex" xmlns:cx2="http://schemas.microsoft.com/office/drawing/2015/10/21/chartex" xmlns:cx3="http://schemas.microsoft.com/office/drawing/2016/5/9/chartex" xmlns:cx4="http://schemas.microsoft.com/office/drawing/2016/5/10/chartex" xmlns:cx5="http://schemas.microsoft.com/office/drawing/2016/5/11/chartex" xmlns:cx6="http://schemas.microsoft.com/office/drawing/2016/5/12/chartex" xmlns:cx7="http://schemas.microsoft.com/office/drawing/2016/5/13/chartex" xmlns:cx8="http://schemas.microsoft.com/office/drawing/2016/5/14/chartex" xmlns:mc="http://schemas.openxmlformats.org/markup-compatibility/2006" xmlns:aink="http://schemas.microsoft.com/office/drawing/2016/ink" xmlns:am3d="http://schemas.microsoft.com/office/drawing/2017/model3d" xmlns:o="urn:schemas-microsoft-com:office:office" xmlns:r="http://schemas.openxmlformats.org/officeDocument/2006/relationships" xmlns:m="http://schemas.openxmlformats.org/officeDocument/2006/math" xmlns:v="urn:schemas-microsoft-com:vml" xmlns:wp14="http://schemas.microsoft.com/office/word/2010/wordprocessingDrawing" xmlns:wp="http://schemas.openxmlformats.org/drawingml/2006/wordprocessingDrawing" xmlns:w10="urn:schemas-microsoft-com:office:word" xmlns:w="http://schemas.openxmlformats.org/wordprocessingml/2006/main" xmlns:w14="http://schemas.microsoft.com/office/word/2010/wordml" xmlns:w15="http://schemas.microsoft.com/office/word/2012/wordml" xmlns:w16cid="http://schemas.microsoft.com/office/word/2016/wordml/cid" xmlns:w16se="http://schemas.microsoft.com/office/word/2015/wordml/symex" xmlns:wpg="http://schemas.microsoft.com/office/word/2010/wordprocessingGroup" xmlns:wpi="http://schemas.microsoft.com/office/word/2010/wordprocessingInk" xmlns:wne="http://schemas.microsoft.com/office/word/2006/wordml" xmlns:wps="http://schemas.microsoft.com/office/word/2010/wordprocessingShape" mc:Ignorable="w14 w15 w16se w16cid wp14">
+  <w15:commentEx w15:paraId="11D0B9C0" w15:done="0"/>
+</w15:commentsEx>
+</file>
+
+<file path=word/commentsIds.xml><?xml version="1.0" encoding="utf-8"?>
+<w16cid:commentsIds xmlns:wpc="http://schemas.microsoft.com/office/word/2010/wordprocessingCanvas" xmlns:cx="http://schemas.microsoft.com/office/drawing/2014/chartex" xmlns:cx1="http://schemas.microsoft.com/office/drawing/2015/9/8/chartex" xmlns:cx2="http://schemas.microsoft.com/office/drawing/2015/10/21/chartex" xmlns:cx3="http://schemas.microsoft.com/office/drawing/2016/5/9/chartex" xmlns:cx4="http://schemas.microsoft.com/office/drawing/2016/5/10/chartex" xmlns:cx5="http://schemas.microsoft.com/office/drawing/2016/5/11/chartex" xmlns:cx6="http://schemas.microsoft.com/office/drawing/2016/5/12/chartex" xmlns:cx7="http://schemas.microsoft.com/office/drawing/2016/5/13/chartex" xmlns:cx8="http://schemas.microsoft.com/office/drawing/2016/5/14/chartex" xmlns:mc="http://schemas.openxmlformats.org/markup-compatibility/2006" xmlns:aink="http://schemas.microsoft.com/office/drawing/2016/ink" xmlns:am3d="http://schemas.microsoft.com/office/drawing/2017/model3d" xmlns:o="urn:schemas-microsoft-com:office:office" xmlns:r="http://schemas.openxmlformats.org/officeDocument/2006/relationships" xmlns:m="http://schemas.openxmlformats.org/officeDocument/2006/math" xmlns:v="urn:schemas-microsoft-com:vml" xmlns:wp14="http://schemas.microsoft.com/office/word/2010/wordprocessingDrawing" xmlns:wp="http://schemas.openxmlformats.org/drawingml/2006/wordprocessingDrawing" xmlns:w10="urn:schemas-microsoft-com:office:word" xmlns:w="http://schemas.openxmlformats.org/wordprocessingml/2006/main" xmlns:w14="http://schemas.microsoft.com/office/word/2010/wordml" xmlns:w15="http://schemas.microsoft.com/office/word/2012/wordml" xmlns:w16cid="http://schemas.microsoft.com/office/word/2016/wordml/cid" xmlns:w16se="http://schemas.microsoft.com/office/word/2015/wordml/symex" xmlns:wpg="http://schemas.microsoft.com/office/word/2010/wordprocessingGroup" xmlns:wpi="http://schemas.microsoft.com/office/word/2010/wordprocessingInk" xmlns:wne="http://schemas.microsoft.com/office/word/2006/wordml" xmlns:wps="http://schemas.microsoft.com/office/word/2010/wordprocessingShape" mc:Ignorable="w14 w15 w16se w16cid wp14">
+  <w16cid:commentId w16cid:paraId="11D0B9C0" w16cid:durableId="2230CE27"/>
+</w16cid:commentsIds>
 </file>
 
 <file path=word/endnotes.xml><?xml version="1.0" encoding="utf-8"?>
@@ -6358,6 +7819,14 @@
     <w:abstractNumId w:val="1"/>
   </w:num>
 </w:numbering>
+</file>
+
+<file path=word/people.xml><?xml version="1.0" encoding="utf-8"?>
+<w15:people xmlns:wpc="http://schemas.microsoft.com/office/word/2010/wordprocessingCanvas" xmlns:cx="http://schemas.microsoft.com/office/drawing/2014/chartex" xmlns:cx1="http://schemas.microsoft.com/office/drawing/2015/9/8/chartex" xmlns:cx2="http://schemas.microsoft.com/office/drawing/2015/10/21/chartex" xmlns:cx3="http://schemas.microsoft.com/office/drawing/2016/5/9/chartex" xmlns:cx4="http://schemas.microsoft.com/office/drawing/2016/5/10/chartex" xmlns:cx5="http://schemas.microsoft.com/office/drawing/2016/5/11/chartex" xmlns:cx6="http://schemas.microsoft.com/office/drawing/2016/5/12/chartex" xmlns:cx7="http://schemas.microsoft.com/office/drawing/2016/5/13/chartex" xmlns:cx8="http://schemas.microsoft.com/office/drawing/2016/5/14/chartex" xmlns:mc="http://schemas.openxmlformats.org/markup-compatibility/2006" xmlns:aink="http://schemas.microsoft.com/office/drawing/2016/ink" xmlns:am3d="http://schemas.microsoft.com/office/drawing/2017/model3d" xmlns:o="urn:schemas-microsoft-com:office:office" xmlns:r="http://schemas.openxmlformats.org/officeDocument/2006/relationships" xmlns:m="http://schemas.openxmlformats.org/officeDocument/2006/math" xmlns:v="urn:schemas-microsoft-com:vml" xmlns:wp14="http://schemas.microsoft.com/office/word/2010/wordprocessingDrawing" xmlns:wp="http://schemas.openxmlformats.org/drawingml/2006/wordprocessingDrawing" xmlns:w10="urn:schemas-microsoft-com:office:word" xmlns:w="http://schemas.openxmlformats.org/wordprocessingml/2006/main" xmlns:w14="http://schemas.microsoft.com/office/word/2010/wordml" xmlns:w15="http://schemas.microsoft.com/office/word/2012/wordml" xmlns:w16cid="http://schemas.microsoft.com/office/word/2016/wordml/cid" xmlns:w16se="http://schemas.microsoft.com/office/word/2015/wordml/symex" xmlns:wpg="http://schemas.microsoft.com/office/word/2010/wordprocessingGroup" xmlns:wpi="http://schemas.microsoft.com/office/word/2010/wordprocessingInk" xmlns:wne="http://schemas.microsoft.com/office/word/2006/wordml" xmlns:wps="http://schemas.microsoft.com/office/word/2010/wordprocessingShape" mc:Ignorable="w14 w15 w16se w16cid wp14">
+  <w15:person w15:author="Simon Lykke Andersen">
+    <w15:presenceInfo w15:providerId="AD" w15:userId="S::simo602r@elev.tec.dk::7c1b7f53-6890-4aa0-a92d-3b67aeda522d"/>
+  </w15:person>
+</w15:people>
 </file>
 
 <file path=word/styles.xml><?xml version="1.0" encoding="utf-8"?>
@@ -6784,7 +8253,7 @@
     <w:uiPriority w:val="9"/>
     <w:unhideWhenUsed/>
     <w:qFormat/>
-    <w:rsid w:val="009A3F5B"/>
+    <w:rsid w:val="00FE2BFB"/>
     <w:pPr>
       <w:keepNext/>
       <w:keepLines/>
@@ -6794,8 +8263,29 @@
     <w:rPr>
       <w:rFonts w:asciiTheme="majorHAnsi" w:eastAsiaTheme="majorEastAsia" w:hAnsiTheme="majorHAnsi" w:cstheme="majorBidi"/>
       <w:color w:val="2F5496" w:themeColor="accent1" w:themeShade="BF"/>
+      <w:sz w:val="28"/>
+      <w:szCs w:val="26"/>
+    </w:rPr>
+  </w:style>
+  <w:style w:type="paragraph" w:styleId="Overskrift3">
+    <w:name w:val="heading 3"/>
+    <w:basedOn w:val="Normal"/>
+    <w:next w:val="Normal"/>
+    <w:link w:val="Overskrift3Tegn"/>
+    <w:uiPriority w:val="9"/>
+    <w:unhideWhenUsed/>
+    <w:qFormat/>
+    <w:rsid w:val="00FE2BFB"/>
+    <w:pPr>
+      <w:keepNext/>
+      <w:keepLines/>
+      <w:spacing w:before="40"/>
+      <w:outlineLvl w:val="2"/>
+    </w:pPr>
+    <w:rPr>
+      <w:rFonts w:asciiTheme="majorHAnsi" w:eastAsiaTheme="majorEastAsia" w:hAnsiTheme="majorHAnsi" w:cstheme="majorBidi"/>
+      <w:color w:val="1F3763" w:themeColor="accent1" w:themeShade="7F"/>
       <w:sz w:val="26"/>
-      <w:szCs w:val="26"/>
     </w:rPr>
   </w:style>
   <w:style w:type="character" w:default="1" w:styleId="Standardskrifttypeiafsnit">
@@ -7381,12 +8871,24 @@
     <w:basedOn w:val="Standardskrifttypeiafsnit"/>
     <w:link w:val="Overskrift2"/>
     <w:uiPriority w:val="9"/>
-    <w:rsid w:val="009A3F5B"/>
+    <w:rsid w:val="00FE2BFB"/>
     <w:rPr>
       <w:rFonts w:asciiTheme="majorHAnsi" w:eastAsiaTheme="majorEastAsia" w:hAnsiTheme="majorHAnsi" w:cstheme="majorBidi"/>
       <w:color w:val="2F5496" w:themeColor="accent1" w:themeShade="BF"/>
+      <w:sz w:val="28"/>
+      <w:szCs w:val="26"/>
+    </w:rPr>
+  </w:style>
+  <w:style w:type="character" w:customStyle="1" w:styleId="Overskrift3Tegn">
+    <w:name w:val="Overskrift 3 Tegn"/>
+    <w:basedOn w:val="Standardskrifttypeiafsnit"/>
+    <w:link w:val="Overskrift3"/>
+    <w:uiPriority w:val="9"/>
+    <w:rsid w:val="00FE2BFB"/>
+    <w:rPr>
+      <w:rFonts w:asciiTheme="majorHAnsi" w:eastAsiaTheme="majorEastAsia" w:hAnsiTheme="majorHAnsi" w:cstheme="majorBidi"/>
+      <w:color w:val="1F3763" w:themeColor="accent1" w:themeShade="7F"/>
       <w:sz w:val="26"/>
-      <w:szCs w:val="26"/>
     </w:rPr>
   </w:style>
 </w:styles>

</xml_diff>